<commit_message>
state diagram, dokumentacja wdrożeniowa zmieniona
</commit_message>
<xml_diff>
--- a/Documentation/dokumentacja_wdrożeniowa.docx
+++ b/Documentation/dokumentacja_wdrożeniowa.docx
@@ -1,148 +1,127 @@
 
 <file path=word/document.xml><?xml version="1.0" encoding="utf-8"?>
-<w:document xmlns:o="urn:schemas-microsoft-com:office:office" xmlns:r="http://schemas.openxmlformats.org/officeDocument/2006/relationships" xmlns:v="urn:schemas-microsoft-com:vml" xmlns:w="http://schemas.openxmlformats.org/wordprocessingml/2006/main" xmlns:w10="urn:schemas-microsoft-com:office:word" xmlns:wp="http://schemas.openxmlformats.org/drawingml/2006/wordprocessingDrawing" xmlns:wps="http://schemas.microsoft.com/office/word/2010/wordprocessingShape" xmlns:wpg="http://schemas.microsoft.com/office/word/2010/wordprocessingGroup" xmlns:mc="http://schemas.openxmlformats.org/markup-compatibility/2006" xmlns:wp14="http://schemas.microsoft.com/office/word/2010/wordprocessingDrawing" xmlns:w14="http://schemas.microsoft.com/office/word/2010/wordml" xmlns:w15="http://schemas.microsoft.com/office/word/2012/wordml" mc:Ignorable="w14 wp14 w15">
+<w:document xmlns:wpc="http://schemas.microsoft.com/office/word/2010/wordprocessingCanvas" xmlns:cx="http://schemas.microsoft.com/office/drawing/2014/chartex" xmlns:cx1="http://schemas.microsoft.com/office/drawing/2015/9/8/chartex" xmlns:cx2="http://schemas.microsoft.com/office/drawing/2015/10/21/chartex" xmlns:cx3="http://schemas.microsoft.com/office/drawing/2016/5/9/chartex" xmlns:cx4="http://schemas.microsoft.com/office/drawing/2016/5/10/chartex" xmlns:cx5="http://schemas.microsoft.com/office/drawing/2016/5/11/chartex" xmlns:cx6="http://schemas.microsoft.com/office/drawing/2016/5/12/chartex" xmlns:cx7="http://schemas.microsoft.com/office/drawing/2016/5/13/chartex" xmlns:cx8="http://schemas.microsoft.com/office/drawing/2016/5/14/chartex" xmlns:mc="http://schemas.openxmlformats.org/markup-compatibility/2006" xmlns:aink="http://schemas.microsoft.com/office/drawing/2016/ink" xmlns:am3d="http://schemas.microsoft.com/office/drawing/2017/model3d" xmlns:o="urn:schemas-microsoft-com:office:office" xmlns:oel="http://schemas.microsoft.com/office/2019/extlst" xmlns:r="http://schemas.openxmlformats.org/officeDocument/2006/relationships" xmlns:m="http://schemas.openxmlformats.org/officeDocument/2006/math" xmlns:v="urn:schemas-microsoft-com:vml" xmlns:wp14="http://schemas.microsoft.com/office/word/2010/wordprocessingDrawing" xmlns:wp="http://schemas.openxmlformats.org/drawingml/2006/wordprocessingDrawing" xmlns:w10="urn:schemas-microsoft-com:office:word" xmlns:w="http://schemas.openxmlformats.org/wordprocessingml/2006/main" xmlns:w14="http://schemas.microsoft.com/office/word/2010/wordml" xmlns:w15="http://schemas.microsoft.com/office/word/2012/wordml" xmlns:w16cex="http://schemas.microsoft.com/office/word/2018/wordml/cex" xmlns:w16cid="http://schemas.microsoft.com/office/word/2016/wordml/cid" xmlns:w16="http://schemas.microsoft.com/office/word/2018/wordml" xmlns:w16du="http://schemas.microsoft.com/office/word/2023/wordml/word16du" xmlns:w16sdtdh="http://schemas.microsoft.com/office/word/2020/wordml/sdtdatahash" xmlns:w16se="http://schemas.microsoft.com/office/word/2015/wordml/symex" xmlns:wpg="http://schemas.microsoft.com/office/word/2010/wordprocessingGroup" xmlns:wpi="http://schemas.microsoft.com/office/word/2010/wordprocessingInk" xmlns:wne="http://schemas.microsoft.com/office/word/2006/wordml" xmlns:wps="http://schemas.microsoft.com/office/word/2010/wordprocessingShape" mc:Ignorable="w14 w15 w16se w16cid w16 w16cex w16sdtdh w16du wp14">
   <w:body>
     <w:p>
       <w:pPr>
-        <w:pStyle w:val="Title"/>
-        <w:jc w:val="both"/>
-        <w:rPr/>
-      </w:pPr>
-      <w:r>
-        <w:rPr/>
+        <w:pStyle w:val="Tytu"/>
+        <w:jc w:val="both"/>
+      </w:pPr>
+      <w:r>
         <w:t>LogInt – dokumentacja wdrożeniowa</w:t>
       </w:r>
     </w:p>
     <w:p>
       <w:pPr>
-        <w:pStyle w:val="Heading1"/>
-        <w:jc w:val="both"/>
-        <w:rPr/>
-      </w:pPr>
-      <w:r>
-        <w:rPr/>
+        <w:pStyle w:val="Nagwek1"/>
+        <w:jc w:val="both"/>
+      </w:pPr>
+      <w:r>
         <w:t>Instrukcja instalacji:</w:t>
       </w:r>
     </w:p>
     <w:p>
       <w:pPr>
-        <w:pStyle w:val="Normal"/>
-        <w:jc w:val="both"/>
-        <w:rPr/>
-      </w:pPr>
-      <w:r>
-        <w:rPr/>
+        <w:jc w:val="both"/>
+      </w:pPr>
+      <w:r>
         <w:t>Produkt LogInt wdrożony jest jako integracja środowiska Docker wraz z lokalnym emulatorem urządzenia mobilnego. Należy zatem zainstalować obydwa środowiska w celu poprawnego funkcjonowania systemu LogInt.</w:t>
       </w:r>
     </w:p>
     <w:p>
       <w:pPr>
-        <w:pStyle w:val="ListParagraph"/>
+        <w:pStyle w:val="Akapitzlist"/>
         <w:numPr>
           <w:ilvl w:val="0"/>
           <w:numId w:val="2"/>
         </w:numPr>
         <w:jc w:val="both"/>
-        <w:rPr/>
-      </w:pPr>
-      <w:r>
-        <w:rPr/>
+      </w:pPr>
+      <w:r>
         <w:t>Środowisko Docker:</w:t>
       </w:r>
     </w:p>
     <w:p>
       <w:pPr>
-        <w:pStyle w:val="ListParagraph"/>
+        <w:pStyle w:val="Akapitzlist"/>
         <w:numPr>
           <w:ilvl w:val="1"/>
           <w:numId w:val="2"/>
         </w:numPr>
         <w:jc w:val="both"/>
-        <w:rPr/>
-      </w:pPr>
-      <w:r>
-        <w:rPr/>
+      </w:pPr>
+      <w:r>
         <w:t>Zaintaluj Docker Engine</w:t>
       </w:r>
     </w:p>
     <w:p>
       <w:pPr>
-        <w:pStyle w:val="ListParagraph"/>
+        <w:pStyle w:val="Akapitzlist"/>
         <w:numPr>
           <w:ilvl w:val="1"/>
           <w:numId w:val="2"/>
         </w:numPr>
         <w:jc w:val="both"/>
-        <w:rPr/>
-      </w:pPr>
-      <w:r>
-        <w:rPr/>
+      </w:pPr>
+      <w:r>
         <w:t>Zainstaluj Docker Compose</w:t>
       </w:r>
     </w:p>
     <w:p>
       <w:pPr>
-        <w:pStyle w:val="ListParagraph"/>
+        <w:pStyle w:val="Akapitzlist"/>
         <w:numPr>
           <w:ilvl w:val="0"/>
           <w:numId w:val="2"/>
         </w:numPr>
         <w:jc w:val="both"/>
-        <w:rPr/>
-      </w:pPr>
-      <w:r>
-        <w:rPr/>
+      </w:pPr>
+      <w:r>
         <w:t>Instalacja Emulatora:</w:t>
       </w:r>
     </w:p>
     <w:p>
       <w:pPr>
-        <w:pStyle w:val="ListParagraph"/>
+        <w:pStyle w:val="Akapitzlist"/>
         <w:numPr>
           <w:ilvl w:val="1"/>
           <w:numId w:val="2"/>
         </w:numPr>
         <w:jc w:val="both"/>
-        <w:rPr/>
-      </w:pPr>
-      <w:r>
-        <w:rPr/>
+      </w:pPr>
+      <w:r>
         <w:t>Zainstaluj środowisko andorid studio tak jak przedstawiono w [nazwa_dokumentu mojego]</w:t>
       </w:r>
     </w:p>
     <w:p>
       <w:pPr>
-        <w:pStyle w:val="ListParagraph"/>
+        <w:pStyle w:val="Akapitzlist"/>
         <w:numPr>
           <w:ilvl w:val="0"/>
           <w:numId w:val="2"/>
         </w:numPr>
         <w:jc w:val="both"/>
-        <w:rPr/>
-      </w:pPr>
-      <w:r>
-        <w:rPr/>
+      </w:pPr>
+      <w:r>
         <w:t>Instalacja systemu LogInt:</w:t>
       </w:r>
     </w:p>
     <w:p>
       <w:pPr>
-        <w:pStyle w:val="ListParagraph"/>
+        <w:pStyle w:val="Akapitzlist"/>
         <w:numPr>
           <w:ilvl w:val="1"/>
           <w:numId w:val="2"/>
         </w:numPr>
         <w:jc w:val="both"/>
-        <w:rPr/>
-      </w:pPr>
-      <w:r>
-        <w:rPr/>
+      </w:pPr>
+      <w:r>
         <w:t>Sklonuj repozyturium LogInt</w:t>
       </w:r>
     </w:p>
     <w:p>
       <w:pPr>
-        <w:pStyle w:val="ListParagraph"/>
+        <w:pStyle w:val="Akapitzlist"/>
         <w:numPr>
           <w:ilvl w:val="2"/>
           <w:numId w:val="2"/>
@@ -161,134 +140,115 @@
     </w:p>
     <w:p>
       <w:pPr>
-        <w:pStyle w:val="Heading1"/>
-        <w:jc w:val="both"/>
-        <w:rPr/>
-      </w:pPr>
-      <w:r>
-        <w:rPr/>
+        <w:pStyle w:val="Nagwek1"/>
+        <w:jc w:val="both"/>
+      </w:pPr>
+      <w:r>
         <w:t>Instrukcja Uruchomienia</w:t>
       </w:r>
     </w:p>
     <w:p>
       <w:pPr>
-        <w:pStyle w:val="Normal"/>
-        <w:jc w:val="both"/>
-        <w:rPr/>
-      </w:pPr>
-      <w:r>
-        <w:rPr/>
+        <w:jc w:val="both"/>
+      </w:pPr>
+      <w:r>
         <w:t>Środowisko LogInt docelowo działa całodobowo, oraz nieustannie  egzekuje integracje przy otrzymaniu nowych raportów z bazy danych. W celu uruchomienia systemu LogInt należy wykonać poniższe kroki:</w:t>
       </w:r>
     </w:p>
     <w:p>
       <w:pPr>
-        <w:pStyle w:val="ListParagraph"/>
+        <w:pStyle w:val="Akapitzlist"/>
         <w:numPr>
           <w:ilvl w:val="0"/>
           <w:numId w:val="3"/>
         </w:numPr>
         <w:jc w:val="both"/>
-        <w:rPr/>
-      </w:pPr>
-      <w:r>
-        <w:rPr/>
+      </w:pPr>
+      <w:r>
         <w:t>Uruchomienie środowiska kreacji:</w:t>
       </w:r>
     </w:p>
     <w:p>
       <w:pPr>
-        <w:pStyle w:val="ListParagraph"/>
+        <w:pStyle w:val="Akapitzlist"/>
         <w:numPr>
           <w:ilvl w:val="1"/>
           <w:numId w:val="3"/>
         </w:numPr>
         <w:jc w:val="both"/>
-        <w:rPr/>
-      </w:pPr>
-      <w:r>
-        <w:rPr/>
+      </w:pPr>
+      <w:r>
         <w:t>Przenieś się do katalogu roboczego systemy LogInt</w:t>
       </w:r>
     </w:p>
     <w:p>
       <w:pPr>
-        <w:pStyle w:val="ListParagraph"/>
+        <w:pStyle w:val="Akapitzlist"/>
         <w:numPr>
           <w:ilvl w:val="2"/>
           <w:numId w:val="3"/>
         </w:numPr>
         <w:jc w:val="both"/>
-        <w:rPr/>
-      </w:pPr>
-      <w:r>
-        <w:rPr/>
+      </w:pPr>
+      <w:r>
         <w:t>cd LogIntProject</w:t>
       </w:r>
     </w:p>
     <w:p>
       <w:pPr>
-        <w:pStyle w:val="ListParagraph"/>
+        <w:pStyle w:val="Akapitzlist"/>
         <w:numPr>
           <w:ilvl w:val="1"/>
           <w:numId w:val="3"/>
         </w:numPr>
         <w:jc w:val="both"/>
-        <w:rPr/>
-      </w:pPr>
-      <w:r>
-        <w:rPr/>
+      </w:pPr>
+      <w:r>
         <w:t>uruchom docker compose</w:t>
       </w:r>
     </w:p>
     <w:p>
       <w:pPr>
-        <w:pStyle w:val="ListParagraph"/>
+        <w:pStyle w:val="Akapitzlist"/>
         <w:numPr>
           <w:ilvl w:val="2"/>
           <w:numId w:val="3"/>
         </w:numPr>
         <w:jc w:val="both"/>
-        <w:rPr/>
-      </w:pPr>
-      <w:r>
-        <w:rPr/>
+      </w:pPr>
+      <w:r>
         <w:t>docker-compose up –build</w:t>
       </w:r>
     </w:p>
     <w:p>
       <w:pPr>
-        <w:pStyle w:val="ListParagraph"/>
+        <w:pStyle w:val="Akapitzlist"/>
         <w:numPr>
           <w:ilvl w:val="0"/>
           <w:numId w:val="3"/>
         </w:numPr>
         <w:jc w:val="both"/>
-        <w:rPr/>
-      </w:pPr>
-      <w:r>
-        <w:rPr/>
+      </w:pPr>
+      <w:r>
         <w:t>Uruchomienie środowiska egzekucji:</w:t>
       </w:r>
     </w:p>
     <w:p>
       <w:pPr>
-        <w:pStyle w:val="ListParagraph"/>
+        <w:pStyle w:val="Akapitzlist"/>
         <w:numPr>
           <w:ilvl w:val="1"/>
           <w:numId w:val="3"/>
         </w:numPr>
         <w:jc w:val="both"/>
-        <w:rPr/>
-      </w:pPr>
-      <w:r>
-        <w:rPr/>
+      </w:pPr>
+      <w:r>
         <w:t>Uruchom program Android Studio</w:t>
       </w:r>
     </w:p>
     <w:p>
       <w:pPr>
-        <w:pStyle w:val="ListParagraph"/>
+        <w:pStyle w:val="Akapitzlist"/>
         <w:numPr>
           <w:ilvl w:val="2"/>
           <w:numId w:val="3"/>
@@ -307,33 +267,32 @@
     </w:p>
     <w:p>
       <w:pPr>
-        <w:pStyle w:val="ListParagraph"/>
+        <w:pStyle w:val="Akapitzlist"/>
         <w:numPr>
           <w:ilvl w:val="3"/>
           <w:numId w:val="3"/>
         </w:numPr>
         <w:jc w:val="both"/>
-        <w:rPr/>
-      </w:pPr>
-      <w:r>
-        <w:rPr/>
+      </w:pPr>
+      <w:r>
         <w:t>Uruchom wcześniej przygotowany emulator o nazwie „executoner”</w:t>
       </w:r>
     </w:p>
     <w:p>
       <w:pPr>
-        <w:pStyle w:val="Normal"/>
-        <w:jc w:val="both"/>
-        <w:rPr/>
-      </w:pPr>
-      <w:r>
-        <w:rPr/>
+        <w:jc w:val="both"/>
+        <w:rPr>
+          <w:color w:val="467886" w:themeColor="hyperlink"/>
+          <w:u w:val="single"/>
+        </w:rPr>
+      </w:pPr>
+      <w:r>
         <w:t xml:space="preserve">Po uruchomieniu obu środowisk emualtor dostępny jest w wersji okienkowej na urządzeniu użytkownika, a obszar kreacji dostępny jest pod adresem: </w:t>
       </w:r>
-      <w:hyperlink r:id="rId2">
+      <w:hyperlink r:id="rId8" w:history="1">
         <w:r>
           <w:rPr>
-            <w:rStyle w:val="InternetLink"/>
+            <w:rStyle w:val="Hipercze"/>
           </w:rPr>
           <w:t>http://localhost:8000</w:t>
         </w:r>
@@ -341,350 +300,310 @@
     </w:p>
     <w:p>
       <w:pPr>
-        <w:pStyle w:val="Heading1"/>
-        <w:jc w:val="both"/>
-        <w:rPr/>
-      </w:pPr>
-      <w:r>
-        <w:rPr/>
+        <w:jc w:val="both"/>
+      </w:pPr>
+      <w:r>
+        <w:t xml:space="preserve">Aby jednakowo korzystać ze środowiska kreacji oraz środowiska wykonywalnego rekomendowane jest używanie dwóch emulatorów (jeden do wykonywania egzekucji, a drugi jako pomoc przy tworzeniu kroków w skrypcie wykonywalnym). Drugi emulator </w:t>
+      </w:r>
+      <w:r>
+        <w:lastRenderedPageBreak/>
+        <w:t>zaleca się stworzyć poprzez kopię pierwszego (executoner), oraz zmienienie jego nazwy na odpowiadającą użytkownikowi. Zaleca się również zmniejszenie ilości ramu przypisanego do niego, w celu optymalizacji działania całego środowiska LogInt.</w:t>
+      </w:r>
+    </w:p>
+    <w:p>
+      <w:pPr>
+        <w:pStyle w:val="Nagwek1"/>
+        <w:jc w:val="both"/>
+      </w:pPr>
+      <w:r>
         <w:t>Podręcznik użytkowania:</w:t>
       </w:r>
     </w:p>
     <w:p>
       <w:pPr>
-        <w:pStyle w:val="Heading2"/>
-        <w:jc w:val="both"/>
-        <w:rPr/>
-      </w:pPr>
-      <w:r>
-        <w:rPr/>
+        <w:pStyle w:val="Nagwek2"/>
+        <w:jc w:val="both"/>
+      </w:pPr>
+      <w:r>
         <w:t>Dodanie nowego źródła:</w:t>
       </w:r>
     </w:p>
     <w:p>
       <w:pPr>
-        <w:pStyle w:val="ListParagraph"/>
+        <w:pStyle w:val="Akapitzlist"/>
         <w:numPr>
           <w:ilvl w:val="0"/>
           <w:numId w:val="4"/>
         </w:numPr>
         <w:jc w:val="both"/>
-        <w:rPr/>
-      </w:pPr>
-      <w:r>
-        <w:rPr/>
+      </w:pPr>
+      <w:r>
         <w:t>Przejdź do zakładki Sources</w:t>
       </w:r>
     </w:p>
     <w:p>
       <w:pPr>
-        <w:pStyle w:val="ListParagraph"/>
+        <w:pStyle w:val="Akapitzlist"/>
         <w:numPr>
           <w:ilvl w:val="0"/>
           <w:numId w:val="4"/>
         </w:numPr>
         <w:jc w:val="both"/>
-        <w:rPr/>
-      </w:pPr>
-      <w:r>
-        <w:rPr/>
+      </w:pPr>
+      <w:r>
         <w:t>New source</w:t>
       </w:r>
     </w:p>
     <w:p>
       <w:pPr>
-        <w:pStyle w:val="ListParagraph"/>
+        <w:pStyle w:val="Akapitzlist"/>
         <w:numPr>
           <w:ilvl w:val="0"/>
           <w:numId w:val="4"/>
         </w:numPr>
         <w:jc w:val="both"/>
-        <w:rPr/>
-      </w:pPr>
-      <w:r>
-        <w:rPr/>
+      </w:pPr>
+      <w:r>
         <w:t>Podaj nazwę źródła oraz link do api bazodanowego</w:t>
       </w:r>
     </w:p>
     <w:p>
       <w:pPr>
-        <w:pStyle w:val="Heading2"/>
-        <w:jc w:val="both"/>
-        <w:rPr/>
-      </w:pPr>
-      <w:r>
-        <w:rPr/>
+        <w:pStyle w:val="Nagwek2"/>
+        <w:jc w:val="both"/>
+      </w:pPr>
+      <w:r>
         <w:t>Dodanie nowej integracji:</w:t>
       </w:r>
     </w:p>
     <w:p>
       <w:pPr>
-        <w:pStyle w:val="ListParagraph"/>
+        <w:pStyle w:val="Akapitzlist"/>
         <w:numPr>
           <w:ilvl w:val="0"/>
           <w:numId w:val="5"/>
         </w:numPr>
         <w:jc w:val="both"/>
-        <w:rPr/>
-      </w:pPr>
-      <w:r>
-        <w:rPr/>
+      </w:pPr>
+      <w:r>
         <w:t>Przejdź do zakładki home</w:t>
       </w:r>
     </w:p>
     <w:p>
       <w:pPr>
-        <w:pStyle w:val="ListParagraph"/>
+        <w:pStyle w:val="Akapitzlist"/>
         <w:numPr>
           <w:ilvl w:val="0"/>
           <w:numId w:val="5"/>
         </w:numPr>
         <w:jc w:val="both"/>
-        <w:rPr/>
-      </w:pPr>
-      <w:r>
-        <w:rPr/>
+      </w:pPr>
+      <w:r>
         <w:t>Add Integration</w:t>
       </w:r>
     </w:p>
     <w:p>
       <w:pPr>
-        <w:pStyle w:val="ListParagraph"/>
+        <w:pStyle w:val="Akapitzlist"/>
         <w:numPr>
           <w:ilvl w:val="0"/>
           <w:numId w:val="5"/>
         </w:numPr>
         <w:jc w:val="both"/>
-        <w:rPr/>
-      </w:pPr>
-      <w:r>
-        <w:rPr/>
+      </w:pPr>
+      <w:r>
         <w:t>Uzupełnij pola w oknie pop up</w:t>
       </w:r>
     </w:p>
     <w:p>
       <w:pPr>
-        <w:pStyle w:val="ListParagraph"/>
+        <w:pStyle w:val="Akapitzlist"/>
         <w:numPr>
           <w:ilvl w:val="0"/>
           <w:numId w:val="5"/>
         </w:numPr>
         <w:jc w:val="both"/>
-        <w:rPr/>
-      </w:pPr>
-      <w:r>
-        <w:rPr/>
+      </w:pPr>
+      <w:r>
         <w:t>Save</w:t>
       </w:r>
     </w:p>
     <w:p>
       <w:pPr>
-        <w:pStyle w:val="Heading2"/>
-        <w:jc w:val="both"/>
-        <w:rPr/>
-      </w:pPr>
-      <w:r>
-        <w:rPr/>
+        <w:pStyle w:val="Nagwek2"/>
+        <w:jc w:val="both"/>
+      </w:pPr>
+      <w:r>
         <w:t>Edycja istniejącej integracji:</w:t>
       </w:r>
     </w:p>
     <w:p>
       <w:pPr>
-        <w:pStyle w:val="Normal"/>
-        <w:jc w:val="both"/>
-        <w:rPr/>
-      </w:pPr>
-      <w:r>
-        <w:rPr/>
+        <w:jc w:val="both"/>
+      </w:pPr>
+      <w:r>
         <w:t>Dotychczas utworzone integracje możesz eytować za pomocą przycisku more info. Możliwe akcje to:</w:t>
       </w:r>
     </w:p>
     <w:p>
       <w:pPr>
-        <w:pStyle w:val="ListParagraph"/>
+        <w:pStyle w:val="Akapitzlist"/>
         <w:numPr>
           <w:ilvl w:val="0"/>
           <w:numId w:val="1"/>
         </w:numPr>
         <w:jc w:val="both"/>
-        <w:rPr/>
-      </w:pPr>
-      <w:r>
-        <w:rPr/>
+      </w:pPr>
+      <w:r>
         <w:t>Deactivate – tymczasowo deaktywuje integracje</w:t>
       </w:r>
     </w:p>
     <w:p>
       <w:pPr>
-        <w:pStyle w:val="ListParagraph"/>
+        <w:pStyle w:val="Akapitzlist"/>
         <w:numPr>
           <w:ilvl w:val="0"/>
           <w:numId w:val="1"/>
         </w:numPr>
         <w:jc w:val="both"/>
-        <w:rPr/>
-      </w:pPr>
-      <w:r>
-        <w:rPr/>
+      </w:pPr>
+      <w:r>
         <w:t>Edit (niebieski przycisk) - pozwala zmienić nazwę, skrypt, czy źródło danych</w:t>
       </w:r>
     </w:p>
     <w:p>
       <w:pPr>
-        <w:pStyle w:val="ListParagraph"/>
+        <w:pStyle w:val="Akapitzlist"/>
         <w:numPr>
           <w:ilvl w:val="0"/>
           <w:numId w:val="1"/>
         </w:numPr>
         <w:jc w:val="both"/>
-        <w:rPr/>
-      </w:pPr>
-      <w:r>
-        <w:rPr/>
+      </w:pPr>
+      <w:r>
         <w:t>Delete (czerwony przycisk) - usuwa integrację - brak możliwośći przywrócenia</w:t>
       </w:r>
     </w:p>
     <w:p>
       <w:pPr>
-        <w:pStyle w:val="ListParagraph"/>
+        <w:pStyle w:val="Akapitzlist"/>
         <w:numPr>
           <w:ilvl w:val="0"/>
           <w:numId w:val="1"/>
         </w:numPr>
         <w:jc w:val="both"/>
-        <w:rPr/>
-      </w:pPr>
-      <w:r>
-        <w:rPr/>
+      </w:pPr>
+      <w:r>
         <w:t>Add Driver</w:t>
       </w:r>
     </w:p>
     <w:p>
       <w:pPr>
-        <w:pStyle w:val="ListParagraph"/>
+        <w:pStyle w:val="Akapitzlist"/>
         <w:numPr>
           <w:ilvl w:val="1"/>
           <w:numId w:val="1"/>
         </w:numPr>
         <w:jc w:val="both"/>
-        <w:rPr/>
-      </w:pPr>
-      <w:r>
-        <w:rPr/>
+      </w:pPr>
+      <w:r>
         <w:t>Funkcja Add Driver jest niezwykle użyteczna gdy dla danej integracji przypisać będziemy mogli kilku kierowców. Wtedy wszystkie akcje podczas egzekucji będą wykonywane tak samo, ale ze zmienionymi danymi logowania do aplikacji. Funkcja ta pozwala uniknąć redundancji integracji w zakładce Home</w:t>
       </w:r>
     </w:p>
     <w:p>
       <w:pPr>
-        <w:pStyle w:val="Heading2"/>
-        <w:jc w:val="both"/>
-        <w:rPr/>
-      </w:pPr>
-      <w:r>
-        <w:rPr/>
+        <w:pStyle w:val="Nagwek2"/>
+        <w:jc w:val="both"/>
+      </w:pPr>
+      <w:r>
         <w:t>Podgląd historii:</w:t>
       </w:r>
     </w:p>
     <w:p>
       <w:pPr>
-        <w:pStyle w:val="Normal"/>
-        <w:jc w:val="both"/>
-        <w:rPr/>
-      </w:pPr>
-      <w:r>
-        <w:rPr/>
+        <w:jc w:val="both"/>
+      </w:pPr>
+      <w:r>
         <w:t>W zakładce „history” znajduje się zapis rejestrów jakich działań dokonano w środowisku kreacji (utworzenie integracji / dodanie źródła / dodanie kierowcy). Jest to funkcjonalność szczególnie przydatna gdy systemem będzie zarządzał więcej niż jeden administrator.</w:t>
       </w:r>
     </w:p>
     <w:p>
       <w:pPr>
-        <w:pStyle w:val="Heading2"/>
-        <w:jc w:val="both"/>
-        <w:rPr/>
-      </w:pPr>
-      <w:r>
-        <w:rPr/>
+        <w:pStyle w:val="Nagwek2"/>
+        <w:jc w:val="both"/>
+      </w:pPr>
+      <w:r>
         <w:t>Podgląd raportów:</w:t>
       </w:r>
     </w:p>
     <w:p>
       <w:pPr>
-        <w:pStyle w:val="Normal"/>
-        <w:jc w:val="both"/>
-        <w:rPr/>
-      </w:pPr>
-      <w:r>
-        <w:rPr/>
-        <w:t>Raporty są to zapisy rejestrów pochodzące z egzekucji integracji. Pozwalają one weryfikować jakie dane oraz z jakiej przyczyny nie zostały przekazane do aplikacji kontrahenta. Zawierają one również dane z pliku json, który został pobrany ze źródła jako źródło danych do przekazania podczas egzekucji. Każdy z raportów można pobrać w formacie pdf klikając ikonę po prawej stronie w każdym wierszu.</w:t>
-      </w:r>
-    </w:p>
-    <w:p>
-      <w:pPr>
-        <w:pStyle w:val="Heading2"/>
-        <w:jc w:val="both"/>
-        <w:rPr/>
-      </w:pPr>
-      <w:r>
-        <w:rPr/>
+        <w:jc w:val="both"/>
+      </w:pPr>
+      <w:r>
+        <w:t xml:space="preserve">Raporty są to zapisy rejestrów pochodzące z egzekucji integracji. Pozwalają one weryfikować jakie dane oraz z jakiej przyczyny nie zostały przekazane do aplikacji kontrahenta. Zawierają one również dane z pliku json, który został pobrany ze źródła jako </w:t>
+      </w:r>
+      <w:r>
+        <w:lastRenderedPageBreak/>
+        <w:t>źródło danych do przekazania podczas egzekucji. Każdy z raportów można pobrać w formacie pdf klikając ikonę po prawej stronie w każdym wierszu.</w:t>
+      </w:r>
+    </w:p>
+    <w:p>
+      <w:pPr>
+        <w:pStyle w:val="Nagwek2"/>
+        <w:jc w:val="both"/>
+      </w:pPr>
+      <w:r>
         <w:t>Dodanie nowego skryptu egzekucyjnego:</w:t>
       </w:r>
     </w:p>
     <w:p>
       <w:pPr>
-        <w:pStyle w:val="Normal"/>
-        <w:jc w:val="both"/>
-        <w:rPr/>
-      </w:pPr>
-      <w:r>
-        <w:rPr/>
+        <w:jc w:val="both"/>
+      </w:pPr>
+      <w:r>
         <w:t>W celu poprawnej egzekucji integracji konieczny jest wcześniej przygotowany i sprawdzony skrypt. To właśnie on zostanie wywołany gdy będzie trzeba zrzutować dane z pliku json do aplikacji kontrahenta. Jego nazwa musi być taka sama jak ta podana przy tworzeniu integracji. W obecnej wersji skrypty pisane są ręcznie przez administratora. Zawierają one głównie polecenia pakietu Android Debug Bridge. Poprawny i przetestowany skrypt należy umieścić w folderze: LogIntProject &gt; Executoner &gt; scripts</w:t>
+      </w:r>
+      <w:r>
         <w:br/>
       </w:r>
     </w:p>
     <w:p>
       <w:pPr>
-        <w:pStyle w:val="Heading2"/>
-        <w:jc w:val="both"/>
-        <w:rPr/>
-      </w:pPr>
-      <w:r>
-        <w:rPr/>
+        <w:pStyle w:val="Nagwek2"/>
+        <w:jc w:val="both"/>
+      </w:pPr>
+      <w:r>
         <w:t>Dodanie nowej aplikacji (pliku apk):</w:t>
       </w:r>
     </w:p>
     <w:p>
       <w:pPr>
-        <w:pStyle w:val="Normal"/>
-        <w:jc w:val="both"/>
-        <w:rPr/>
-      </w:pPr>
-      <w:r>
-        <w:rPr/>
+        <w:jc w:val="both"/>
+      </w:pPr>
+      <w:r>
         <w:t>Analogicznie jak w przypadku skryptu egzekucyjnego aplikacja będzie używana podczas każdej egzekucji i jest ściśle powiązana ze skryptem. Dodając nową wersję aplikacji najpewniej konieczne będzie również stworzenie lub modyfikacja skryptu. Plik źródłowy z rozszerzeniem .apk należy umieszczać w folderze:  LogIntProject &gt; Executoner &gt; apk_files</w:t>
       </w:r>
     </w:p>
     <w:p>
       <w:pPr>
-        <w:pStyle w:val="Heading1"/>
-        <w:jc w:val="both"/>
-        <w:rPr/>
-      </w:pPr>
-      <w:r>
-        <w:rPr/>
+        <w:pStyle w:val="Nagwek1"/>
+        <w:jc w:val="both"/>
+      </w:pPr>
+      <w:r>
         <w:t>Diagram wdrożenia:</w:t>
       </w:r>
     </w:p>
     <w:p>
       <w:pPr>
-        <w:pStyle w:val="Normal"/>
-        <w:spacing w:before="0" w:after="160"/>
-        <w:jc w:val="both"/>
-        <w:rPr/>
-      </w:pPr>
-      <w:r>
-        <w:rPr/>
+        <w:jc w:val="both"/>
+      </w:pPr>
+      <w:r>
+        <w:rPr>
+          <w:noProof/>
+        </w:rPr>
         <w:drawing>
-          <wp:anchor behindDoc="0" distT="0" distB="0" distL="0" distR="0" simplePos="0" locked="0" layoutInCell="0" allowOverlap="1" relativeHeight="2">
+          <wp:anchor distT="0" distB="0" distL="0" distR="0" simplePos="0" relativeHeight="2" behindDoc="0" locked="0" layoutInCell="0" allowOverlap="1" wp14:anchorId="42B870EE" wp14:editId="38D122C4">
             <wp:simplePos x="0" y="0"/>
             <wp:positionH relativeFrom="column">
               <wp:align>center</wp:align>
@@ -695,7 +614,7 @@
             <wp:extent cx="4531995" cy="3855720"/>
             <wp:effectExtent l="0" t="0" r="0" b="0"/>
             <wp:wrapSquare wrapText="largest"/>
-            <wp:docPr id="1" name="Image1" descr=""/>
+            <wp:docPr id="1" name="Image1"/>
             <wp:cNvGraphicFramePr>
               <a:graphicFrameLocks xmlns:a="http://schemas.openxmlformats.org/drawingml/2006/main" noChangeAspect="1"/>
             </wp:cNvGraphicFramePr>
@@ -703,13 +622,13 @@
               <a:graphicData uri="http://schemas.openxmlformats.org/drawingml/2006/picture">
                 <pic:pic xmlns:pic="http://schemas.openxmlformats.org/drawingml/2006/picture">
                   <pic:nvPicPr>
-                    <pic:cNvPr id="1" name="Image1" descr=""/>
+                    <pic:cNvPr id="1" name="Image1"/>
                     <pic:cNvPicPr>
                       <a:picLocks noChangeAspect="1" noChangeArrowheads="1"/>
                     </pic:cNvPicPr>
                   </pic:nvPicPr>
                   <pic:blipFill>
-                    <a:blip r:embed="rId3"/>
+                    <a:blip r:embed="rId9"/>
                     <a:stretch>
                       <a:fillRect/>
                     </a:stretch>
@@ -731,21 +650,22 @@
       </w:r>
     </w:p>
     <w:sectPr>
-      <w:type w:val="nextPage"/>
       <w:pgSz w:w="11906" w:h="16838"/>
-      <w:pgMar w:left="1417" w:right="1417" w:gutter="0" w:header="0" w:top="1417" w:footer="0" w:bottom="1417"/>
-      <w:pgNumType w:fmt="decimal"/>
-      <w:formProt w:val="false"/>
-      <w:textDirection w:val="lrTb"/>
-      <w:docGrid w:type="default" w:linePitch="360" w:charSpace="0"/>
+      <w:pgMar w:top="1417" w:right="1417" w:bottom="1417" w:left="1417" w:header="0" w:footer="0" w:gutter="0"/>
+      <w:cols w:space="708"/>
+      <w:formProt w:val="0"/>
+      <w:docGrid w:linePitch="360"/>
     </w:sectPr>
   </w:body>
 </w:document>
 </file>
 
 <file path=word/numbering.xml><?xml version="1.0" encoding="utf-8"?>
-<w:numbering xmlns:w="http://schemas.openxmlformats.org/wordprocessingml/2006/main" xmlns:o="urn:schemas-microsoft-com:office:office" xmlns:r="http://schemas.openxmlformats.org/officeDocument/2006/relationships" xmlns:v="urn:schemas-microsoft-com:vml" xmlns:mc="http://schemas.openxmlformats.org/markup-compatibility/2006" xmlns:w14="http://schemas.microsoft.com/office/word/2010/wordml" mc:Ignorable="w14">
-  <w:abstractNum w:abstractNumId="1">
+<w:numbering xmlns:wpc="http://schemas.microsoft.com/office/word/2010/wordprocessingCanvas" xmlns:cx="http://schemas.microsoft.com/office/drawing/2014/chartex" xmlns:cx1="http://schemas.microsoft.com/office/drawing/2015/9/8/chartex" xmlns:cx2="http://schemas.microsoft.com/office/drawing/2015/10/21/chartex" xmlns:cx3="http://schemas.microsoft.com/office/drawing/2016/5/9/chartex" xmlns:cx4="http://schemas.microsoft.com/office/drawing/2016/5/10/chartex" xmlns:cx5="http://schemas.microsoft.com/office/drawing/2016/5/11/chartex" xmlns:cx6="http://schemas.microsoft.com/office/drawing/2016/5/12/chartex" xmlns:cx7="http://schemas.microsoft.com/office/drawing/2016/5/13/chartex" xmlns:cx8="http://schemas.microsoft.com/office/drawing/2016/5/14/chartex" xmlns:mc="http://schemas.openxmlformats.org/markup-compatibility/2006" xmlns:aink="http://schemas.microsoft.com/office/drawing/2016/ink" xmlns:am3d="http://schemas.microsoft.com/office/drawing/2017/model3d" xmlns:o="urn:schemas-microsoft-com:office:office" xmlns:oel="http://schemas.microsoft.com/office/2019/extlst" xmlns:r="http://schemas.openxmlformats.org/officeDocument/2006/relationships" xmlns:m="http://schemas.openxmlformats.org/officeDocument/2006/math" xmlns:v="urn:schemas-microsoft-com:vml" xmlns:wp14="http://schemas.microsoft.com/office/word/2010/wordprocessingDrawing" xmlns:wp="http://schemas.openxmlformats.org/drawingml/2006/wordprocessingDrawing" xmlns:w10="urn:schemas-microsoft-com:office:word" xmlns:w="http://schemas.openxmlformats.org/wordprocessingml/2006/main" xmlns:w14="http://schemas.microsoft.com/office/word/2010/wordml" xmlns:w15="http://schemas.microsoft.com/office/word/2012/wordml" xmlns:w16cex="http://schemas.microsoft.com/office/word/2018/wordml/cex" xmlns:w16cid="http://schemas.microsoft.com/office/word/2016/wordml/cid" xmlns:w16="http://schemas.microsoft.com/office/word/2018/wordml" xmlns:w16du="http://schemas.microsoft.com/office/word/2023/wordml/word16du" xmlns:w16sdtdh="http://schemas.microsoft.com/office/word/2020/wordml/sdtdatahash" xmlns:w16se="http://schemas.microsoft.com/office/word/2015/wordml/symex" xmlns:wpg="http://schemas.microsoft.com/office/word/2010/wordprocessingGroup" xmlns:wpi="http://schemas.microsoft.com/office/word/2010/wordprocessingInk" xmlns:wne="http://schemas.microsoft.com/office/word/2006/wordml" xmlns:wps="http://schemas.microsoft.com/office/word/2010/wordprocessingShape" mc:Ignorable="w14 w15 w16se w16cid w16 w16cex w16sdtdh w16du wp14">
+  <w:abstractNum w:abstractNumId="0" w15:restartNumberingAfterBreak="0">
+    <w:nsid w:val="326F7C74"/>
+    <w:multiLevelType w:val="multilevel"/>
+    <w:tmpl w:val="643CD882"/>
     <w:lvl w:ilvl="0">
       <w:start w:val="1"/>
       <w:numFmt w:val="decimal"/>
@@ -757,7 +677,6 @@
         </w:tabs>
         <w:ind w:left="720" w:hanging="360"/>
       </w:pPr>
-      <w:rPr/>
     </w:lvl>
     <w:lvl w:ilvl="1">
       <w:start w:val="1"/>
@@ -770,7 +689,6 @@
         </w:tabs>
         <w:ind w:left="1440" w:hanging="360"/>
       </w:pPr>
-      <w:rPr/>
     </w:lvl>
     <w:lvl w:ilvl="2">
       <w:start w:val="1"/>
@@ -783,7 +701,6 @@
         </w:tabs>
         <w:ind w:left="2160" w:hanging="180"/>
       </w:pPr>
-      <w:rPr/>
     </w:lvl>
     <w:lvl w:ilvl="3">
       <w:start w:val="1"/>
@@ -796,7 +713,6 @@
         </w:tabs>
         <w:ind w:left="2880" w:hanging="360"/>
       </w:pPr>
-      <w:rPr/>
     </w:lvl>
     <w:lvl w:ilvl="4">
       <w:start w:val="1"/>
@@ -809,7 +725,6 @@
         </w:tabs>
         <w:ind w:left="3600" w:hanging="360"/>
       </w:pPr>
-      <w:rPr/>
     </w:lvl>
     <w:lvl w:ilvl="5">
       <w:start w:val="1"/>
@@ -822,7 +737,6 @@
         </w:tabs>
         <w:ind w:left="4320" w:hanging="180"/>
       </w:pPr>
-      <w:rPr/>
     </w:lvl>
     <w:lvl w:ilvl="6">
       <w:start w:val="1"/>
@@ -835,7 +749,6 @@
         </w:tabs>
         <w:ind w:left="5040" w:hanging="360"/>
       </w:pPr>
-      <w:rPr/>
     </w:lvl>
     <w:lvl w:ilvl="7">
       <w:start w:val="1"/>
@@ -848,7 +761,6 @@
         </w:tabs>
         <w:ind w:left="5760" w:hanging="360"/>
       </w:pPr>
-      <w:rPr/>
     </w:lvl>
     <w:lvl w:ilvl="8">
       <w:start w:val="1"/>
@@ -861,10 +773,134 @@
         </w:tabs>
         <w:ind w:left="6480" w:hanging="180"/>
       </w:pPr>
-      <w:rPr/>
     </w:lvl>
   </w:abstractNum>
-  <w:abstractNum w:abstractNumId="2">
+  <w:abstractNum w:abstractNumId="1" w15:restartNumberingAfterBreak="0">
+    <w:nsid w:val="4D1B5771"/>
+    <w:multiLevelType w:val="multilevel"/>
+    <w:tmpl w:val="8A80B4F0"/>
+    <w:lvl w:ilvl="0">
+      <w:start w:val="1"/>
+      <w:numFmt w:val="none"/>
+      <w:suff w:val="nothing"/>
+      <w:lvlText w:val=""/>
+      <w:lvlJc w:val="left"/>
+      <w:pPr>
+        <w:tabs>
+          <w:tab w:val="num" w:pos="0"/>
+        </w:tabs>
+        <w:ind w:left="0" w:firstLine="0"/>
+      </w:pPr>
+    </w:lvl>
+    <w:lvl w:ilvl="1">
+      <w:start w:val="1"/>
+      <w:numFmt w:val="none"/>
+      <w:suff w:val="nothing"/>
+      <w:lvlText w:val=""/>
+      <w:lvlJc w:val="left"/>
+      <w:pPr>
+        <w:tabs>
+          <w:tab w:val="num" w:pos="0"/>
+        </w:tabs>
+        <w:ind w:left="0" w:firstLine="0"/>
+      </w:pPr>
+    </w:lvl>
+    <w:lvl w:ilvl="2">
+      <w:start w:val="1"/>
+      <w:numFmt w:val="none"/>
+      <w:suff w:val="nothing"/>
+      <w:lvlText w:val=""/>
+      <w:lvlJc w:val="left"/>
+      <w:pPr>
+        <w:tabs>
+          <w:tab w:val="num" w:pos="0"/>
+        </w:tabs>
+        <w:ind w:left="0" w:firstLine="0"/>
+      </w:pPr>
+    </w:lvl>
+    <w:lvl w:ilvl="3">
+      <w:start w:val="1"/>
+      <w:numFmt w:val="none"/>
+      <w:suff w:val="nothing"/>
+      <w:lvlText w:val=""/>
+      <w:lvlJc w:val="left"/>
+      <w:pPr>
+        <w:tabs>
+          <w:tab w:val="num" w:pos="0"/>
+        </w:tabs>
+        <w:ind w:left="0" w:firstLine="0"/>
+      </w:pPr>
+    </w:lvl>
+    <w:lvl w:ilvl="4">
+      <w:start w:val="1"/>
+      <w:numFmt w:val="none"/>
+      <w:suff w:val="nothing"/>
+      <w:lvlText w:val=""/>
+      <w:lvlJc w:val="left"/>
+      <w:pPr>
+        <w:tabs>
+          <w:tab w:val="num" w:pos="0"/>
+        </w:tabs>
+        <w:ind w:left="0" w:firstLine="0"/>
+      </w:pPr>
+    </w:lvl>
+    <w:lvl w:ilvl="5">
+      <w:start w:val="1"/>
+      <w:numFmt w:val="none"/>
+      <w:suff w:val="nothing"/>
+      <w:lvlText w:val=""/>
+      <w:lvlJc w:val="left"/>
+      <w:pPr>
+        <w:tabs>
+          <w:tab w:val="num" w:pos="0"/>
+        </w:tabs>
+        <w:ind w:left="0" w:firstLine="0"/>
+      </w:pPr>
+    </w:lvl>
+    <w:lvl w:ilvl="6">
+      <w:start w:val="1"/>
+      <w:numFmt w:val="none"/>
+      <w:suff w:val="nothing"/>
+      <w:lvlText w:val=""/>
+      <w:lvlJc w:val="left"/>
+      <w:pPr>
+        <w:tabs>
+          <w:tab w:val="num" w:pos="0"/>
+        </w:tabs>
+        <w:ind w:left="0" w:firstLine="0"/>
+      </w:pPr>
+    </w:lvl>
+    <w:lvl w:ilvl="7">
+      <w:start w:val="1"/>
+      <w:numFmt w:val="none"/>
+      <w:suff w:val="nothing"/>
+      <w:lvlText w:val=""/>
+      <w:lvlJc w:val="left"/>
+      <w:pPr>
+        <w:tabs>
+          <w:tab w:val="num" w:pos="0"/>
+        </w:tabs>
+        <w:ind w:left="0" w:firstLine="0"/>
+      </w:pPr>
+    </w:lvl>
+    <w:lvl w:ilvl="8">
+      <w:start w:val="1"/>
+      <w:numFmt w:val="none"/>
+      <w:suff w:val="nothing"/>
+      <w:lvlText w:val=""/>
+      <w:lvlJc w:val="left"/>
+      <w:pPr>
+        <w:tabs>
+          <w:tab w:val="num" w:pos="0"/>
+        </w:tabs>
+        <w:ind w:left="0" w:firstLine="0"/>
+      </w:pPr>
+    </w:lvl>
+  </w:abstractNum>
+  <w:abstractNum w:abstractNumId="2" w15:restartNumberingAfterBreak="0">
+    <w:nsid w:val="589C20F0"/>
+    <w:multiLevelType w:val="multilevel"/>
+    <w:tmpl w:val="9E327D80"/>
     <w:lvl w:ilvl="0">
       <w:start w:val="1"/>
       <w:numFmt w:val="decimal"/>
@@ -876,7 +912,6 @@
         </w:tabs>
         <w:ind w:left="720" w:hanging="360"/>
       </w:pPr>
-      <w:rPr/>
     </w:lvl>
     <w:lvl w:ilvl="1">
       <w:start w:val="1"/>
@@ -889,7 +924,6 @@
         </w:tabs>
         <w:ind w:left="1440" w:hanging="360"/>
       </w:pPr>
-      <w:rPr/>
     </w:lvl>
     <w:lvl w:ilvl="2">
       <w:start w:val="1"/>
@@ -902,7 +936,6 @@
         </w:tabs>
         <w:ind w:left="2160" w:hanging="180"/>
       </w:pPr>
-      <w:rPr/>
     </w:lvl>
     <w:lvl w:ilvl="3">
       <w:start w:val="1"/>
@@ -915,7 +948,6 @@
         </w:tabs>
         <w:ind w:left="2880" w:hanging="360"/>
       </w:pPr>
-      <w:rPr/>
     </w:lvl>
     <w:lvl w:ilvl="4">
       <w:start w:val="1"/>
@@ -928,7 +960,6 @@
         </w:tabs>
         <w:ind w:left="3600" w:hanging="360"/>
       </w:pPr>
-      <w:rPr/>
     </w:lvl>
     <w:lvl w:ilvl="5">
       <w:start w:val="1"/>
@@ -941,7 +972,6 @@
         </w:tabs>
         <w:ind w:left="4320" w:hanging="180"/>
       </w:pPr>
-      <w:rPr/>
     </w:lvl>
     <w:lvl w:ilvl="6">
       <w:start w:val="1"/>
@@ -954,7 +984,6 @@
         </w:tabs>
         <w:ind w:left="5040" w:hanging="360"/>
       </w:pPr>
-      <w:rPr/>
     </w:lvl>
     <w:lvl w:ilvl="7">
       <w:start w:val="1"/>
@@ -967,7 +996,6 @@
         </w:tabs>
         <w:ind w:left="5760" w:hanging="360"/>
       </w:pPr>
-      <w:rPr/>
     </w:lvl>
     <w:lvl w:ilvl="8">
       <w:start w:val="1"/>
@@ -980,10 +1008,12 @@
         </w:tabs>
         <w:ind w:left="6480" w:hanging="180"/>
       </w:pPr>
-      <w:rPr/>
     </w:lvl>
   </w:abstractNum>
-  <w:abstractNum w:abstractNumId="3">
+  <w:abstractNum w:abstractNumId="3" w15:restartNumberingAfterBreak="0">
+    <w:nsid w:val="5C1F650E"/>
+    <w:multiLevelType w:val="multilevel"/>
+    <w:tmpl w:val="36665680"/>
     <w:lvl w:ilvl="0">
       <w:start w:val="1"/>
       <w:numFmt w:val="decimal"/>
@@ -995,7 +1025,6 @@
         </w:tabs>
         <w:ind w:left="720" w:hanging="360"/>
       </w:pPr>
-      <w:rPr/>
     </w:lvl>
     <w:lvl w:ilvl="1">
       <w:start w:val="1"/>
@@ -1008,7 +1037,6 @@
         </w:tabs>
         <w:ind w:left="1440" w:hanging="360"/>
       </w:pPr>
-      <w:rPr/>
     </w:lvl>
     <w:lvl w:ilvl="2">
       <w:start w:val="1"/>
@@ -1021,7 +1049,6 @@
         </w:tabs>
         <w:ind w:left="2160" w:hanging="180"/>
       </w:pPr>
-      <w:rPr/>
     </w:lvl>
     <w:lvl w:ilvl="3">
       <w:start w:val="1"/>
@@ -1034,7 +1061,6 @@
         </w:tabs>
         <w:ind w:left="2880" w:hanging="360"/>
       </w:pPr>
-      <w:rPr/>
     </w:lvl>
     <w:lvl w:ilvl="4">
       <w:start w:val="1"/>
@@ -1047,7 +1073,6 @@
         </w:tabs>
         <w:ind w:left="3600" w:hanging="360"/>
       </w:pPr>
-      <w:rPr/>
     </w:lvl>
     <w:lvl w:ilvl="5">
       <w:start w:val="1"/>
@@ -1060,7 +1085,6 @@
         </w:tabs>
         <w:ind w:left="4320" w:hanging="180"/>
       </w:pPr>
-      <w:rPr/>
     </w:lvl>
     <w:lvl w:ilvl="6">
       <w:start w:val="1"/>
@@ -1073,7 +1097,6 @@
         </w:tabs>
         <w:ind w:left="5040" w:hanging="360"/>
       </w:pPr>
-      <w:rPr/>
     </w:lvl>
     <w:lvl w:ilvl="7">
       <w:start w:val="1"/>
@@ -1086,7 +1109,6 @@
         </w:tabs>
         <w:ind w:left="5760" w:hanging="360"/>
       </w:pPr>
-      <w:rPr/>
     </w:lvl>
     <w:lvl w:ilvl="8">
       <w:start w:val="1"/>
@@ -1099,10 +1121,12 @@
         </w:tabs>
         <w:ind w:left="6480" w:hanging="180"/>
       </w:pPr>
-      <w:rPr/>
     </w:lvl>
   </w:abstractNum>
-  <w:abstractNum w:abstractNumId="4">
+  <w:abstractNum w:abstractNumId="4" w15:restartNumberingAfterBreak="0">
+    <w:nsid w:val="5D4266DC"/>
+    <w:multiLevelType w:val="multilevel"/>
+    <w:tmpl w:val="991EA36A"/>
     <w:lvl w:ilvl="0">
       <w:start w:val="1"/>
       <w:numFmt w:val="decimal"/>
@@ -1114,7 +1138,6 @@
         </w:tabs>
         <w:ind w:left="720" w:hanging="360"/>
       </w:pPr>
-      <w:rPr/>
     </w:lvl>
     <w:lvl w:ilvl="1">
       <w:start w:val="1"/>
@@ -1127,7 +1150,6 @@
         </w:tabs>
         <w:ind w:left="1440" w:hanging="360"/>
       </w:pPr>
-      <w:rPr/>
     </w:lvl>
     <w:lvl w:ilvl="2">
       <w:start w:val="1"/>
@@ -1140,7 +1162,6 @@
         </w:tabs>
         <w:ind w:left="2160" w:hanging="180"/>
       </w:pPr>
-      <w:rPr/>
     </w:lvl>
     <w:lvl w:ilvl="3">
       <w:start w:val="1"/>
@@ -1153,7 +1174,6 @@
         </w:tabs>
         <w:ind w:left="2880" w:hanging="360"/>
       </w:pPr>
-      <w:rPr/>
     </w:lvl>
     <w:lvl w:ilvl="4">
       <w:start w:val="1"/>
@@ -1166,7 +1186,6 @@
         </w:tabs>
         <w:ind w:left="3600" w:hanging="360"/>
       </w:pPr>
-      <w:rPr/>
     </w:lvl>
     <w:lvl w:ilvl="5">
       <w:start w:val="1"/>
@@ -1179,7 +1198,6 @@
         </w:tabs>
         <w:ind w:left="4320" w:hanging="180"/>
       </w:pPr>
-      <w:rPr/>
     </w:lvl>
     <w:lvl w:ilvl="6">
       <w:start w:val="1"/>
@@ -1192,7 +1210,6 @@
         </w:tabs>
         <w:ind w:left="5040" w:hanging="360"/>
       </w:pPr>
-      <w:rPr/>
     </w:lvl>
     <w:lvl w:ilvl="7">
       <w:start w:val="1"/>
@@ -1205,7 +1222,6 @@
         </w:tabs>
         <w:ind w:left="5760" w:hanging="360"/>
       </w:pPr>
-      <w:rPr/>
     </w:lvl>
     <w:lvl w:ilvl="8">
       <w:start w:val="1"/>
@@ -1218,10 +1234,12 @@
         </w:tabs>
         <w:ind w:left="6480" w:hanging="180"/>
       </w:pPr>
-      <w:rPr/>
     </w:lvl>
   </w:abstractNum>
-  <w:abstractNum w:abstractNumId="5">
+  <w:abstractNum w:abstractNumId="5" w15:restartNumberingAfterBreak="0">
+    <w:nsid w:val="5E3D023C"/>
+    <w:multiLevelType w:val="multilevel"/>
+    <w:tmpl w:val="BC582B84"/>
     <w:lvl w:ilvl="0">
       <w:start w:val="1"/>
       <w:numFmt w:val="decimal"/>
@@ -1233,7 +1251,6 @@
         </w:tabs>
         <w:ind w:left="720" w:hanging="360"/>
       </w:pPr>
-      <w:rPr/>
     </w:lvl>
     <w:lvl w:ilvl="1">
       <w:start w:val="1"/>
@@ -1246,7 +1263,6 @@
         </w:tabs>
         <w:ind w:left="1440" w:hanging="360"/>
       </w:pPr>
-      <w:rPr/>
     </w:lvl>
     <w:lvl w:ilvl="2">
       <w:start w:val="1"/>
@@ -1259,7 +1275,6 @@
         </w:tabs>
         <w:ind w:left="2160" w:hanging="180"/>
       </w:pPr>
-      <w:rPr/>
     </w:lvl>
     <w:lvl w:ilvl="3">
       <w:start w:val="1"/>
@@ -1272,7 +1287,6 @@
         </w:tabs>
         <w:ind w:left="2880" w:hanging="360"/>
       </w:pPr>
-      <w:rPr/>
     </w:lvl>
     <w:lvl w:ilvl="4">
       <w:start w:val="1"/>
@@ -1285,7 +1299,6 @@
         </w:tabs>
         <w:ind w:left="3600" w:hanging="360"/>
       </w:pPr>
-      <w:rPr/>
     </w:lvl>
     <w:lvl w:ilvl="5">
       <w:start w:val="1"/>
@@ -1298,7 +1311,6 @@
         </w:tabs>
         <w:ind w:left="4320" w:hanging="180"/>
       </w:pPr>
-      <w:rPr/>
     </w:lvl>
     <w:lvl w:ilvl="6">
       <w:start w:val="1"/>
@@ -1311,7 +1323,6 @@
         </w:tabs>
         <w:ind w:left="5040" w:hanging="360"/>
       </w:pPr>
-      <w:rPr/>
     </w:lvl>
     <w:lvl w:ilvl="7">
       <w:start w:val="1"/>
@@ -1324,7 +1335,6 @@
         </w:tabs>
         <w:ind w:left="5760" w:hanging="360"/>
       </w:pPr>
-      <w:rPr/>
     </w:lvl>
     <w:lvl w:ilvl="8">
       <w:start w:val="1"/>
@@ -1337,155 +1347,35 @@
         </w:tabs>
         <w:ind w:left="6480" w:hanging="180"/>
       </w:pPr>
-      <w:rPr/>
     </w:lvl>
   </w:abstractNum>
-  <w:abstractNum w:abstractNumId="6">
-    <w:lvl w:ilvl="0">
-      <w:start w:val="1"/>
-      <w:numFmt w:val="none"/>
-      <w:suff w:val="nothing"/>
-      <w:lvlText w:val=""/>
-      <w:lvlJc w:val="left"/>
-      <w:pPr>
-        <w:tabs>
-          <w:tab w:val="num" w:pos="0"/>
-        </w:tabs>
-        <w:ind w:left="0" w:hanging="0"/>
-      </w:pPr>
-    </w:lvl>
-    <w:lvl w:ilvl="1">
-      <w:start w:val="1"/>
-      <w:numFmt w:val="none"/>
-      <w:suff w:val="nothing"/>
-      <w:lvlText w:val=""/>
-      <w:lvlJc w:val="left"/>
-      <w:pPr>
-        <w:tabs>
-          <w:tab w:val="num" w:pos="0"/>
-        </w:tabs>
-        <w:ind w:left="0" w:hanging="0"/>
-      </w:pPr>
-    </w:lvl>
-    <w:lvl w:ilvl="2">
-      <w:start w:val="1"/>
-      <w:numFmt w:val="none"/>
-      <w:suff w:val="nothing"/>
-      <w:lvlText w:val=""/>
-      <w:lvlJc w:val="left"/>
-      <w:pPr>
-        <w:tabs>
-          <w:tab w:val="num" w:pos="0"/>
-        </w:tabs>
-        <w:ind w:left="0" w:hanging="0"/>
-      </w:pPr>
-    </w:lvl>
-    <w:lvl w:ilvl="3">
-      <w:start w:val="1"/>
-      <w:numFmt w:val="none"/>
-      <w:suff w:val="nothing"/>
-      <w:lvlText w:val=""/>
-      <w:lvlJc w:val="left"/>
-      <w:pPr>
-        <w:tabs>
-          <w:tab w:val="num" w:pos="0"/>
-        </w:tabs>
-        <w:ind w:left="0" w:hanging="0"/>
-      </w:pPr>
-    </w:lvl>
-    <w:lvl w:ilvl="4">
-      <w:start w:val="1"/>
-      <w:numFmt w:val="none"/>
-      <w:suff w:val="nothing"/>
-      <w:lvlText w:val=""/>
-      <w:lvlJc w:val="left"/>
-      <w:pPr>
-        <w:tabs>
-          <w:tab w:val="num" w:pos="0"/>
-        </w:tabs>
-        <w:ind w:left="0" w:hanging="0"/>
-      </w:pPr>
-    </w:lvl>
-    <w:lvl w:ilvl="5">
-      <w:start w:val="1"/>
-      <w:numFmt w:val="none"/>
-      <w:suff w:val="nothing"/>
-      <w:lvlText w:val=""/>
-      <w:lvlJc w:val="left"/>
-      <w:pPr>
-        <w:tabs>
-          <w:tab w:val="num" w:pos="0"/>
-        </w:tabs>
-        <w:ind w:left="0" w:hanging="0"/>
-      </w:pPr>
-    </w:lvl>
-    <w:lvl w:ilvl="6">
-      <w:start w:val="1"/>
-      <w:numFmt w:val="none"/>
-      <w:suff w:val="nothing"/>
-      <w:lvlText w:val=""/>
-      <w:lvlJc w:val="left"/>
-      <w:pPr>
-        <w:tabs>
-          <w:tab w:val="num" w:pos="0"/>
-        </w:tabs>
-        <w:ind w:left="0" w:hanging="0"/>
-      </w:pPr>
-    </w:lvl>
-    <w:lvl w:ilvl="7">
-      <w:start w:val="1"/>
-      <w:numFmt w:val="none"/>
-      <w:suff w:val="nothing"/>
-      <w:lvlText w:val=""/>
-      <w:lvlJc w:val="left"/>
-      <w:pPr>
-        <w:tabs>
-          <w:tab w:val="num" w:pos="0"/>
-        </w:tabs>
-        <w:ind w:left="0" w:hanging="0"/>
-      </w:pPr>
-    </w:lvl>
-    <w:lvl w:ilvl="8">
-      <w:start w:val="1"/>
-      <w:numFmt w:val="none"/>
-      <w:suff w:val="nothing"/>
-      <w:lvlText w:val=""/>
-      <w:lvlJc w:val="left"/>
-      <w:pPr>
-        <w:tabs>
-          <w:tab w:val="num" w:pos="0"/>
-        </w:tabs>
-        <w:ind w:left="0" w:hanging="0"/>
-      </w:pPr>
-    </w:lvl>
-  </w:abstractNum>
-  <w:num w:numId="1">
-    <w:abstractNumId w:val="1"/>
+  <w:num w:numId="1" w16cid:durableId="1535772902">
+    <w:abstractNumId w:val="0"/>
   </w:num>
-  <w:num w:numId="2">
+  <w:num w:numId="2" w16cid:durableId="1214344831">
+    <w:abstractNumId w:val="4"/>
+  </w:num>
+  <w:num w:numId="3" w16cid:durableId="1215434880">
     <w:abstractNumId w:val="2"/>
   </w:num>
-  <w:num w:numId="3">
+  <w:num w:numId="4" w16cid:durableId="630676985">
+    <w:abstractNumId w:val="5"/>
+  </w:num>
+  <w:num w:numId="5" w16cid:durableId="73211340">
     <w:abstractNumId w:val="3"/>
   </w:num>
-  <w:num w:numId="4">
-    <w:abstractNumId w:val="4"/>
-  </w:num>
-  <w:num w:numId="5">
-    <w:abstractNumId w:val="5"/>
-  </w:num>
-  <w:num w:numId="6">
-    <w:abstractNumId w:val="6"/>
+  <w:num w:numId="6" w16cid:durableId="88548767">
+    <w:abstractNumId w:val="1"/>
   </w:num>
 </w:numbering>
 </file>
 
 <file path=word/styles.xml><?xml version="1.0" encoding="utf-8"?>
-<w:styles xmlns:w="http://schemas.openxmlformats.org/wordprocessingml/2006/main" xmlns:w14="http://schemas.microsoft.com/office/word/2010/wordml" xmlns:mc="http://schemas.openxmlformats.org/markup-compatibility/2006" mc:Ignorable="w14">
+<w:styles xmlns:mc="http://schemas.openxmlformats.org/markup-compatibility/2006" xmlns:r="http://schemas.openxmlformats.org/officeDocument/2006/relationships" xmlns:w="http://schemas.openxmlformats.org/wordprocessingml/2006/main" xmlns:w14="http://schemas.microsoft.com/office/word/2010/wordml" xmlns:w15="http://schemas.microsoft.com/office/word/2012/wordml" xmlns:w16cex="http://schemas.microsoft.com/office/word/2018/wordml/cex" xmlns:w16cid="http://schemas.microsoft.com/office/word/2016/wordml/cid" xmlns:w16="http://schemas.microsoft.com/office/word/2018/wordml" xmlns:w16du="http://schemas.microsoft.com/office/word/2023/wordml/word16du" xmlns:w16sdtdh="http://schemas.microsoft.com/office/word/2020/wordml/sdtdatahash" xmlns:w16se="http://schemas.microsoft.com/office/word/2015/wordml/symex" mc:Ignorable="w14 w15 w16se w16cid w16 w16cex w16sdtdh w16du">
   <w:docDefaults>
     <w:rPrDefault>
       <w:rPr>
-        <w:rFonts w:ascii="Aptos" w:hAnsi="Aptos" w:eastAsia="Aptos" w:cs="" w:asciiTheme="minorHAnsi" w:cstheme="minorBidi" w:eastAsiaTheme="minorHAnsi" w:hAnsiTheme="minorHAnsi"/>
+        <w:rFonts w:asciiTheme="minorHAnsi" w:eastAsiaTheme="minorHAnsi" w:hAnsiTheme="minorHAnsi" w:cstheme="minorBidi"/>
         <w:kern w:val="2"/>
         <w:sz w:val="24"/>
         <w:szCs w:val="24"/>
@@ -1495,21 +1385,21 @@
     </w:rPrDefault>
     <w:pPrDefault>
       <w:pPr>
-        <w:suppressAutoHyphens w:val="true"/>
+        <w:suppressAutoHyphens/>
       </w:pPr>
     </w:pPrDefault>
   </w:docDefaults>
   <w:latentStyles w:defLockedState="0" w:defUIPriority="99" w:defSemiHidden="0" w:defUnhideWhenUsed="0" w:defQFormat="0" w:count="376">
     <w:lsdException w:name="Normal" w:uiPriority="0" w:qFormat="1"/>
     <w:lsdException w:name="heading 1" w:uiPriority="9" w:qFormat="1"/>
-    <w:lsdException w:name="heading 2" w:uiPriority="9" w:semiHidden="1" w:unhideWhenUsed="1" w:qFormat="1"/>
-    <w:lsdException w:name="heading 3" w:uiPriority="9" w:semiHidden="1" w:unhideWhenUsed="1" w:qFormat="1"/>
-    <w:lsdException w:name="heading 4" w:uiPriority="9" w:semiHidden="1" w:unhideWhenUsed="1" w:qFormat="1"/>
-    <w:lsdException w:name="heading 5" w:uiPriority="9" w:semiHidden="1" w:unhideWhenUsed="1" w:qFormat="1"/>
-    <w:lsdException w:name="heading 6" w:uiPriority="9" w:semiHidden="1" w:unhideWhenUsed="1" w:qFormat="1"/>
-    <w:lsdException w:name="heading 7" w:uiPriority="9" w:semiHidden="1" w:unhideWhenUsed="1" w:qFormat="1"/>
-    <w:lsdException w:name="heading 8" w:uiPriority="9" w:semiHidden="1" w:unhideWhenUsed="1" w:qFormat="1"/>
-    <w:lsdException w:name="heading 9" w:uiPriority="9" w:semiHidden="1" w:unhideWhenUsed="1" w:qFormat="1"/>
+    <w:lsdException w:name="heading 2" w:semiHidden="1" w:uiPriority="9" w:unhideWhenUsed="1" w:qFormat="1"/>
+    <w:lsdException w:name="heading 3" w:semiHidden="1" w:uiPriority="9" w:unhideWhenUsed="1" w:qFormat="1"/>
+    <w:lsdException w:name="heading 4" w:semiHidden="1" w:uiPriority="9" w:unhideWhenUsed="1" w:qFormat="1"/>
+    <w:lsdException w:name="heading 5" w:semiHidden="1" w:uiPriority="9" w:unhideWhenUsed="1" w:qFormat="1"/>
+    <w:lsdException w:name="heading 6" w:semiHidden="1" w:uiPriority="9" w:unhideWhenUsed="1" w:qFormat="1"/>
+    <w:lsdException w:name="heading 7" w:semiHidden="1" w:uiPriority="9" w:unhideWhenUsed="1" w:qFormat="1"/>
+    <w:lsdException w:name="heading 8" w:semiHidden="1" w:uiPriority="9" w:unhideWhenUsed="1" w:qFormat="1"/>
+    <w:lsdException w:name="heading 9" w:semiHidden="1" w:uiPriority="9" w:unhideWhenUsed="1" w:qFormat="1"/>
     <w:lsdException w:name="index 1" w:semiHidden="1" w:unhideWhenUsed="1"/>
     <w:lsdException w:name="index 2" w:semiHidden="1" w:unhideWhenUsed="1"/>
     <w:lsdException w:name="index 3" w:semiHidden="1" w:unhideWhenUsed="1"/>
@@ -1519,22 +1409,22 @@
     <w:lsdException w:name="index 7" w:semiHidden="1" w:unhideWhenUsed="1"/>
     <w:lsdException w:name="index 8" w:semiHidden="1" w:unhideWhenUsed="1"/>
     <w:lsdException w:name="index 9" w:semiHidden="1" w:unhideWhenUsed="1"/>
-    <w:lsdException w:name="toc 1" w:uiPriority="39" w:semiHidden="1" w:unhideWhenUsed="1"/>
-    <w:lsdException w:name="toc 2" w:uiPriority="39" w:semiHidden="1" w:unhideWhenUsed="1"/>
-    <w:lsdException w:name="toc 3" w:uiPriority="39" w:semiHidden="1" w:unhideWhenUsed="1"/>
-    <w:lsdException w:name="toc 4" w:uiPriority="39" w:semiHidden="1" w:unhideWhenUsed="1"/>
-    <w:lsdException w:name="toc 5" w:uiPriority="39" w:semiHidden="1" w:unhideWhenUsed="1"/>
-    <w:lsdException w:name="toc 6" w:uiPriority="39" w:semiHidden="1" w:unhideWhenUsed="1"/>
-    <w:lsdException w:name="toc 7" w:uiPriority="39" w:semiHidden="1" w:unhideWhenUsed="1"/>
-    <w:lsdException w:name="toc 8" w:uiPriority="39" w:semiHidden="1" w:unhideWhenUsed="1"/>
-    <w:lsdException w:name="toc 9" w:uiPriority="39" w:semiHidden="1" w:unhideWhenUsed="1"/>
+    <w:lsdException w:name="toc 1" w:semiHidden="1" w:uiPriority="39" w:unhideWhenUsed="1"/>
+    <w:lsdException w:name="toc 2" w:semiHidden="1" w:uiPriority="39" w:unhideWhenUsed="1"/>
+    <w:lsdException w:name="toc 3" w:semiHidden="1" w:uiPriority="39" w:unhideWhenUsed="1"/>
+    <w:lsdException w:name="toc 4" w:semiHidden="1" w:uiPriority="39" w:unhideWhenUsed="1"/>
+    <w:lsdException w:name="toc 5" w:semiHidden="1" w:uiPriority="39" w:unhideWhenUsed="1"/>
+    <w:lsdException w:name="toc 6" w:semiHidden="1" w:uiPriority="39" w:unhideWhenUsed="1"/>
+    <w:lsdException w:name="toc 7" w:semiHidden="1" w:uiPriority="39" w:unhideWhenUsed="1"/>
+    <w:lsdException w:name="toc 8" w:semiHidden="1" w:uiPriority="39" w:unhideWhenUsed="1"/>
+    <w:lsdException w:name="toc 9" w:semiHidden="1" w:uiPriority="39" w:unhideWhenUsed="1"/>
     <w:lsdException w:name="Normal Indent" w:semiHidden="1" w:unhideWhenUsed="1"/>
     <w:lsdException w:name="footnote text" w:semiHidden="1" w:unhideWhenUsed="1"/>
     <w:lsdException w:name="annotation text" w:semiHidden="1" w:unhideWhenUsed="1"/>
     <w:lsdException w:name="header" w:semiHidden="1" w:unhideWhenUsed="1"/>
     <w:lsdException w:name="footer" w:semiHidden="1" w:unhideWhenUsed="1"/>
     <w:lsdException w:name="index heading" w:semiHidden="1" w:unhideWhenUsed="1"/>
-    <w:lsdException w:name="caption" w:uiPriority="35" w:semiHidden="1" w:unhideWhenUsed="1" w:qFormat="1"/>
+    <w:lsdException w:name="caption" w:semiHidden="1" w:uiPriority="35" w:unhideWhenUsed="1" w:qFormat="1"/>
     <w:lsdException w:name="table of figures" w:semiHidden="1" w:unhideWhenUsed="1"/>
     <w:lsdException w:name="envelope address" w:semiHidden="1" w:unhideWhenUsed="1"/>
     <w:lsdException w:name="envelope return" w:semiHidden="1" w:unhideWhenUsed="1"/>
@@ -1565,7 +1455,7 @@
     <w:lsdException w:name="Title" w:uiPriority="10" w:qFormat="1"/>
     <w:lsdException w:name="Closing" w:semiHidden="1" w:unhideWhenUsed="1"/>
     <w:lsdException w:name="Signature" w:semiHidden="1" w:unhideWhenUsed="1"/>
-    <w:lsdException w:name="Default Paragraph Font" w:uiPriority="1" w:semiHidden="1" w:unhideWhenUsed="1"/>
+    <w:lsdException w:name="Default Paragraph Font" w:semiHidden="1" w:uiPriority="1" w:unhideWhenUsed="1"/>
     <w:lsdException w:name="Body Text" w:semiHidden="1" w:unhideWhenUsed="1"/>
     <w:lsdException w:name="Body Text Indent" w:semiHidden="1" w:unhideWhenUsed="1"/>
     <w:lsdException w:name="List Continue" w:semiHidden="1" w:unhideWhenUsed="1"/>
@@ -1765,8 +1655,8 @@
     <w:lsdException w:name="Subtle Reference" w:uiPriority="31" w:qFormat="1"/>
     <w:lsdException w:name="Intense Reference" w:uiPriority="32" w:qFormat="1"/>
     <w:lsdException w:name="Book Title" w:uiPriority="33" w:qFormat="1"/>
-    <w:lsdException w:name="Bibliography" w:uiPriority="37" w:semiHidden="1" w:unhideWhenUsed="1"/>
-    <w:lsdException w:name="TOC Heading" w:uiPriority="39" w:semiHidden="1" w:unhideWhenUsed="1" w:qFormat="1"/>
+    <w:lsdException w:name="Bibliography" w:semiHidden="1" w:uiPriority="37" w:unhideWhenUsed="1"/>
+    <w:lsdException w:name="TOC Heading" w:semiHidden="1" w:uiPriority="39" w:unhideWhenUsed="1" w:qFormat="1"/>
     <w:lsdException w:name="Plain Table 1" w:uiPriority="41"/>
     <w:lsdException w:name="Plain Table 2" w:uiPriority="42"/>
     <w:lsdException w:name="Plain Table 3" w:uiPriority="43"/>
@@ -1877,619 +1767,216 @@
     <w:lsdException w:name="Unresolved Mention" w:semiHidden="1" w:unhideWhenUsed="1"/>
     <w:lsdException w:name="Smart Link" w:semiHidden="1" w:unhideWhenUsed="1"/>
   </w:latentStyles>
-  <w:style w:type="paragraph" w:styleId="Normal" w:default="1">
+  <w:style w:type="paragraph" w:default="1" w:styleId="Normalny">
     <w:name w:val="Normal"/>
     <w:qFormat/>
     <w:pPr>
-      <w:widowControl/>
-      <w:bidi w:val="0"/>
-      <w:spacing w:lineRule="auto" w:line="276" w:before="0" w:after="160"/>
-      <w:jc w:val="left"/>
+      <w:spacing w:after="160" w:line="276" w:lineRule="auto"/>
     </w:pPr>
-    <w:rPr>
-      <w:rFonts w:ascii="Aptos" w:hAnsi="Aptos" w:eastAsia="Aptos" w:cs="" w:asciiTheme="minorHAnsi" w:cstheme="minorBidi" w:eastAsiaTheme="minorHAnsi" w:hAnsiTheme="minorHAnsi"/>
-      <w:color w:val="auto"/>
-      <w:kern w:val="2"/>
-      <w:sz w:val="24"/>
-      <w:szCs w:val="24"/>
-      <w:lang w:val="pl-PL" w:eastAsia="en-US" w:bidi="ar-SA"/>
-      <w14:ligatures w14:val="standardContextual"/>
-    </w:rPr>
-  </w:style>
-  <w:style w:type="paragraph" w:styleId="Heading1">
-    <w:name w:val="Heading 1"/>
-    <w:basedOn w:val="Normal"/>
-    <w:next w:val="Normal"/>
+  </w:style>
+  <w:style w:type="paragraph" w:styleId="Nagwek1">
+    <w:name w:val="heading 1"/>
+    <w:basedOn w:val="Normalny"/>
+    <w:next w:val="Normalny"/>
     <w:link w:val="Nagwek1Znak"/>
     <w:uiPriority w:val="9"/>
     <w:qFormat/>
-    <w:rsid w:val="00ce080f"/>
+    <w:rsid w:val="00CE080F"/>
     <w:pPr>
-      <w:keepNext w:val="true"/>
+      <w:keepNext/>
       <w:keepLines/>
       <w:spacing w:before="360" w:after="80"/>
       <w:outlineLvl w:val="0"/>
     </w:pPr>
     <w:rPr>
-      <w:rFonts w:ascii="Aptos Display" w:hAnsi="Aptos Display" w:eastAsia="" w:cs="" w:asciiTheme="majorHAnsi" w:cstheme="majorBidi" w:eastAsiaTheme="majorEastAsia" w:hAnsiTheme="majorHAnsi"/>
-      <w:color w:val="0F4761" w:themeColor="accent1" w:themeShade="bf"/>
+      <w:rFonts w:asciiTheme="majorHAnsi" w:eastAsiaTheme="majorEastAsia" w:hAnsiTheme="majorHAnsi" w:cstheme="majorBidi"/>
+      <w:color w:val="0F4761" w:themeColor="accent1" w:themeShade="BF"/>
       <w:sz w:val="40"/>
       <w:szCs w:val="40"/>
     </w:rPr>
   </w:style>
-  <w:style w:type="paragraph" w:styleId="Heading2">
-    <w:name w:val="Heading 2"/>
-    <w:basedOn w:val="Normal"/>
-    <w:next w:val="Normal"/>
+  <w:style w:type="paragraph" w:styleId="Nagwek2">
+    <w:name w:val="heading 2"/>
+    <w:basedOn w:val="Normalny"/>
+    <w:next w:val="Normalny"/>
     <w:link w:val="Nagwek2Znak"/>
     <w:uiPriority w:val="9"/>
     <w:unhideWhenUsed/>
     <w:qFormat/>
-    <w:rsid w:val="00ce080f"/>
+    <w:rsid w:val="00CE080F"/>
     <w:pPr>
-      <w:keepNext w:val="true"/>
+      <w:keepNext/>
       <w:keepLines/>
       <w:spacing w:before="160" w:after="80"/>
       <w:outlineLvl w:val="1"/>
     </w:pPr>
     <w:rPr>
-      <w:rFonts w:ascii="Aptos Display" w:hAnsi="Aptos Display" w:eastAsia="" w:cs="" w:asciiTheme="majorHAnsi" w:cstheme="majorBidi" w:eastAsiaTheme="majorEastAsia" w:hAnsiTheme="majorHAnsi"/>
-      <w:color w:val="0F4761" w:themeColor="accent1" w:themeShade="bf"/>
+      <w:rFonts w:asciiTheme="majorHAnsi" w:eastAsiaTheme="majorEastAsia" w:hAnsiTheme="majorHAnsi" w:cstheme="majorBidi"/>
+      <w:color w:val="0F4761" w:themeColor="accent1" w:themeShade="BF"/>
       <w:sz w:val="32"/>
       <w:szCs w:val="32"/>
     </w:rPr>
   </w:style>
-  <w:style w:type="paragraph" w:styleId="Heading3">
-    <w:name w:val="Heading 3"/>
-    <w:basedOn w:val="Normal"/>
-    <w:next w:val="Normal"/>
+  <w:style w:type="paragraph" w:styleId="Nagwek3">
+    <w:name w:val="heading 3"/>
+    <w:basedOn w:val="Normalny"/>
+    <w:next w:val="Normalny"/>
     <w:link w:val="Nagwek3Znak"/>
     <w:uiPriority w:val="9"/>
     <w:semiHidden/>
     <w:unhideWhenUsed/>
     <w:qFormat/>
-    <w:rsid w:val="00ce080f"/>
+    <w:rsid w:val="00CE080F"/>
     <w:pPr>
-      <w:keepNext w:val="true"/>
+      <w:keepNext/>
       <w:keepLines/>
       <w:spacing w:before="160" w:after="80"/>
       <w:outlineLvl w:val="2"/>
     </w:pPr>
     <w:rPr>
-      <w:rFonts w:eastAsia="" w:cs="" w:cstheme="majorBidi" w:eastAsiaTheme="majorEastAsia"/>
-      <w:color w:val="0F4761" w:themeColor="accent1" w:themeShade="bf"/>
+      <w:rFonts w:eastAsiaTheme="majorEastAsia" w:cstheme="majorBidi"/>
+      <w:color w:val="0F4761" w:themeColor="accent1" w:themeShade="BF"/>
       <w:sz w:val="28"/>
       <w:szCs w:val="28"/>
     </w:rPr>
   </w:style>
-  <w:style w:type="paragraph" w:styleId="Heading4">
-    <w:name w:val="Heading 4"/>
-    <w:basedOn w:val="Normal"/>
-    <w:next w:val="Normal"/>
+  <w:style w:type="paragraph" w:styleId="Nagwek4">
+    <w:name w:val="heading 4"/>
+    <w:basedOn w:val="Normalny"/>
+    <w:next w:val="Normalny"/>
     <w:link w:val="Nagwek4Znak"/>
     <w:uiPriority w:val="9"/>
     <w:semiHidden/>
     <w:unhideWhenUsed/>
     <w:qFormat/>
-    <w:rsid w:val="00ce080f"/>
+    <w:rsid w:val="00CE080F"/>
     <w:pPr>
-      <w:keepNext w:val="true"/>
+      <w:keepNext/>
       <w:keepLines/>
       <w:spacing w:before="80" w:after="40"/>
       <w:outlineLvl w:val="3"/>
     </w:pPr>
     <w:rPr>
-      <w:rFonts w:eastAsia="" w:cs="" w:cstheme="majorBidi" w:eastAsiaTheme="majorEastAsia"/>
+      <w:rFonts w:eastAsiaTheme="majorEastAsia" w:cstheme="majorBidi"/>
       <w:i/>
       <w:iCs/>
-      <w:color w:val="0F4761" w:themeColor="accent1" w:themeShade="bf"/>
-    </w:rPr>
-  </w:style>
-  <w:style w:type="paragraph" w:styleId="Heading5">
-    <w:name w:val="Heading 5"/>
-    <w:basedOn w:val="Normal"/>
-    <w:next w:val="Normal"/>
+      <w:color w:val="0F4761" w:themeColor="accent1" w:themeShade="BF"/>
+    </w:rPr>
+  </w:style>
+  <w:style w:type="paragraph" w:styleId="Nagwek5">
+    <w:name w:val="heading 5"/>
+    <w:basedOn w:val="Normalny"/>
+    <w:next w:val="Normalny"/>
     <w:link w:val="Nagwek5Znak"/>
     <w:uiPriority w:val="9"/>
     <w:semiHidden/>
     <w:unhideWhenUsed/>
     <w:qFormat/>
-    <w:rsid w:val="00ce080f"/>
+    <w:rsid w:val="00CE080F"/>
     <w:pPr>
-      <w:keepNext w:val="true"/>
+      <w:keepNext/>
       <w:keepLines/>
       <w:spacing w:before="80" w:after="40"/>
       <w:outlineLvl w:val="4"/>
     </w:pPr>
     <w:rPr>
-      <w:rFonts w:eastAsia="" w:cs="" w:cstheme="majorBidi" w:eastAsiaTheme="majorEastAsia"/>
-      <w:color w:val="0F4761" w:themeColor="accent1" w:themeShade="bf"/>
-    </w:rPr>
-  </w:style>
-  <w:style w:type="paragraph" w:styleId="Heading6">
-    <w:name w:val="Heading 6"/>
-    <w:basedOn w:val="Normal"/>
-    <w:next w:val="Normal"/>
+      <w:rFonts w:eastAsiaTheme="majorEastAsia" w:cstheme="majorBidi"/>
+      <w:color w:val="0F4761" w:themeColor="accent1" w:themeShade="BF"/>
+    </w:rPr>
+  </w:style>
+  <w:style w:type="paragraph" w:styleId="Nagwek6">
+    <w:name w:val="heading 6"/>
+    <w:basedOn w:val="Normalny"/>
+    <w:next w:val="Normalny"/>
     <w:link w:val="Nagwek6Znak"/>
     <w:uiPriority w:val="9"/>
     <w:semiHidden/>
     <w:unhideWhenUsed/>
     <w:qFormat/>
-    <w:rsid w:val="00ce080f"/>
+    <w:rsid w:val="00CE080F"/>
     <w:pPr>
-      <w:keepNext w:val="true"/>
+      <w:keepNext/>
       <w:keepLines/>
       <w:spacing w:before="40" w:after="0"/>
       <w:outlineLvl w:val="5"/>
     </w:pPr>
     <w:rPr>
-      <w:rFonts w:eastAsia="" w:cs="" w:cstheme="majorBidi" w:eastAsiaTheme="majorEastAsia"/>
+      <w:rFonts w:eastAsiaTheme="majorEastAsia" w:cstheme="majorBidi"/>
       <w:i/>
       <w:iCs/>
-      <w:color w:val="595959" w:themeColor="text1" w:themeTint="a6"/>
-    </w:rPr>
-  </w:style>
-  <w:style w:type="paragraph" w:styleId="Heading7">
-    <w:name w:val="Heading 7"/>
-    <w:basedOn w:val="Normal"/>
-    <w:next w:val="Normal"/>
+      <w:color w:val="595959" w:themeColor="text1" w:themeTint="A6"/>
+    </w:rPr>
+  </w:style>
+  <w:style w:type="paragraph" w:styleId="Nagwek7">
+    <w:name w:val="heading 7"/>
+    <w:basedOn w:val="Normalny"/>
+    <w:next w:val="Normalny"/>
     <w:link w:val="Nagwek7Znak"/>
     <w:uiPriority w:val="9"/>
     <w:semiHidden/>
     <w:unhideWhenUsed/>
     <w:qFormat/>
-    <w:rsid w:val="00ce080f"/>
+    <w:rsid w:val="00CE080F"/>
     <w:pPr>
-      <w:keepNext w:val="true"/>
+      <w:keepNext/>
       <w:keepLines/>
       <w:spacing w:before="40" w:after="0"/>
       <w:outlineLvl w:val="6"/>
     </w:pPr>
     <w:rPr>
-      <w:rFonts w:eastAsia="" w:cs="" w:cstheme="majorBidi" w:eastAsiaTheme="majorEastAsia"/>
-      <w:color w:val="595959" w:themeColor="text1" w:themeTint="a6"/>
-    </w:rPr>
-  </w:style>
-  <w:style w:type="paragraph" w:styleId="Heading8">
-    <w:name w:val="Heading 8"/>
-    <w:basedOn w:val="Normal"/>
-    <w:next w:val="Normal"/>
+      <w:rFonts w:eastAsiaTheme="majorEastAsia" w:cstheme="majorBidi"/>
+      <w:color w:val="595959" w:themeColor="text1" w:themeTint="A6"/>
+    </w:rPr>
+  </w:style>
+  <w:style w:type="paragraph" w:styleId="Nagwek8">
+    <w:name w:val="heading 8"/>
+    <w:basedOn w:val="Normalny"/>
+    <w:next w:val="Normalny"/>
     <w:link w:val="Nagwek8Znak"/>
     <w:uiPriority w:val="9"/>
     <w:semiHidden/>
     <w:unhideWhenUsed/>
     <w:qFormat/>
-    <w:rsid w:val="00ce080f"/>
+    <w:rsid w:val="00CE080F"/>
     <w:pPr>
-      <w:keepNext w:val="true"/>
+      <w:keepNext/>
       <w:keepLines/>
-      <w:spacing w:before="0" w:after="0"/>
+      <w:spacing w:after="0"/>
       <w:outlineLvl w:val="7"/>
     </w:pPr>
     <w:rPr>
-      <w:rFonts w:eastAsia="" w:cs="" w:cstheme="majorBidi" w:eastAsiaTheme="majorEastAsia"/>
+      <w:rFonts w:eastAsiaTheme="majorEastAsia" w:cstheme="majorBidi"/>
       <w:i/>
       <w:iCs/>
-      <w:color w:val="272727" w:themeColor="text1" w:themeTint="d8"/>
-    </w:rPr>
-  </w:style>
-  <w:style w:type="paragraph" w:styleId="Heading9">
-    <w:name w:val="Heading 9"/>
-    <w:basedOn w:val="Normal"/>
-    <w:next w:val="Normal"/>
+      <w:color w:val="272727" w:themeColor="text1" w:themeTint="D8"/>
+    </w:rPr>
+  </w:style>
+  <w:style w:type="paragraph" w:styleId="Nagwek9">
+    <w:name w:val="heading 9"/>
+    <w:basedOn w:val="Normalny"/>
+    <w:next w:val="Normalny"/>
     <w:link w:val="Nagwek9Znak"/>
     <w:uiPriority w:val="9"/>
     <w:semiHidden/>
     <w:unhideWhenUsed/>
     <w:qFormat/>
-    <w:rsid w:val="00ce080f"/>
+    <w:rsid w:val="00CE080F"/>
     <w:pPr>
-      <w:keepNext w:val="true"/>
+      <w:keepNext/>
       <w:keepLines/>
-      <w:spacing w:before="0" w:after="0"/>
+      <w:spacing w:after="0"/>
       <w:outlineLvl w:val="8"/>
     </w:pPr>
     <w:rPr>
-      <w:rFonts w:eastAsia="" w:cs="" w:cstheme="majorBidi" w:eastAsiaTheme="majorEastAsia"/>
-      <w:color w:val="272727" w:themeColor="text1" w:themeTint="d8"/>
-    </w:rPr>
-  </w:style>
-  <w:style w:type="character" w:styleId="DefaultParagraphFont" w:default="1">
+      <w:rFonts w:eastAsiaTheme="majorEastAsia" w:cstheme="majorBidi"/>
+      <w:color w:val="272727" w:themeColor="text1" w:themeTint="D8"/>
+    </w:rPr>
+  </w:style>
+  <w:style w:type="character" w:default="1" w:styleId="Domylnaczcionkaakapitu">
     <w:name w:val="Default Paragraph Font"/>
     <w:uiPriority w:val="1"/>
     <w:semiHidden/>
     <w:unhideWhenUsed/>
-    <w:qFormat/>
-    <w:rPr/>
-  </w:style>
-  <w:style w:type="character" w:styleId="Nagwek1Znak" w:customStyle="1">
-    <w:name w:val="Nagłówek 1 Znak"/>
-    <w:basedOn w:val="DefaultParagraphFont"/>
-    <w:link w:val="Heading1"/>
-    <w:uiPriority w:val="9"/>
-    <w:qFormat/>
-    <w:rsid w:val="00ce080f"/>
-    <w:rPr>
-      <w:rFonts w:ascii="Aptos Display" w:hAnsi="Aptos Display" w:eastAsia="" w:cs="" w:asciiTheme="majorHAnsi" w:cstheme="majorBidi" w:eastAsiaTheme="majorEastAsia" w:hAnsiTheme="majorHAnsi"/>
-      <w:color w:val="0F4761" w:themeColor="accent1" w:themeShade="bf"/>
-      <w:sz w:val="40"/>
-      <w:szCs w:val="40"/>
-    </w:rPr>
-  </w:style>
-  <w:style w:type="character" w:styleId="Nagwek2Znak" w:customStyle="1">
-    <w:name w:val="Nagłówek 2 Znak"/>
-    <w:basedOn w:val="DefaultParagraphFont"/>
-    <w:link w:val="Heading2"/>
-    <w:uiPriority w:val="9"/>
-    <w:qFormat/>
-    <w:rsid w:val="00ce080f"/>
-    <w:rPr>
-      <w:rFonts w:ascii="Aptos Display" w:hAnsi="Aptos Display" w:eastAsia="" w:cs="" w:asciiTheme="majorHAnsi" w:cstheme="majorBidi" w:eastAsiaTheme="majorEastAsia" w:hAnsiTheme="majorHAnsi"/>
-      <w:color w:val="0F4761" w:themeColor="accent1" w:themeShade="bf"/>
-      <w:sz w:val="32"/>
-      <w:szCs w:val="32"/>
-    </w:rPr>
-  </w:style>
-  <w:style w:type="character" w:styleId="Nagwek3Znak" w:customStyle="1">
-    <w:name w:val="Nagłówek 3 Znak"/>
-    <w:basedOn w:val="DefaultParagraphFont"/>
-    <w:link w:val="Heading3"/>
-    <w:uiPriority w:val="9"/>
-    <w:semiHidden/>
-    <w:qFormat/>
-    <w:rsid w:val="00ce080f"/>
-    <w:rPr>
-      <w:rFonts w:eastAsia="" w:cs="" w:cstheme="majorBidi" w:eastAsiaTheme="majorEastAsia"/>
-      <w:color w:val="0F4761" w:themeColor="accent1" w:themeShade="bf"/>
-      <w:sz w:val="28"/>
-      <w:szCs w:val="28"/>
-    </w:rPr>
-  </w:style>
-  <w:style w:type="character" w:styleId="Nagwek4Znak" w:customStyle="1">
-    <w:name w:val="Nagłówek 4 Znak"/>
-    <w:basedOn w:val="DefaultParagraphFont"/>
-    <w:link w:val="Heading4"/>
-    <w:uiPriority w:val="9"/>
-    <w:semiHidden/>
-    <w:qFormat/>
-    <w:rsid w:val="00ce080f"/>
-    <w:rPr>
-      <w:rFonts w:eastAsia="" w:cs="" w:cstheme="majorBidi" w:eastAsiaTheme="majorEastAsia"/>
-      <w:i/>
-      <w:iCs/>
-      <w:color w:val="0F4761" w:themeColor="accent1" w:themeShade="bf"/>
-    </w:rPr>
-  </w:style>
-  <w:style w:type="character" w:styleId="Nagwek5Znak" w:customStyle="1">
-    <w:name w:val="Nagłówek 5 Znak"/>
-    <w:basedOn w:val="DefaultParagraphFont"/>
-    <w:link w:val="Heading5"/>
-    <w:uiPriority w:val="9"/>
-    <w:semiHidden/>
-    <w:qFormat/>
-    <w:rsid w:val="00ce080f"/>
-    <w:rPr>
-      <w:rFonts w:eastAsia="" w:cs="" w:cstheme="majorBidi" w:eastAsiaTheme="majorEastAsia"/>
-      <w:color w:val="0F4761" w:themeColor="accent1" w:themeShade="bf"/>
-    </w:rPr>
-  </w:style>
-  <w:style w:type="character" w:styleId="Nagwek6Znak" w:customStyle="1">
-    <w:name w:val="Nagłówek 6 Znak"/>
-    <w:basedOn w:val="DefaultParagraphFont"/>
-    <w:link w:val="Heading6"/>
-    <w:uiPriority w:val="9"/>
-    <w:semiHidden/>
-    <w:qFormat/>
-    <w:rsid w:val="00ce080f"/>
-    <w:rPr>
-      <w:rFonts w:eastAsia="" w:cs="" w:cstheme="majorBidi" w:eastAsiaTheme="majorEastAsia"/>
-      <w:i/>
-      <w:iCs/>
-      <w:color w:val="595959" w:themeColor="text1" w:themeTint="a6"/>
-    </w:rPr>
-  </w:style>
-  <w:style w:type="character" w:styleId="Nagwek7Znak" w:customStyle="1">
-    <w:name w:val="Nagłówek 7 Znak"/>
-    <w:basedOn w:val="DefaultParagraphFont"/>
-    <w:link w:val="Heading7"/>
-    <w:uiPriority w:val="9"/>
-    <w:semiHidden/>
-    <w:qFormat/>
-    <w:rsid w:val="00ce080f"/>
-    <w:rPr>
-      <w:rFonts w:eastAsia="" w:cs="" w:cstheme="majorBidi" w:eastAsiaTheme="majorEastAsia"/>
-      <w:color w:val="595959" w:themeColor="text1" w:themeTint="a6"/>
-    </w:rPr>
-  </w:style>
-  <w:style w:type="character" w:styleId="Nagwek8Znak" w:customStyle="1">
-    <w:name w:val="Nagłówek 8 Znak"/>
-    <w:basedOn w:val="DefaultParagraphFont"/>
-    <w:link w:val="Heading8"/>
-    <w:uiPriority w:val="9"/>
-    <w:semiHidden/>
-    <w:qFormat/>
-    <w:rsid w:val="00ce080f"/>
-    <w:rPr>
-      <w:rFonts w:eastAsia="" w:cs="" w:cstheme="majorBidi" w:eastAsiaTheme="majorEastAsia"/>
-      <w:i/>
-      <w:iCs/>
-      <w:color w:val="272727" w:themeColor="text1" w:themeTint="d8"/>
-    </w:rPr>
-  </w:style>
-  <w:style w:type="character" w:styleId="Nagwek9Znak" w:customStyle="1">
-    <w:name w:val="Nagłówek 9 Znak"/>
-    <w:basedOn w:val="DefaultParagraphFont"/>
-    <w:link w:val="Heading9"/>
-    <w:uiPriority w:val="9"/>
-    <w:semiHidden/>
-    <w:qFormat/>
-    <w:rsid w:val="00ce080f"/>
-    <w:rPr>
-      <w:rFonts w:eastAsia="" w:cs="" w:cstheme="majorBidi" w:eastAsiaTheme="majorEastAsia"/>
-      <w:color w:val="272727" w:themeColor="text1" w:themeTint="d8"/>
-    </w:rPr>
-  </w:style>
-  <w:style w:type="character" w:styleId="TytuZnak" w:customStyle="1">
-    <w:name w:val="Tytuł Znak"/>
-    <w:basedOn w:val="DefaultParagraphFont"/>
-    <w:link w:val="Title"/>
-    <w:uiPriority w:val="10"/>
-    <w:qFormat/>
-    <w:rsid w:val="00ce080f"/>
-    <w:rPr>
-      <w:rFonts w:ascii="Aptos Display" w:hAnsi="Aptos Display" w:eastAsia="" w:cs="" w:asciiTheme="majorHAnsi" w:cstheme="majorBidi" w:eastAsiaTheme="majorEastAsia" w:hAnsiTheme="majorHAnsi"/>
-      <w:spacing w:val="-10"/>
-      <w:kern w:val="2"/>
-      <w:sz w:val="56"/>
-      <w:szCs w:val="56"/>
-    </w:rPr>
-  </w:style>
-  <w:style w:type="character" w:styleId="PodtytuZnak" w:customStyle="1">
-    <w:name w:val="Podtytuł Znak"/>
-    <w:basedOn w:val="DefaultParagraphFont"/>
-    <w:link w:val="Subtitle"/>
-    <w:uiPriority w:val="11"/>
-    <w:qFormat/>
-    <w:rsid w:val="00ce080f"/>
-    <w:rPr>
-      <w:rFonts w:eastAsia="" w:cs="" w:cstheme="majorBidi" w:eastAsiaTheme="majorEastAsia"/>
-      <w:color w:val="595959" w:themeColor="text1" w:themeTint="a6"/>
-      <w:spacing w:val="15"/>
-      <w:sz w:val="28"/>
-      <w:szCs w:val="28"/>
-    </w:rPr>
-  </w:style>
-  <w:style w:type="character" w:styleId="CytatZnak" w:customStyle="1">
-    <w:name w:val="Cytat Znak"/>
-    <w:basedOn w:val="DefaultParagraphFont"/>
-    <w:link w:val="Quote"/>
-    <w:uiPriority w:val="29"/>
-    <w:qFormat/>
-    <w:rsid w:val="00ce080f"/>
-    <w:rPr>
-      <w:i/>
-      <w:iCs/>
-      <w:color w:val="404040" w:themeColor="text1" w:themeTint="bf"/>
-    </w:rPr>
-  </w:style>
-  <w:style w:type="character" w:styleId="IntenseEmphasis">
-    <w:name w:val="Intense Emphasis"/>
-    <w:basedOn w:val="DefaultParagraphFont"/>
-    <w:uiPriority w:val="21"/>
-    <w:qFormat/>
-    <w:rsid w:val="00ce080f"/>
-    <w:rPr>
-      <w:i/>
-      <w:iCs/>
-      <w:color w:val="0F4761" w:themeColor="accent1" w:themeShade="bf"/>
-    </w:rPr>
-  </w:style>
-  <w:style w:type="character" w:styleId="CytatintensywnyZnak" w:customStyle="1">
-    <w:name w:val="Cytat intensywny Znak"/>
-    <w:basedOn w:val="DefaultParagraphFont"/>
-    <w:link w:val="IntenseQuote"/>
-    <w:uiPriority w:val="30"/>
-    <w:qFormat/>
-    <w:rsid w:val="00ce080f"/>
-    <w:rPr>
-      <w:i/>
-      <w:iCs/>
-      <w:color w:val="0F4761" w:themeColor="accent1" w:themeShade="bf"/>
-    </w:rPr>
-  </w:style>
-  <w:style w:type="character" w:styleId="IntenseReference">
-    <w:name w:val="Intense Reference"/>
-    <w:basedOn w:val="DefaultParagraphFont"/>
-    <w:uiPriority w:val="32"/>
-    <w:qFormat/>
-    <w:rsid w:val="00ce080f"/>
-    <w:rPr>
-      <w:b/>
-      <w:bCs/>
-      <w:smallCaps/>
-      <w:color w:val="0F4761" w:themeColor="accent1" w:themeShade="bf"/>
-      <w:spacing w:val="5"/>
-    </w:rPr>
-  </w:style>
-  <w:style w:type="character" w:styleId="InternetLink">
-    <w:name w:val="Hyperlink"/>
-    <w:basedOn w:val="DefaultParagraphFont"/>
-    <w:uiPriority w:val="99"/>
-    <w:unhideWhenUsed/>
-    <w:rsid w:val="0085236a"/>
-    <w:rPr>
-      <w:color w:val="467886" w:themeColor="hyperlink"/>
-      <w:u w:val="single"/>
-    </w:rPr>
-  </w:style>
-  <w:style w:type="character" w:styleId="UnresolvedMention">
-    <w:name w:val="Unresolved Mention"/>
-    <w:basedOn w:val="DefaultParagraphFont"/>
-    <w:uiPriority w:val="99"/>
-    <w:semiHidden/>
-    <w:unhideWhenUsed/>
-    <w:qFormat/>
-    <w:rsid w:val="0085236a"/>
-    <w:rPr>
-      <w:color w:val="605E5C"/>
-      <w:shd w:fill="E1DFDD" w:val="clear"/>
-    </w:rPr>
-  </w:style>
-  <w:style w:type="paragraph" w:styleId="Heading">
-    <w:name w:val="Heading"/>
-    <w:basedOn w:val="Normal"/>
-    <w:next w:val="TextBody"/>
-    <w:qFormat/>
-    <w:pPr>
-      <w:keepNext w:val="true"/>
-      <w:spacing w:before="240" w:after="120"/>
-    </w:pPr>
-    <w:rPr>
-      <w:rFonts w:ascii="Liberation Sans" w:hAnsi="Liberation Sans" w:eastAsia="Noto Sans CJK SC" w:cs="Lohit Devanagari"/>
-      <w:sz w:val="28"/>
-      <w:szCs w:val="28"/>
-    </w:rPr>
-  </w:style>
-  <w:style w:type="paragraph" w:styleId="TextBody">
-    <w:name w:val="Body Text"/>
-    <w:basedOn w:val="Normal"/>
-    <w:pPr>
-      <w:spacing w:lineRule="auto" w:line="276" w:before="0" w:after="140"/>
-    </w:pPr>
-    <w:rPr/>
-  </w:style>
-  <w:style w:type="paragraph" w:styleId="List">
-    <w:name w:val="List"/>
-    <w:basedOn w:val="TextBody"/>
-    <w:pPr/>
-    <w:rPr>
-      <w:rFonts w:cs="Lohit Devanagari"/>
-    </w:rPr>
-  </w:style>
-  <w:style w:type="paragraph" w:styleId="Caption">
-    <w:name w:val="Caption"/>
-    <w:basedOn w:val="Normal"/>
-    <w:qFormat/>
-    <w:pPr>
-      <w:suppressLineNumbers/>
-      <w:spacing w:before="120" w:after="120"/>
-    </w:pPr>
-    <w:rPr>
-      <w:rFonts w:cs="Lohit Devanagari"/>
-      <w:i/>
-      <w:iCs/>
-      <w:sz w:val="24"/>
-      <w:szCs w:val="24"/>
-    </w:rPr>
-  </w:style>
-  <w:style w:type="paragraph" w:styleId="Index">
-    <w:name w:val="Index"/>
-    <w:basedOn w:val="Normal"/>
-    <w:qFormat/>
-    <w:pPr>
-      <w:suppressLineNumbers/>
-    </w:pPr>
-    <w:rPr>
-      <w:rFonts w:cs="Lohit Devanagari"/>
-    </w:rPr>
-  </w:style>
-  <w:style w:type="paragraph" w:styleId="Title">
-    <w:name w:val="Title"/>
-    <w:basedOn w:val="Normal"/>
-    <w:next w:val="Normal"/>
-    <w:link w:val="TytuZnak"/>
-    <w:uiPriority w:val="10"/>
-    <w:qFormat/>
-    <w:rsid w:val="00ce080f"/>
-    <w:pPr>
-      <w:spacing w:lineRule="auto" w:line="240" w:before="0" w:after="80"/>
-      <w:contextualSpacing/>
-    </w:pPr>
-    <w:rPr>
-      <w:rFonts w:ascii="Aptos Display" w:hAnsi="Aptos Display" w:eastAsia="" w:cs="" w:asciiTheme="majorHAnsi" w:cstheme="majorBidi" w:eastAsiaTheme="majorEastAsia" w:hAnsiTheme="majorHAnsi"/>
-      <w:spacing w:val="-10"/>
-      <w:kern w:val="2"/>
-      <w:sz w:val="56"/>
-      <w:szCs w:val="56"/>
-    </w:rPr>
-  </w:style>
-  <w:style w:type="paragraph" w:styleId="Subtitle">
-    <w:name w:val="Subtitle"/>
-    <w:basedOn w:val="Normal"/>
-    <w:next w:val="Normal"/>
-    <w:link w:val="PodtytuZnak"/>
-    <w:uiPriority w:val="11"/>
-    <w:qFormat/>
-    <w:rsid w:val="00ce080f"/>
-    <w:pPr/>
-    <w:rPr>
-      <w:rFonts w:eastAsia="" w:cs="" w:cstheme="majorBidi" w:eastAsiaTheme="majorEastAsia"/>
-      <w:color w:val="595959" w:themeColor="text1" w:themeTint="a6"/>
-      <w:spacing w:val="15"/>
-      <w:sz w:val="28"/>
-      <w:szCs w:val="28"/>
-    </w:rPr>
-  </w:style>
-  <w:style w:type="paragraph" w:styleId="Quote">
-    <w:name w:val="Quote"/>
-    <w:basedOn w:val="Normal"/>
-    <w:next w:val="Normal"/>
-    <w:link w:val="CytatZnak"/>
-    <w:uiPriority w:val="29"/>
-    <w:qFormat/>
-    <w:rsid w:val="00ce080f"/>
-    <w:pPr>
-      <w:spacing w:before="160" w:after="160"/>
-      <w:jc w:val="center"/>
-    </w:pPr>
-    <w:rPr>
-      <w:i/>
-      <w:iCs/>
-      <w:color w:val="404040" w:themeColor="text1" w:themeTint="bf"/>
-    </w:rPr>
-  </w:style>
-  <w:style w:type="paragraph" w:styleId="ListParagraph">
-    <w:name w:val="List Paragraph"/>
-    <w:basedOn w:val="Normal"/>
-    <w:uiPriority w:val="34"/>
-    <w:qFormat/>
-    <w:rsid w:val="00ce080f"/>
-    <w:pPr>
-      <w:spacing w:before="0" w:after="160"/>
-      <w:ind w:left="720" w:hanging="0"/>
-      <w:contextualSpacing/>
-    </w:pPr>
-    <w:rPr/>
-  </w:style>
-  <w:style w:type="paragraph" w:styleId="IntenseQuote">
-    <w:name w:val="Intense Quote"/>
-    <w:basedOn w:val="Normal"/>
-    <w:next w:val="Normal"/>
-    <w:link w:val="CytatintensywnyZnak"/>
-    <w:uiPriority w:val="30"/>
-    <w:qFormat/>
-    <w:rsid w:val="00ce080f"/>
-    <w:pPr>
-      <w:pBdr>
-        <w:top w:val="single" w:sz="4" w:space="10" w:color="0F4761"/>
-        <w:bottom w:val="single" w:sz="4" w:space="10" w:color="0F4761"/>
-      </w:pBdr>
-      <w:spacing w:before="360" w:after="360"/>
-      <w:ind w:left="864" w:right="864" w:hanging="0"/>
-      <w:jc w:val="center"/>
-    </w:pPr>
-    <w:rPr>
-      <w:i/>
-      <w:iCs/>
-      <w:color w:val="0F4761" w:themeColor="accent1" w:themeShade="bf"/>
-    </w:rPr>
-  </w:style>
-  <w:style w:type="numbering" w:styleId="NoList" w:default="1">
-    <w:name w:val="No List"/>
-    <w:uiPriority w:val="99"/>
-    <w:semiHidden/>
-    <w:unhideWhenUsed/>
-    <w:qFormat/>
   </w:style>
   <w:style w:type="table" w:default="1" w:styleId="Standardowy">
     <w:name w:val="Normal Table"/>
@@ -2497,6 +1984,7 @@
     <w:semiHidden/>
     <w:unhideWhenUsed/>
     <w:tblPr>
+      <w:tblInd w:w="0" w:type="dxa"/>
       <w:tblCellMar>
         <w:top w:w="0" w:type="dxa"/>
         <w:left w:w="108" w:type="dxa"/>
@@ -2504,6 +1992,386 @@
         <w:right w:w="108" w:type="dxa"/>
       </w:tblCellMar>
     </w:tblPr>
+  </w:style>
+  <w:style w:type="numbering" w:default="1" w:styleId="Bezlisty">
+    <w:name w:val="No List"/>
+    <w:uiPriority w:val="99"/>
+    <w:semiHidden/>
+    <w:unhideWhenUsed/>
+  </w:style>
+  <w:style w:type="character" w:customStyle="1" w:styleId="Nagwek1Znak">
+    <w:name w:val="Nagłówek 1 Znak"/>
+    <w:basedOn w:val="Domylnaczcionkaakapitu"/>
+    <w:link w:val="Nagwek1"/>
+    <w:uiPriority w:val="9"/>
+    <w:qFormat/>
+    <w:rsid w:val="00CE080F"/>
+    <w:rPr>
+      <w:rFonts w:asciiTheme="majorHAnsi" w:eastAsiaTheme="majorEastAsia" w:hAnsiTheme="majorHAnsi" w:cstheme="majorBidi"/>
+      <w:color w:val="0F4761" w:themeColor="accent1" w:themeShade="BF"/>
+      <w:sz w:val="40"/>
+      <w:szCs w:val="40"/>
+    </w:rPr>
+  </w:style>
+  <w:style w:type="character" w:customStyle="1" w:styleId="Nagwek2Znak">
+    <w:name w:val="Nagłówek 2 Znak"/>
+    <w:basedOn w:val="Domylnaczcionkaakapitu"/>
+    <w:link w:val="Nagwek2"/>
+    <w:uiPriority w:val="9"/>
+    <w:qFormat/>
+    <w:rsid w:val="00CE080F"/>
+    <w:rPr>
+      <w:rFonts w:asciiTheme="majorHAnsi" w:eastAsiaTheme="majorEastAsia" w:hAnsiTheme="majorHAnsi" w:cstheme="majorBidi"/>
+      <w:color w:val="0F4761" w:themeColor="accent1" w:themeShade="BF"/>
+      <w:sz w:val="32"/>
+      <w:szCs w:val="32"/>
+    </w:rPr>
+  </w:style>
+  <w:style w:type="character" w:customStyle="1" w:styleId="Nagwek3Znak">
+    <w:name w:val="Nagłówek 3 Znak"/>
+    <w:basedOn w:val="Domylnaczcionkaakapitu"/>
+    <w:link w:val="Nagwek3"/>
+    <w:uiPriority w:val="9"/>
+    <w:semiHidden/>
+    <w:qFormat/>
+    <w:rsid w:val="00CE080F"/>
+    <w:rPr>
+      <w:rFonts w:eastAsiaTheme="majorEastAsia" w:cstheme="majorBidi"/>
+      <w:color w:val="0F4761" w:themeColor="accent1" w:themeShade="BF"/>
+      <w:sz w:val="28"/>
+      <w:szCs w:val="28"/>
+    </w:rPr>
+  </w:style>
+  <w:style w:type="character" w:customStyle="1" w:styleId="Nagwek4Znak">
+    <w:name w:val="Nagłówek 4 Znak"/>
+    <w:basedOn w:val="Domylnaczcionkaakapitu"/>
+    <w:link w:val="Nagwek4"/>
+    <w:uiPriority w:val="9"/>
+    <w:semiHidden/>
+    <w:qFormat/>
+    <w:rsid w:val="00CE080F"/>
+    <w:rPr>
+      <w:rFonts w:eastAsiaTheme="majorEastAsia" w:cstheme="majorBidi"/>
+      <w:i/>
+      <w:iCs/>
+      <w:color w:val="0F4761" w:themeColor="accent1" w:themeShade="BF"/>
+    </w:rPr>
+  </w:style>
+  <w:style w:type="character" w:customStyle="1" w:styleId="Nagwek5Znak">
+    <w:name w:val="Nagłówek 5 Znak"/>
+    <w:basedOn w:val="Domylnaczcionkaakapitu"/>
+    <w:link w:val="Nagwek5"/>
+    <w:uiPriority w:val="9"/>
+    <w:semiHidden/>
+    <w:qFormat/>
+    <w:rsid w:val="00CE080F"/>
+    <w:rPr>
+      <w:rFonts w:eastAsiaTheme="majorEastAsia" w:cstheme="majorBidi"/>
+      <w:color w:val="0F4761" w:themeColor="accent1" w:themeShade="BF"/>
+    </w:rPr>
+  </w:style>
+  <w:style w:type="character" w:customStyle="1" w:styleId="Nagwek6Znak">
+    <w:name w:val="Nagłówek 6 Znak"/>
+    <w:basedOn w:val="Domylnaczcionkaakapitu"/>
+    <w:link w:val="Nagwek6"/>
+    <w:uiPriority w:val="9"/>
+    <w:semiHidden/>
+    <w:qFormat/>
+    <w:rsid w:val="00CE080F"/>
+    <w:rPr>
+      <w:rFonts w:eastAsiaTheme="majorEastAsia" w:cstheme="majorBidi"/>
+      <w:i/>
+      <w:iCs/>
+      <w:color w:val="595959" w:themeColor="text1" w:themeTint="A6"/>
+    </w:rPr>
+  </w:style>
+  <w:style w:type="character" w:customStyle="1" w:styleId="Nagwek7Znak">
+    <w:name w:val="Nagłówek 7 Znak"/>
+    <w:basedOn w:val="Domylnaczcionkaakapitu"/>
+    <w:link w:val="Nagwek7"/>
+    <w:uiPriority w:val="9"/>
+    <w:semiHidden/>
+    <w:qFormat/>
+    <w:rsid w:val="00CE080F"/>
+    <w:rPr>
+      <w:rFonts w:eastAsiaTheme="majorEastAsia" w:cstheme="majorBidi"/>
+      <w:color w:val="595959" w:themeColor="text1" w:themeTint="A6"/>
+    </w:rPr>
+  </w:style>
+  <w:style w:type="character" w:customStyle="1" w:styleId="Nagwek8Znak">
+    <w:name w:val="Nagłówek 8 Znak"/>
+    <w:basedOn w:val="Domylnaczcionkaakapitu"/>
+    <w:link w:val="Nagwek8"/>
+    <w:uiPriority w:val="9"/>
+    <w:semiHidden/>
+    <w:qFormat/>
+    <w:rsid w:val="00CE080F"/>
+    <w:rPr>
+      <w:rFonts w:eastAsiaTheme="majorEastAsia" w:cstheme="majorBidi"/>
+      <w:i/>
+      <w:iCs/>
+      <w:color w:val="272727" w:themeColor="text1" w:themeTint="D8"/>
+    </w:rPr>
+  </w:style>
+  <w:style w:type="character" w:customStyle="1" w:styleId="Nagwek9Znak">
+    <w:name w:val="Nagłówek 9 Znak"/>
+    <w:basedOn w:val="Domylnaczcionkaakapitu"/>
+    <w:link w:val="Nagwek9"/>
+    <w:uiPriority w:val="9"/>
+    <w:semiHidden/>
+    <w:qFormat/>
+    <w:rsid w:val="00CE080F"/>
+    <w:rPr>
+      <w:rFonts w:eastAsiaTheme="majorEastAsia" w:cstheme="majorBidi"/>
+      <w:color w:val="272727" w:themeColor="text1" w:themeTint="D8"/>
+    </w:rPr>
+  </w:style>
+  <w:style w:type="character" w:customStyle="1" w:styleId="TytuZnak">
+    <w:name w:val="Tytuł Znak"/>
+    <w:basedOn w:val="Domylnaczcionkaakapitu"/>
+    <w:link w:val="Tytu"/>
+    <w:uiPriority w:val="10"/>
+    <w:qFormat/>
+    <w:rsid w:val="00CE080F"/>
+    <w:rPr>
+      <w:rFonts w:asciiTheme="majorHAnsi" w:eastAsiaTheme="majorEastAsia" w:hAnsiTheme="majorHAnsi" w:cstheme="majorBidi"/>
+      <w:spacing w:val="-10"/>
+      <w:kern w:val="2"/>
+      <w:sz w:val="56"/>
+      <w:szCs w:val="56"/>
+    </w:rPr>
+  </w:style>
+  <w:style w:type="character" w:customStyle="1" w:styleId="PodtytuZnak">
+    <w:name w:val="Podtytuł Znak"/>
+    <w:basedOn w:val="Domylnaczcionkaakapitu"/>
+    <w:link w:val="Podtytu"/>
+    <w:uiPriority w:val="11"/>
+    <w:qFormat/>
+    <w:rsid w:val="00CE080F"/>
+    <w:rPr>
+      <w:rFonts w:eastAsiaTheme="majorEastAsia" w:cstheme="majorBidi"/>
+      <w:color w:val="595959" w:themeColor="text1" w:themeTint="A6"/>
+      <w:spacing w:val="15"/>
+      <w:sz w:val="28"/>
+      <w:szCs w:val="28"/>
+    </w:rPr>
+  </w:style>
+  <w:style w:type="character" w:customStyle="1" w:styleId="CytatZnak">
+    <w:name w:val="Cytat Znak"/>
+    <w:basedOn w:val="Domylnaczcionkaakapitu"/>
+    <w:link w:val="Cytat"/>
+    <w:uiPriority w:val="29"/>
+    <w:qFormat/>
+    <w:rsid w:val="00CE080F"/>
+    <w:rPr>
+      <w:i/>
+      <w:iCs/>
+      <w:color w:val="404040" w:themeColor="text1" w:themeTint="BF"/>
+    </w:rPr>
+  </w:style>
+  <w:style w:type="character" w:styleId="Wyrnienieintensywne">
+    <w:name w:val="Intense Emphasis"/>
+    <w:basedOn w:val="Domylnaczcionkaakapitu"/>
+    <w:uiPriority w:val="21"/>
+    <w:qFormat/>
+    <w:rsid w:val="00CE080F"/>
+    <w:rPr>
+      <w:i/>
+      <w:iCs/>
+      <w:color w:val="0F4761" w:themeColor="accent1" w:themeShade="BF"/>
+    </w:rPr>
+  </w:style>
+  <w:style w:type="character" w:customStyle="1" w:styleId="CytatintensywnyZnak">
+    <w:name w:val="Cytat intensywny Znak"/>
+    <w:basedOn w:val="Domylnaczcionkaakapitu"/>
+    <w:link w:val="Cytatintensywny"/>
+    <w:uiPriority w:val="30"/>
+    <w:qFormat/>
+    <w:rsid w:val="00CE080F"/>
+    <w:rPr>
+      <w:i/>
+      <w:iCs/>
+      <w:color w:val="0F4761" w:themeColor="accent1" w:themeShade="BF"/>
+    </w:rPr>
+  </w:style>
+  <w:style w:type="character" w:styleId="Odwoanieintensywne">
+    <w:name w:val="Intense Reference"/>
+    <w:basedOn w:val="Domylnaczcionkaakapitu"/>
+    <w:uiPriority w:val="32"/>
+    <w:qFormat/>
+    <w:rsid w:val="00CE080F"/>
+    <w:rPr>
+      <w:b/>
+      <w:bCs/>
+      <w:smallCaps/>
+      <w:color w:val="0F4761" w:themeColor="accent1" w:themeShade="BF"/>
+      <w:spacing w:val="5"/>
+    </w:rPr>
+  </w:style>
+  <w:style w:type="character" w:styleId="Hipercze">
+    <w:name w:val="Hyperlink"/>
+    <w:basedOn w:val="Domylnaczcionkaakapitu"/>
+    <w:uiPriority w:val="99"/>
+    <w:unhideWhenUsed/>
+    <w:rsid w:val="0085236A"/>
+    <w:rPr>
+      <w:color w:val="467886" w:themeColor="hyperlink"/>
+      <w:u w:val="single"/>
+    </w:rPr>
+  </w:style>
+  <w:style w:type="character" w:styleId="Nierozpoznanawzmianka">
+    <w:name w:val="Unresolved Mention"/>
+    <w:basedOn w:val="Domylnaczcionkaakapitu"/>
+    <w:uiPriority w:val="99"/>
+    <w:semiHidden/>
+    <w:unhideWhenUsed/>
+    <w:qFormat/>
+    <w:rsid w:val="0085236A"/>
+    <w:rPr>
+      <w:color w:val="605E5C"/>
+      <w:shd w:val="clear" w:color="auto" w:fill="E1DFDD"/>
+    </w:rPr>
+  </w:style>
+  <w:style w:type="paragraph" w:customStyle="1" w:styleId="Heading">
+    <w:name w:val="Heading"/>
+    <w:basedOn w:val="Normalny"/>
+    <w:next w:val="Tekstpodstawowy"/>
+    <w:qFormat/>
+    <w:pPr>
+      <w:keepNext/>
+      <w:spacing w:before="240" w:after="120"/>
+    </w:pPr>
+    <w:rPr>
+      <w:rFonts w:ascii="Liberation Sans" w:eastAsia="Noto Sans CJK SC" w:hAnsi="Liberation Sans" w:cs="Lohit Devanagari"/>
+      <w:sz w:val="28"/>
+      <w:szCs w:val="28"/>
+    </w:rPr>
+  </w:style>
+  <w:style w:type="paragraph" w:styleId="Tekstpodstawowy">
+    <w:name w:val="Body Text"/>
+    <w:basedOn w:val="Normalny"/>
+    <w:pPr>
+      <w:spacing w:after="140"/>
+    </w:pPr>
+  </w:style>
+  <w:style w:type="paragraph" w:styleId="Lista">
+    <w:name w:val="List"/>
+    <w:basedOn w:val="Tekstpodstawowy"/>
+    <w:rPr>
+      <w:rFonts w:cs="Lohit Devanagari"/>
+    </w:rPr>
+  </w:style>
+  <w:style w:type="paragraph" w:styleId="Legenda">
+    <w:name w:val="caption"/>
+    <w:basedOn w:val="Normalny"/>
+    <w:qFormat/>
+    <w:pPr>
+      <w:suppressLineNumbers/>
+      <w:spacing w:before="120" w:after="120"/>
+    </w:pPr>
+    <w:rPr>
+      <w:rFonts w:cs="Lohit Devanagari"/>
+      <w:i/>
+      <w:iCs/>
+    </w:rPr>
+  </w:style>
+  <w:style w:type="paragraph" w:customStyle="1" w:styleId="Index">
+    <w:name w:val="Index"/>
+    <w:basedOn w:val="Normalny"/>
+    <w:qFormat/>
+    <w:pPr>
+      <w:suppressLineNumbers/>
+    </w:pPr>
+    <w:rPr>
+      <w:rFonts w:cs="Lohit Devanagari"/>
+    </w:rPr>
+  </w:style>
+  <w:style w:type="paragraph" w:styleId="Tytu">
+    <w:name w:val="Title"/>
+    <w:basedOn w:val="Normalny"/>
+    <w:next w:val="Normalny"/>
+    <w:link w:val="TytuZnak"/>
+    <w:uiPriority w:val="10"/>
+    <w:qFormat/>
+    <w:rsid w:val="00CE080F"/>
+    <w:pPr>
+      <w:spacing w:after="80" w:line="240" w:lineRule="auto"/>
+      <w:contextualSpacing/>
+    </w:pPr>
+    <w:rPr>
+      <w:rFonts w:asciiTheme="majorHAnsi" w:eastAsiaTheme="majorEastAsia" w:hAnsiTheme="majorHAnsi" w:cstheme="majorBidi"/>
+      <w:spacing w:val="-10"/>
+      <w:sz w:val="56"/>
+      <w:szCs w:val="56"/>
+    </w:rPr>
+  </w:style>
+  <w:style w:type="paragraph" w:styleId="Podtytu">
+    <w:name w:val="Subtitle"/>
+    <w:basedOn w:val="Normalny"/>
+    <w:next w:val="Normalny"/>
+    <w:link w:val="PodtytuZnak"/>
+    <w:uiPriority w:val="11"/>
+    <w:qFormat/>
+    <w:rsid w:val="00CE080F"/>
+    <w:rPr>
+      <w:rFonts w:eastAsiaTheme="majorEastAsia" w:cstheme="majorBidi"/>
+      <w:color w:val="595959" w:themeColor="text1" w:themeTint="A6"/>
+      <w:spacing w:val="15"/>
+      <w:sz w:val="28"/>
+      <w:szCs w:val="28"/>
+    </w:rPr>
+  </w:style>
+  <w:style w:type="paragraph" w:styleId="Cytat">
+    <w:name w:val="Quote"/>
+    <w:basedOn w:val="Normalny"/>
+    <w:next w:val="Normalny"/>
+    <w:link w:val="CytatZnak"/>
+    <w:uiPriority w:val="29"/>
+    <w:qFormat/>
+    <w:rsid w:val="00CE080F"/>
+    <w:pPr>
+      <w:spacing w:before="160"/>
+      <w:jc w:val="center"/>
+    </w:pPr>
+    <w:rPr>
+      <w:i/>
+      <w:iCs/>
+      <w:color w:val="404040" w:themeColor="text1" w:themeTint="BF"/>
+    </w:rPr>
+  </w:style>
+  <w:style w:type="paragraph" w:styleId="Akapitzlist">
+    <w:name w:val="List Paragraph"/>
+    <w:basedOn w:val="Normalny"/>
+    <w:uiPriority w:val="34"/>
+    <w:qFormat/>
+    <w:rsid w:val="00CE080F"/>
+    <w:pPr>
+      <w:ind w:left="720"/>
+      <w:contextualSpacing/>
+    </w:pPr>
+  </w:style>
+  <w:style w:type="paragraph" w:styleId="Cytatintensywny">
+    <w:name w:val="Intense Quote"/>
+    <w:basedOn w:val="Normalny"/>
+    <w:next w:val="Normalny"/>
+    <w:link w:val="CytatintensywnyZnak"/>
+    <w:uiPriority w:val="30"/>
+    <w:qFormat/>
+    <w:rsid w:val="00CE080F"/>
+    <w:pPr>
+      <w:pBdr>
+        <w:top w:val="single" w:sz="4" w:space="10" w:color="0F4761"/>
+        <w:bottom w:val="single" w:sz="4" w:space="10" w:color="0F4761"/>
+      </w:pBdr>
+      <w:spacing w:before="360" w:after="360"/>
+      <w:ind w:left="864" w:right="864"/>
+      <w:jc w:val="center"/>
+    </w:pPr>
+    <w:rPr>
+      <w:i/>
+      <w:iCs/>
+      <w:color w:val="0F4761" w:themeColor="accent1" w:themeShade="BF"/>
+    </w:rPr>
   </w:style>
 </w:styles>
 </file>
@@ -2804,23 +2672,6 @@
 </file>
 
 <file path=customXml/item1.xml><?xml version="1.0" encoding="utf-8"?>
-<p:properties xmlns:p="http://schemas.microsoft.com/office/2006/metadata/properties" xmlns:xsi="http://www.w3.org/2001/XMLSchema-instance" xmlns:pc="http://schemas.microsoft.com/office/infopath/2007/PartnerControls">
-  <documentManagement>
-    <_activity xmlns="865bea56-2f71-40e6-a76b-ba3b3049f7f9" xsi:nil="true"/>
-  </documentManagement>
-</p:properties>
-</file>
-
-<file path=customXml/item2.xml><?xml version="1.0" encoding="utf-8"?>
-<?mso-contentType ?>
-<FormTemplates xmlns="http://schemas.microsoft.com/sharepoint/v3/contenttype/forms">
-  <Display>DocumentLibraryForm</Display>
-  <Edit>DocumentLibraryForm</Edit>
-  <New>DocumentLibraryForm</New>
-</FormTemplates>
-</file>
-
-<file path=customXml/item3.xml><?xml version="1.0" encoding="utf-8"?>
 <ct:contentTypeSchema xmlns:ct="http://schemas.microsoft.com/office/2006/metadata/contentType" xmlns:ma="http://schemas.microsoft.com/office/2006/metadata/properties/metaAttributes" ct:_="" ma:_="" ma:contentTypeName="Dokument" ma:contentTypeID="0x010100A12F244EA375E64FA5F3020027FEC67B" ma:contentTypeVersion="13" ma:contentTypeDescription="Utwórz nowy dokument." ma:contentTypeScope="" ma:versionID="c2093c22d0a5c5eb93a8945df097dbb7">
   <xsd:schema xmlns:xsd="http://www.w3.org/2001/XMLSchema" xmlns:xs="http://www.w3.org/2001/XMLSchema" xmlns:p="http://schemas.microsoft.com/office/2006/metadata/properties" xmlns:ns3="879d31f8-d2be-405e-9fe0-f609f7b396d8" xmlns:ns4="865bea56-2f71-40e6-a76b-ba3b3049f7f9" targetNamespace="http://schemas.microsoft.com/office/2006/metadata/properties" ma:root="true" ma:fieldsID="25d79778b69ad1b76cb52699ae26c90c" ns3:_="" ns4:_="">
     <xsd:import namespace="879d31f8-d2be-405e-9fe0-f609f7b396d8"/>
@@ -3041,32 +2892,24 @@
 </ct:contentTypeSchema>
 </file>
 
-<file path=customXml/itemProps1.xml><?xml version="1.0" encoding="utf-8"?>
-<ds:datastoreItem xmlns:ds="http://schemas.openxmlformats.org/officeDocument/2006/customXml" ds:itemID="{3821BDA3-D8C9-44CD-8456-D2D0FC7B2AFE}">
-  <ds:schemaRefs>
-    <ds:schemaRef ds:uri="http://schemas.microsoft.com/office/2006/metadata/properties"/>
-    <ds:schemaRef ds:uri="http://purl.org/dc/elements/1.1/"/>
-    <ds:schemaRef ds:uri="http://purl.org/dc/terms/"/>
-    <ds:schemaRef ds:uri="879d31f8-d2be-405e-9fe0-f609f7b396d8"/>
-    <ds:schemaRef ds:uri="http://www.w3.org/XML/1998/namespace"/>
-    <ds:schemaRef ds:uri="http://purl.org/dc/dcmitype/"/>
-    <ds:schemaRef ds:uri="http://schemas.microsoft.com/office/2006/documentManagement/types"/>
-    <ds:schemaRef ds:uri="865bea56-2f71-40e6-a76b-ba3b3049f7f9"/>
-    <ds:schemaRef ds:uri="http://schemas.microsoft.com/office/infopath/2007/PartnerControls"/>
-    <ds:schemaRef ds:uri="http://schemas.openxmlformats.org/package/2006/metadata/core-properties"/>
-  </ds:schemaRefs>
-</ds:datastoreItem>
+<file path=customXml/item2.xml><?xml version="1.0" encoding="utf-8"?>
+<?mso-contentType ?>
+<FormTemplates xmlns="http://schemas.microsoft.com/sharepoint/v3/contenttype/forms">
+  <Display>DocumentLibraryForm</Display>
+  <Edit>DocumentLibraryForm</Edit>
+  <New>DocumentLibraryForm</New>
+</FormTemplates>
 </file>
 
-<file path=customXml/itemProps2.xml><?xml version="1.0" encoding="utf-8"?>
-<ds:datastoreItem xmlns:ds="http://schemas.openxmlformats.org/officeDocument/2006/customXml" ds:itemID="{59618D04-EC80-49D1-BFA9-581B010B76A2}">
-  <ds:schemaRefs>
-    <ds:schemaRef ds:uri="http://schemas.microsoft.com/sharepoint/v3/contenttype/forms"/>
-  </ds:schemaRefs>
-</ds:datastoreItem>
+<file path=customXml/item3.xml><?xml version="1.0" encoding="utf-8"?>
+<p:properties xmlns:p="http://schemas.microsoft.com/office/2006/metadata/properties" xmlns:xsi="http://www.w3.org/2001/XMLSchema-instance" xmlns:pc="http://schemas.microsoft.com/office/infopath/2007/PartnerControls">
+  <documentManagement>
+    <_activity xmlns="865bea56-2f71-40e6-a76b-ba3b3049f7f9" xsi:nil="true"/>
+  </documentManagement>
+</p:properties>
 </file>
 
-<file path=customXml/itemProps3.xml><?xml version="1.0" encoding="utf-8"?>
+<file path=customXml/itemProps1.xml><?xml version="1.0" encoding="utf-8"?>
 <ds:datastoreItem xmlns:ds="http://schemas.openxmlformats.org/officeDocument/2006/customXml" ds:itemID="{9CC2983E-2838-46BF-AB65-F56537617198}">
   <ds:schemaRefs>
     <ds:schemaRef ds:uri="http://schemas.microsoft.com/office/2006/metadata/contentType"/>
@@ -3083,4 +2926,22 @@
     <ds:schemaRef ds:uri="http://schemas.microsoft.com/internal/obd"/>
   </ds:schemaRefs>
 </ds:datastoreItem>
+</file>
+
+<file path=customXml/itemProps2.xml><?xml version="1.0" encoding="utf-8"?>
+<ds:datastoreItem xmlns:ds="http://schemas.openxmlformats.org/officeDocument/2006/customXml" ds:itemID="{59618D04-EC80-49D1-BFA9-581B010B76A2}">
+  <ds:schemaRefs>
+    <ds:schemaRef ds:uri="http://schemas.microsoft.com/sharepoint/v3/contenttype/forms"/>
+  </ds:schemaRefs>
+</ds:datastoreItem>
+</file>
+
+<file path=customXml/itemProps3.xml><?xml version="1.0" encoding="utf-8"?>
+<ds:datastoreItem xmlns:ds="http://schemas.openxmlformats.org/officeDocument/2006/customXml" ds:itemID="{3821BDA3-D8C9-44CD-8456-D2D0FC7B2AFE}">
+  <ds:schemaRefs>
+    <ds:schemaRef ds:uri="http://schemas.microsoft.com/office/2006/metadata/properties"/>
+    <ds:schemaRef ds:uri="http://schemas.microsoft.com/office/infopath/2007/PartnerControls"/>
+    <ds:schemaRef ds:uri="865bea56-2f71-40e6-a76b-ba3b3049f7f9"/>
+  </ds:schemaRefs>
+</ds:datastoreItem>
 </file>
</xml_diff>

<commit_message>
połączona dokumentacja dodana, uwalktualniona dokumentacja wdrożenia
</commit_message>
<xml_diff>
--- a/Documentation/dokumentacja_wdrożeniowa.docx
+++ b/Documentation/dokumentacja_wdrożeniowa.docx
@@ -7,8 +7,13 @@
         <w:pStyle w:val="Tytu"/>
         <w:jc w:val="both"/>
       </w:pPr>
-      <w:r>
-        <w:t>LogInt – dokumentacja wdrożeniowa</w:t>
+      <w:proofErr w:type="spellStart"/>
+      <w:r>
+        <w:t>LogInt</w:t>
+      </w:r>
+      <w:proofErr w:type="spellEnd"/>
+      <w:r>
+        <w:t xml:space="preserve"> – dokumentacja wdrożeniowa</w:t>
       </w:r>
     </w:p>
     <w:p>
@@ -25,7 +30,23 @@
         <w:jc w:val="both"/>
       </w:pPr>
       <w:r>
-        <w:t>Produkt LogInt wdrożony jest jako integracja środowiska Docker wraz z lokalnym emulatorem urządzenia mobilnego. Należy zatem zainstalować obydwa środowiska w celu poprawnego funkcjonowania systemu LogInt.</w:t>
+        <w:t xml:space="preserve">Produkt </w:t>
+      </w:r>
+      <w:proofErr w:type="spellStart"/>
+      <w:r>
+        <w:t>LogInt</w:t>
+      </w:r>
+      <w:proofErr w:type="spellEnd"/>
+      <w:r>
+        <w:t xml:space="preserve"> wdrożony jest jako integracja środowiska Docker wraz z lokalnym emulatorem urządzenia mobilnego. Należy zatem zainstalować obydwa środowiska w celu poprawnego funkcjonowania systemu </w:t>
+      </w:r>
+      <w:proofErr w:type="spellStart"/>
+      <w:r>
+        <w:t>LogInt</w:t>
+      </w:r>
+      <w:proofErr w:type="spellEnd"/>
+      <w:r>
+        <w:t>.</w:t>
       </w:r>
     </w:p>
     <w:p>
@@ -50,8 +71,13 @@
         </w:numPr>
         <w:jc w:val="both"/>
       </w:pPr>
-      <w:r>
-        <w:t>Zaintaluj Docker Engine</w:t>
+      <w:proofErr w:type="spellStart"/>
+      <w:r>
+        <w:t>Zaintaluj</w:t>
+      </w:r>
+      <w:proofErr w:type="spellEnd"/>
+      <w:r>
+        <w:t xml:space="preserve"> Docker Engine</w:t>
       </w:r>
     </w:p>
     <w:p>
@@ -64,8 +90,13 @@
         <w:jc w:val="both"/>
       </w:pPr>
       <w:r>
-        <w:t>Zainstaluj Docker Compose</w:t>
-      </w:r>
+        <w:t xml:space="preserve">Zainstaluj Docker </w:t>
+      </w:r>
+      <w:proofErr w:type="spellStart"/>
+      <w:r>
+        <w:t>Compose</w:t>
+      </w:r>
+      <w:proofErr w:type="spellEnd"/>
     </w:p>
     <w:p>
       <w:pPr>
@@ -81,6 +112,69 @@
       </w:r>
     </w:p>
     <w:p>
+      <w:r>
+        <w:t xml:space="preserve">Zainstaluj środowisko </w:t>
+      </w:r>
+      <w:proofErr w:type="spellStart"/>
+      <w:r>
+        <w:t>andorid</w:t>
+      </w:r>
+      <w:proofErr w:type="spellEnd"/>
+      <w:r>
+        <w:t xml:space="preserve"> studio tak jak przedstawiono w </w:t>
+      </w:r>
+      <w:r>
+        <w:t>rozdziale „</w:t>
+      </w:r>
+      <w:r>
+        <w:rPr>
+          <w:lang w:eastAsia="zh-CN" w:bidi="hi-IN"/>
+        </w:rPr>
+        <w:t xml:space="preserve">Przygotowanie środowiska wykonywalnego programu </w:t>
+      </w:r>
+      <w:proofErr w:type="spellStart"/>
+      <w:r>
+        <w:rPr>
+          <w:lang w:eastAsia="zh-CN" w:bidi="hi-IN"/>
+        </w:rPr>
+        <w:t>LogInt</w:t>
+      </w:r>
+      <w:proofErr w:type="spellEnd"/>
+      <w:r>
+        <w:rPr>
+          <w:lang w:eastAsia="zh-CN" w:bidi="hi-IN"/>
+        </w:rPr>
+        <w:t xml:space="preserve"> dla systemu Linux</w:t>
+      </w:r>
+      <w:r>
+        <w:rPr>
+          <w:lang w:eastAsia="zh-CN" w:bidi="hi-IN"/>
+        </w:rPr>
+        <w:t>”</w:t>
+      </w:r>
+    </w:p>
+    <w:p>
+      <w:pPr>
+        <w:pStyle w:val="Akapitzlist"/>
+        <w:numPr>
+          <w:ilvl w:val="0"/>
+          <w:numId w:val="2"/>
+        </w:numPr>
+        <w:jc w:val="both"/>
+      </w:pPr>
+      <w:r>
+        <w:t xml:space="preserve">Instalacja systemu </w:t>
+      </w:r>
+      <w:proofErr w:type="spellStart"/>
+      <w:r>
+        <w:t>LogInt</w:t>
+      </w:r>
+      <w:proofErr w:type="spellEnd"/>
+      <w:r>
+        <w:t>:</w:t>
+      </w:r>
+    </w:p>
+    <w:p>
       <w:pPr>
         <w:pStyle w:val="Akapitzlist"/>
         <w:numPr>
@@ -90,34 +184,21 @@
         <w:jc w:val="both"/>
       </w:pPr>
       <w:r>
-        <w:t>Zainstaluj środowisko andorid studio tak jak przedstawiono w [nazwa_dokumentu mojego]</w:t>
-      </w:r>
-    </w:p>
-    <w:p>
-      <w:pPr>
-        <w:pStyle w:val="Akapitzlist"/>
-        <w:numPr>
-          <w:ilvl w:val="0"/>
-          <w:numId w:val="2"/>
-        </w:numPr>
-        <w:jc w:val="both"/>
-      </w:pPr>
-      <w:r>
-        <w:t>Instalacja systemu LogInt:</w:t>
-      </w:r>
-    </w:p>
-    <w:p>
-      <w:pPr>
-        <w:pStyle w:val="Akapitzlist"/>
-        <w:numPr>
-          <w:ilvl w:val="1"/>
-          <w:numId w:val="2"/>
-        </w:numPr>
-        <w:jc w:val="both"/>
-      </w:pPr>
-      <w:r>
-        <w:t>Sklonuj repozyturium LogInt</w:t>
-      </w:r>
+        <w:t xml:space="preserve">Sklonuj </w:t>
+      </w:r>
+      <w:proofErr w:type="spellStart"/>
+      <w:r>
+        <w:t>repozyturium</w:t>
+      </w:r>
+      <w:proofErr w:type="spellEnd"/>
+      <w:r>
+        <w:t xml:space="preserve"> </w:t>
+      </w:r>
+      <w:proofErr w:type="spellStart"/>
+      <w:r>
+        <w:t>LogInt</w:t>
+      </w:r>
+      <w:proofErr w:type="spellEnd"/>
     </w:p>
     <w:p>
       <w:pPr>
@@ -135,15 +216,1005 @@
         <w:rPr>
           <w:lang w:val="en-GB"/>
         </w:rPr>
-        <w:t>git clone https://github.com/micwuj/LogIntProject.git</w:t>
+        <w:t xml:space="preserve">git clone </w:t>
+      </w:r>
+      <w:hyperlink r:id="rId8" w:history="1">
+        <w:r>
+          <w:rPr>
+            <w:rStyle w:val="Hipercze"/>
+            <w:lang w:val="en-GB"/>
+          </w:rPr>
+          <w:t>https://github.com/micwuj/LogIntProject.git</w:t>
+        </w:r>
+      </w:hyperlink>
+    </w:p>
+    <w:p>
+      <w:pPr>
+        <w:spacing w:after="0" w:line="240" w:lineRule="auto"/>
+        <w:rPr>
+          <w:lang w:val="en-GB"/>
+        </w:rPr>
+      </w:pPr>
+      <w:r>
+        <w:rPr>
+          <w:lang w:val="en-GB"/>
+        </w:rPr>
+        <w:br w:type="page"/>
       </w:r>
     </w:p>
     <w:p>
       <w:pPr>
         <w:pStyle w:val="Nagwek1"/>
-        <w:jc w:val="both"/>
-      </w:pPr>
-      <w:r>
+      </w:pPr>
+      <w:r>
+        <w:rPr>
+          <w:lang w:eastAsia="zh-CN" w:bidi="hi-IN"/>
+        </w:rPr>
+        <w:lastRenderedPageBreak/>
+        <w:t xml:space="preserve">Przygotowanie środowiska wykonywalnego programu </w:t>
+      </w:r>
+      <w:proofErr w:type="spellStart"/>
+      <w:r>
+        <w:rPr>
+          <w:lang w:eastAsia="zh-CN" w:bidi="hi-IN"/>
+        </w:rPr>
+        <w:t>LogInt</w:t>
+      </w:r>
+      <w:proofErr w:type="spellEnd"/>
+      <w:r>
+        <w:rPr>
+          <w:lang w:eastAsia="zh-CN" w:bidi="hi-IN"/>
+        </w:rPr>
+        <w:t xml:space="preserve"> dla systemu Linux</w:t>
+      </w:r>
+    </w:p>
+    <w:p>
+      <w:pPr>
+        <w:pStyle w:val="Tekstpodstawowy"/>
+      </w:pPr>
+      <w:r>
+        <w:rPr>
+          <w:lang w:eastAsia="zh-CN" w:bidi="hi-IN"/>
+        </w:rPr>
+        <w:t>Instalacja Android Studio wraz z narzędziami:</w:t>
+      </w:r>
+    </w:p>
+    <w:p>
+      <w:pPr>
+        <w:numPr>
+          <w:ilvl w:val="0"/>
+          <w:numId w:val="7"/>
+        </w:numPr>
+        <w:spacing w:after="0" w:line="240" w:lineRule="auto"/>
+      </w:pPr>
+      <w:r>
+        <w:rPr>
+          <w:lang w:eastAsia="zh-CN" w:bidi="hi-IN"/>
+        </w:rPr>
+        <w:t xml:space="preserve">korzystając z terminala otwórz folder: </w:t>
+      </w:r>
+      <w:proofErr w:type="spellStart"/>
+      <w:r>
+        <w:rPr>
+          <w:lang w:eastAsia="zh-CN" w:bidi="hi-IN"/>
+        </w:rPr>
+        <w:t>LogIntProjext</w:t>
+      </w:r>
+      <w:proofErr w:type="spellEnd"/>
+      <w:r>
+        <w:rPr>
+          <w:lang w:eastAsia="zh-CN" w:bidi="hi-IN"/>
+        </w:rPr>
+        <w:t>/</w:t>
+      </w:r>
+      <w:proofErr w:type="spellStart"/>
+      <w:r>
+        <w:rPr>
+          <w:lang w:eastAsia="zh-CN" w:bidi="hi-IN"/>
+        </w:rPr>
+        <w:t>ConfigurationScripts</w:t>
+      </w:r>
+      <w:proofErr w:type="spellEnd"/>
+    </w:p>
+    <w:p>
+      <w:pPr>
+        <w:numPr>
+          <w:ilvl w:val="0"/>
+          <w:numId w:val="7"/>
+        </w:numPr>
+        <w:spacing w:after="0" w:line="240" w:lineRule="auto"/>
+      </w:pPr>
+      <w:proofErr w:type="spellStart"/>
+      <w:r>
+        <w:rPr>
+          <w:i/>
+          <w:iCs/>
+          <w:lang w:eastAsia="zh-CN" w:bidi="hi-IN"/>
+        </w:rPr>
+        <w:t>chmod</w:t>
+      </w:r>
+      <w:proofErr w:type="spellEnd"/>
+      <w:r>
+        <w:rPr>
+          <w:i/>
+          <w:iCs/>
+          <w:lang w:eastAsia="zh-CN" w:bidi="hi-IN"/>
+        </w:rPr>
+        <w:t xml:space="preserve"> +x AndroidStudioSetup.sh</w:t>
+      </w:r>
+    </w:p>
+    <w:p>
+      <w:pPr>
+        <w:numPr>
+          <w:ilvl w:val="0"/>
+          <w:numId w:val="7"/>
+        </w:numPr>
+        <w:spacing w:after="0" w:line="240" w:lineRule="auto"/>
+      </w:pPr>
+      <w:r>
+        <w:rPr>
+          <w:i/>
+          <w:iCs/>
+          <w:lang w:eastAsia="zh-CN" w:bidi="hi-IN"/>
+        </w:rPr>
+        <w:t>./AndrodiStudioSetup.sh</w:t>
+      </w:r>
+    </w:p>
+    <w:p>
+      <w:pPr>
+        <w:rPr>
+          <w:sz w:val="20"/>
+          <w:szCs w:val="20"/>
+        </w:rPr>
+      </w:pPr>
+      <w:r>
+        <w:rPr>
+          <w:i/>
+          <w:iCs/>
+          <w:sz w:val="20"/>
+          <w:szCs w:val="20"/>
+          <w:lang w:eastAsia="zh-CN" w:bidi="hi-IN"/>
+        </w:rPr>
+        <w:t xml:space="preserve">Android Studio można </w:t>
+      </w:r>
+      <w:proofErr w:type="spellStart"/>
+      <w:r>
+        <w:rPr>
+          <w:i/>
+          <w:iCs/>
+          <w:sz w:val="20"/>
+          <w:szCs w:val="20"/>
+          <w:lang w:eastAsia="zh-CN" w:bidi="hi-IN"/>
+        </w:rPr>
+        <w:t>róznież</w:t>
+      </w:r>
+      <w:proofErr w:type="spellEnd"/>
+      <w:r>
+        <w:rPr>
+          <w:i/>
+          <w:iCs/>
+          <w:sz w:val="20"/>
+          <w:szCs w:val="20"/>
+          <w:lang w:eastAsia="zh-CN" w:bidi="hi-IN"/>
+        </w:rPr>
+        <w:t xml:space="preserve"> zainstalować za pomocą Snap </w:t>
+      </w:r>
+      <w:proofErr w:type="spellStart"/>
+      <w:r>
+        <w:rPr>
+          <w:i/>
+          <w:iCs/>
+          <w:sz w:val="20"/>
+          <w:szCs w:val="20"/>
+          <w:lang w:eastAsia="zh-CN" w:bidi="hi-IN"/>
+        </w:rPr>
+        <w:t>Store</w:t>
+      </w:r>
+      <w:proofErr w:type="spellEnd"/>
+    </w:p>
+    <w:p>
+      <w:r>
+        <w:rPr>
+          <w:lang w:eastAsia="zh-CN" w:bidi="hi-IN"/>
+        </w:rPr>
+        <w:t xml:space="preserve">Program </w:t>
+      </w:r>
+      <w:proofErr w:type="spellStart"/>
+      <w:r>
+        <w:rPr>
+          <w:lang w:eastAsia="zh-CN" w:bidi="hi-IN"/>
+        </w:rPr>
+        <w:t>AndroidStudio</w:t>
+      </w:r>
+      <w:proofErr w:type="spellEnd"/>
+      <w:r>
+        <w:rPr>
+          <w:lang w:eastAsia="zh-CN" w:bidi="hi-IN"/>
+        </w:rPr>
+        <w:t xml:space="preserve"> powinien zostać </w:t>
+      </w:r>
+      <w:proofErr w:type="spellStart"/>
+      <w:r>
+        <w:rPr>
+          <w:lang w:eastAsia="zh-CN" w:bidi="hi-IN"/>
+        </w:rPr>
+        <w:t>zainstalowny</w:t>
+      </w:r>
+      <w:proofErr w:type="spellEnd"/>
+      <w:r>
+        <w:rPr>
+          <w:lang w:eastAsia="zh-CN" w:bidi="hi-IN"/>
+        </w:rPr>
+        <w:t xml:space="preserve"> i uruchomiony, wykonaj w nim następujące kroki:</w:t>
+      </w:r>
+    </w:p>
+    <w:p>
+      <w:pPr>
+        <w:numPr>
+          <w:ilvl w:val="0"/>
+          <w:numId w:val="8"/>
+        </w:numPr>
+        <w:spacing w:after="0" w:line="240" w:lineRule="auto"/>
+      </w:pPr>
+      <w:r>
+        <w:rPr>
+          <w:lang w:eastAsia="zh-CN" w:bidi="hi-IN"/>
+        </w:rPr>
+        <w:t>Utwórz nowy emulator</w:t>
+      </w:r>
+    </w:p>
+    <w:p>
+      <w:pPr>
+        <w:numPr>
+          <w:ilvl w:val="1"/>
+          <w:numId w:val="8"/>
+        </w:numPr>
+        <w:spacing w:after="0" w:line="240" w:lineRule="auto"/>
+      </w:pPr>
+      <w:proofErr w:type="spellStart"/>
+      <w:r>
+        <w:rPr>
+          <w:lang w:eastAsia="zh-CN" w:bidi="hi-IN"/>
+        </w:rPr>
+        <w:t>More</w:t>
+      </w:r>
+      <w:proofErr w:type="spellEnd"/>
+      <w:r>
+        <w:rPr>
+          <w:lang w:eastAsia="zh-CN" w:bidi="hi-IN"/>
+        </w:rPr>
+        <w:t xml:space="preserve"> </w:t>
+      </w:r>
+      <w:proofErr w:type="spellStart"/>
+      <w:r>
+        <w:rPr>
+          <w:lang w:eastAsia="zh-CN" w:bidi="hi-IN"/>
+        </w:rPr>
+        <w:t>actions</w:t>
+      </w:r>
+      <w:proofErr w:type="spellEnd"/>
+      <w:r>
+        <w:rPr>
+          <w:lang w:eastAsia="zh-CN" w:bidi="hi-IN"/>
+        </w:rPr>
+        <w:t xml:space="preserve"> &gt; Virtual </w:t>
+      </w:r>
+      <w:proofErr w:type="spellStart"/>
+      <w:r>
+        <w:rPr>
+          <w:lang w:eastAsia="zh-CN" w:bidi="hi-IN"/>
+        </w:rPr>
+        <w:t>device</w:t>
+      </w:r>
+      <w:proofErr w:type="spellEnd"/>
+      <w:r>
+        <w:rPr>
+          <w:lang w:eastAsia="zh-CN" w:bidi="hi-IN"/>
+        </w:rPr>
+        <w:t xml:space="preserve"> manager &gt; </w:t>
+      </w:r>
+      <w:proofErr w:type="spellStart"/>
+      <w:r>
+        <w:rPr>
+          <w:lang w:eastAsia="zh-CN" w:bidi="hi-IN"/>
+        </w:rPr>
+        <w:t>Create</w:t>
+      </w:r>
+      <w:proofErr w:type="spellEnd"/>
+      <w:r>
+        <w:rPr>
+          <w:lang w:eastAsia="zh-CN" w:bidi="hi-IN"/>
+        </w:rPr>
+        <w:t xml:space="preserve"> </w:t>
+      </w:r>
+      <w:proofErr w:type="spellStart"/>
+      <w:r>
+        <w:rPr>
+          <w:lang w:eastAsia="zh-CN" w:bidi="hi-IN"/>
+        </w:rPr>
+        <w:t>new</w:t>
+      </w:r>
+      <w:proofErr w:type="spellEnd"/>
+      <w:r>
+        <w:rPr>
+          <w:lang w:eastAsia="zh-CN" w:bidi="hi-IN"/>
+        </w:rPr>
+        <w:t xml:space="preserve"> </w:t>
+      </w:r>
+      <w:proofErr w:type="spellStart"/>
+      <w:r>
+        <w:rPr>
+          <w:lang w:eastAsia="zh-CN" w:bidi="hi-IN"/>
+        </w:rPr>
+        <w:t>virtual</w:t>
+      </w:r>
+      <w:proofErr w:type="spellEnd"/>
+      <w:r>
+        <w:rPr>
+          <w:lang w:eastAsia="zh-CN" w:bidi="hi-IN"/>
+        </w:rPr>
+        <w:t xml:space="preserve"> </w:t>
+      </w:r>
+      <w:proofErr w:type="spellStart"/>
+      <w:r>
+        <w:rPr>
+          <w:lang w:eastAsia="zh-CN" w:bidi="hi-IN"/>
+        </w:rPr>
+        <w:t>device</w:t>
+      </w:r>
+      <w:proofErr w:type="spellEnd"/>
+      <w:r>
+        <w:rPr>
+          <w:lang w:eastAsia="zh-CN" w:bidi="hi-IN"/>
+        </w:rPr>
+        <w:t xml:space="preserve"> &gt; </w:t>
+      </w:r>
+      <w:proofErr w:type="spellStart"/>
+      <w:r>
+        <w:rPr>
+          <w:lang w:eastAsia="zh-CN" w:bidi="hi-IN"/>
+        </w:rPr>
+        <w:t>Pixel</w:t>
+      </w:r>
+      <w:proofErr w:type="spellEnd"/>
+      <w:r>
+        <w:rPr>
+          <w:lang w:eastAsia="zh-CN" w:bidi="hi-IN"/>
+        </w:rPr>
+        <w:t xml:space="preserve"> 8 Pro</w:t>
+      </w:r>
+    </w:p>
+    <w:p>
+      <w:pPr>
+        <w:numPr>
+          <w:ilvl w:val="1"/>
+          <w:numId w:val="8"/>
+        </w:numPr>
+        <w:spacing w:after="0" w:line="240" w:lineRule="auto"/>
+      </w:pPr>
+      <w:r>
+        <w:rPr>
+          <w:lang w:eastAsia="zh-CN" w:bidi="hi-IN"/>
+        </w:rPr>
+        <w:t xml:space="preserve">Jako system image wybierz </w:t>
+      </w:r>
+      <w:proofErr w:type="spellStart"/>
+      <w:r>
+        <w:rPr>
+          <w:lang w:eastAsia="zh-CN" w:bidi="hi-IN"/>
+        </w:rPr>
+        <w:t>UpsideDownCake</w:t>
+      </w:r>
+      <w:proofErr w:type="spellEnd"/>
+      <w:r>
+        <w:rPr>
+          <w:lang w:eastAsia="zh-CN" w:bidi="hi-IN"/>
+        </w:rPr>
+        <w:t>, API 34</w:t>
+      </w:r>
+    </w:p>
+    <w:p>
+      <w:pPr>
+        <w:numPr>
+          <w:ilvl w:val="1"/>
+          <w:numId w:val="8"/>
+        </w:numPr>
+        <w:spacing w:after="0" w:line="240" w:lineRule="auto"/>
+      </w:pPr>
+      <w:proofErr w:type="spellStart"/>
+      <w:r>
+        <w:rPr>
+          <w:lang w:eastAsia="zh-CN" w:bidi="hi-IN"/>
+        </w:rPr>
+        <w:t>Avd</w:t>
+      </w:r>
+      <w:proofErr w:type="spellEnd"/>
+      <w:r>
+        <w:rPr>
+          <w:lang w:eastAsia="zh-CN" w:bidi="hi-IN"/>
+        </w:rPr>
+        <w:t xml:space="preserve"> </w:t>
+      </w:r>
+      <w:proofErr w:type="spellStart"/>
+      <w:r>
+        <w:rPr>
+          <w:lang w:eastAsia="zh-CN" w:bidi="hi-IN"/>
+        </w:rPr>
+        <w:t>name</w:t>
+      </w:r>
+      <w:proofErr w:type="spellEnd"/>
+      <w:r>
+        <w:rPr>
+          <w:lang w:eastAsia="zh-CN" w:bidi="hi-IN"/>
+        </w:rPr>
+        <w:t xml:space="preserve"> ustaw na </w:t>
+      </w:r>
+      <w:proofErr w:type="spellStart"/>
+      <w:r>
+        <w:rPr>
+          <w:lang w:eastAsia="zh-CN" w:bidi="hi-IN"/>
+        </w:rPr>
+        <w:t>executoner</w:t>
+      </w:r>
+      <w:proofErr w:type="spellEnd"/>
+    </w:p>
+    <w:p>
+      <w:pPr>
+        <w:rPr>
+          <w:lang w:eastAsia="zh-CN" w:bidi="hi-IN"/>
+        </w:rPr>
+      </w:pPr>
+    </w:p>
+    <w:p>
+      <w:r>
+        <w:rPr>
+          <w:lang w:eastAsia="zh-CN" w:bidi="hi-IN"/>
+        </w:rPr>
+        <w:t xml:space="preserve">Nowy emulator </w:t>
+      </w:r>
+      <w:proofErr w:type="spellStart"/>
+      <w:r>
+        <w:rPr>
+          <w:lang w:eastAsia="zh-CN" w:bidi="hi-IN"/>
+        </w:rPr>
+        <w:t>powienien</w:t>
+      </w:r>
+      <w:proofErr w:type="spellEnd"/>
+      <w:r>
+        <w:rPr>
+          <w:lang w:eastAsia="zh-CN" w:bidi="hi-IN"/>
+        </w:rPr>
+        <w:t xml:space="preserve"> pokazać się na liście</w:t>
+      </w:r>
+    </w:p>
+    <w:p>
+      <w:pPr>
+        <w:numPr>
+          <w:ilvl w:val="0"/>
+          <w:numId w:val="8"/>
+        </w:numPr>
+        <w:spacing w:after="0" w:line="240" w:lineRule="auto"/>
+      </w:pPr>
+      <w:r>
+        <w:rPr>
+          <w:lang w:eastAsia="zh-CN" w:bidi="hi-IN"/>
+        </w:rPr>
+        <w:t>Uruchom skrypt AvdSetup.sh</w:t>
+      </w:r>
+    </w:p>
+    <w:p>
+      <w:pPr>
+        <w:numPr>
+          <w:ilvl w:val="0"/>
+          <w:numId w:val="8"/>
+        </w:numPr>
+        <w:spacing w:after="0" w:line="240" w:lineRule="auto"/>
+      </w:pPr>
+      <w:r>
+        <w:rPr>
+          <w:lang w:eastAsia="zh-CN" w:bidi="hi-IN"/>
+        </w:rPr>
+        <w:t xml:space="preserve">Zainstaluj Android SDK </w:t>
+      </w:r>
+      <w:proofErr w:type="spellStart"/>
+      <w:r>
+        <w:rPr>
+          <w:lang w:eastAsia="zh-CN" w:bidi="hi-IN"/>
+        </w:rPr>
+        <w:t>Command-line</w:t>
+      </w:r>
+      <w:proofErr w:type="spellEnd"/>
+      <w:r>
+        <w:rPr>
+          <w:lang w:eastAsia="zh-CN" w:bidi="hi-IN"/>
+        </w:rPr>
+        <w:t xml:space="preserve"> </w:t>
+      </w:r>
+      <w:proofErr w:type="spellStart"/>
+      <w:r>
+        <w:rPr>
+          <w:lang w:eastAsia="zh-CN" w:bidi="hi-IN"/>
+        </w:rPr>
+        <w:t>tools</w:t>
+      </w:r>
+      <w:proofErr w:type="spellEnd"/>
+    </w:p>
+    <w:p>
+      <w:pPr>
+        <w:numPr>
+          <w:ilvl w:val="1"/>
+          <w:numId w:val="8"/>
+        </w:numPr>
+        <w:spacing w:after="0" w:line="240" w:lineRule="auto"/>
+      </w:pPr>
+      <w:proofErr w:type="spellStart"/>
+      <w:r>
+        <w:rPr>
+          <w:lang w:eastAsia="zh-CN" w:bidi="hi-IN"/>
+        </w:rPr>
+        <w:t>More</w:t>
+      </w:r>
+      <w:proofErr w:type="spellEnd"/>
+      <w:r>
+        <w:rPr>
+          <w:lang w:eastAsia="zh-CN" w:bidi="hi-IN"/>
+        </w:rPr>
+        <w:t xml:space="preserve"> </w:t>
+      </w:r>
+      <w:proofErr w:type="spellStart"/>
+      <w:r>
+        <w:rPr>
+          <w:lang w:eastAsia="zh-CN" w:bidi="hi-IN"/>
+        </w:rPr>
+        <w:t>Actions</w:t>
+      </w:r>
+      <w:proofErr w:type="spellEnd"/>
+      <w:r>
+        <w:rPr>
+          <w:lang w:eastAsia="zh-CN" w:bidi="hi-IN"/>
+        </w:rPr>
+        <w:t xml:space="preserve"> &gt; SDK Manager &gt; SDK Tools &gt; Android SDK </w:t>
+      </w:r>
+      <w:proofErr w:type="spellStart"/>
+      <w:r>
+        <w:rPr>
+          <w:lang w:eastAsia="zh-CN" w:bidi="hi-IN"/>
+        </w:rPr>
+        <w:t>Command-line</w:t>
+      </w:r>
+      <w:proofErr w:type="spellEnd"/>
+      <w:r>
+        <w:rPr>
+          <w:lang w:eastAsia="zh-CN" w:bidi="hi-IN"/>
+        </w:rPr>
+        <w:t xml:space="preserve"> Tools</w:t>
+      </w:r>
+    </w:p>
+    <w:p>
+      <w:pPr>
+        <w:numPr>
+          <w:ilvl w:val="0"/>
+          <w:numId w:val="8"/>
+        </w:numPr>
+        <w:spacing w:after="0" w:line="240" w:lineRule="auto"/>
+      </w:pPr>
+      <w:r>
+        <w:rPr>
+          <w:lang w:eastAsia="zh-CN" w:bidi="hi-IN"/>
+        </w:rPr>
+        <w:t xml:space="preserve">W programie Android Studio: </w:t>
+      </w:r>
+    </w:p>
+    <w:p>
+      <w:pPr>
+        <w:numPr>
+          <w:ilvl w:val="1"/>
+          <w:numId w:val="8"/>
+        </w:numPr>
+        <w:spacing w:after="0" w:line="240" w:lineRule="auto"/>
+      </w:pPr>
+      <w:proofErr w:type="spellStart"/>
+      <w:r>
+        <w:rPr>
+          <w:lang w:eastAsia="zh-CN" w:bidi="hi-IN"/>
+        </w:rPr>
+        <w:t>More</w:t>
+      </w:r>
+      <w:proofErr w:type="spellEnd"/>
+      <w:r>
+        <w:rPr>
+          <w:lang w:eastAsia="zh-CN" w:bidi="hi-IN"/>
+        </w:rPr>
+        <w:t xml:space="preserve"> </w:t>
+      </w:r>
+      <w:proofErr w:type="spellStart"/>
+      <w:r>
+        <w:rPr>
+          <w:lang w:eastAsia="zh-CN" w:bidi="hi-IN"/>
+        </w:rPr>
+        <w:t>Actions</w:t>
+      </w:r>
+      <w:proofErr w:type="spellEnd"/>
+      <w:r>
+        <w:rPr>
+          <w:lang w:eastAsia="zh-CN" w:bidi="hi-IN"/>
+        </w:rPr>
+        <w:t xml:space="preserve"> &gt; Virtual </w:t>
+      </w:r>
+      <w:proofErr w:type="spellStart"/>
+      <w:r>
+        <w:rPr>
+          <w:lang w:eastAsia="zh-CN" w:bidi="hi-IN"/>
+        </w:rPr>
+        <w:t>device</w:t>
+      </w:r>
+      <w:proofErr w:type="spellEnd"/>
+      <w:r>
+        <w:rPr>
+          <w:lang w:eastAsia="zh-CN" w:bidi="hi-IN"/>
+        </w:rPr>
+        <w:t xml:space="preserve"> manager</w:t>
+      </w:r>
+    </w:p>
+    <w:p>
+      <w:pPr>
+        <w:numPr>
+          <w:ilvl w:val="1"/>
+          <w:numId w:val="8"/>
+        </w:numPr>
+        <w:spacing w:after="0" w:line="240" w:lineRule="auto"/>
+      </w:pPr>
+      <w:r>
+        <w:rPr>
+          <w:lang w:eastAsia="zh-CN" w:bidi="hi-IN"/>
+        </w:rPr>
+        <w:t xml:space="preserve">Uruchom emulator o nazwie </w:t>
+      </w:r>
+      <w:proofErr w:type="spellStart"/>
+      <w:r>
+        <w:rPr>
+          <w:lang w:eastAsia="zh-CN" w:bidi="hi-IN"/>
+        </w:rPr>
+        <w:t>executoner</w:t>
+      </w:r>
+      <w:proofErr w:type="spellEnd"/>
+    </w:p>
+    <w:p>
+      <w:pPr>
+        <w:numPr>
+          <w:ilvl w:val="1"/>
+          <w:numId w:val="8"/>
+        </w:numPr>
+        <w:spacing w:after="0" w:line="240" w:lineRule="auto"/>
+      </w:pPr>
+      <w:r>
+        <w:rPr>
+          <w:lang w:eastAsia="zh-CN" w:bidi="hi-IN"/>
+        </w:rPr>
+        <w:t>W ustawieniach urządzenia włącz opcje programisty:</w:t>
+      </w:r>
+    </w:p>
+    <w:p>
+      <w:pPr>
+        <w:numPr>
+          <w:ilvl w:val="2"/>
+          <w:numId w:val="8"/>
+        </w:numPr>
+        <w:spacing w:after="0" w:line="240" w:lineRule="auto"/>
+      </w:pPr>
+      <w:r>
+        <w:rPr>
+          <w:lang w:eastAsia="zh-CN" w:bidi="hi-IN"/>
+        </w:rPr>
+        <w:t>Włącz lokalizację kursora</w:t>
+      </w:r>
+    </w:p>
+    <w:p>
+      <w:pPr>
+        <w:numPr>
+          <w:ilvl w:val="2"/>
+          <w:numId w:val="8"/>
+        </w:numPr>
+        <w:spacing w:after="0" w:line="240" w:lineRule="auto"/>
+      </w:pPr>
+      <w:r>
+        <w:rPr>
+          <w:lang w:eastAsia="zh-CN" w:bidi="hi-IN"/>
+        </w:rPr>
+        <w:t>Włącz pokazywanie kliknięć</w:t>
+      </w:r>
+    </w:p>
+    <w:p>
+      <w:pPr>
+        <w:numPr>
+          <w:ilvl w:val="2"/>
+          <w:numId w:val="8"/>
+        </w:numPr>
+        <w:spacing w:after="0" w:line="240" w:lineRule="auto"/>
+      </w:pPr>
+      <w:r>
+        <w:rPr>
+          <w:lang w:eastAsia="zh-CN" w:bidi="hi-IN"/>
+        </w:rPr>
+        <w:t xml:space="preserve">Włącz 3-guzikowy </w:t>
+      </w:r>
+      <w:proofErr w:type="spellStart"/>
+      <w:r>
+        <w:rPr>
+          <w:lang w:eastAsia="zh-CN" w:bidi="hi-IN"/>
+        </w:rPr>
+        <w:t>sytem</w:t>
+      </w:r>
+      <w:proofErr w:type="spellEnd"/>
+      <w:r>
+        <w:rPr>
+          <w:lang w:eastAsia="zh-CN" w:bidi="hi-IN"/>
+        </w:rPr>
+        <w:t xml:space="preserve"> nawigacji </w:t>
+      </w:r>
+    </w:p>
+    <w:p>
+      <w:pPr>
+        <w:numPr>
+          <w:ilvl w:val="2"/>
+          <w:numId w:val="8"/>
+        </w:numPr>
+        <w:spacing w:after="0" w:line="240" w:lineRule="auto"/>
+      </w:pPr>
+      <w:r>
+        <w:rPr>
+          <w:lang w:eastAsia="zh-CN" w:bidi="hi-IN"/>
+        </w:rPr>
+        <w:t>Włącz USB Debugging</w:t>
+      </w:r>
+    </w:p>
+    <w:p>
+      <w:pPr>
+        <w:numPr>
+          <w:ilvl w:val="2"/>
+          <w:numId w:val="8"/>
+        </w:numPr>
+        <w:spacing w:after="0" w:line="240" w:lineRule="auto"/>
+      </w:pPr>
+      <w:r>
+        <w:rPr>
+          <w:lang w:eastAsia="zh-CN" w:bidi="hi-IN"/>
+        </w:rPr>
+        <w:t>Włącz Wireless Debugging</w:t>
+      </w:r>
+    </w:p>
+    <w:p/>
+    <w:p>
+      <w:r>
+        <w:rPr>
+          <w:lang w:eastAsia="zh-CN" w:bidi="hi-IN"/>
+        </w:rPr>
+        <w:t xml:space="preserve">Android </w:t>
+      </w:r>
+      <w:proofErr w:type="spellStart"/>
+      <w:r>
+        <w:rPr>
+          <w:lang w:eastAsia="zh-CN" w:bidi="hi-IN"/>
+        </w:rPr>
+        <w:t>Debug</w:t>
+      </w:r>
+      <w:proofErr w:type="spellEnd"/>
+      <w:r>
+        <w:rPr>
+          <w:lang w:eastAsia="zh-CN" w:bidi="hi-IN"/>
+        </w:rPr>
+        <w:t xml:space="preserve"> Bridge – jest to narzędzie przeznaczone do sterowania emulatorem za pomocą </w:t>
+      </w:r>
+      <w:proofErr w:type="spellStart"/>
+      <w:r>
+        <w:rPr>
+          <w:lang w:eastAsia="zh-CN" w:bidi="hi-IN"/>
+        </w:rPr>
+        <w:t>termianal</w:t>
+      </w:r>
+      <w:proofErr w:type="spellEnd"/>
+      <w:r>
+        <w:rPr>
+          <w:lang w:eastAsia="zh-CN" w:bidi="hi-IN"/>
+        </w:rPr>
+        <w:t xml:space="preserve">. Jest ono również niezbędne do egzekucji skryptów wykonywujące integracje. Aby go </w:t>
+      </w:r>
+      <w:proofErr w:type="spellStart"/>
+      <w:r>
+        <w:rPr>
+          <w:lang w:eastAsia="zh-CN" w:bidi="hi-IN"/>
+        </w:rPr>
+        <w:t>urzywać</w:t>
+      </w:r>
+      <w:proofErr w:type="spellEnd"/>
+      <w:r>
+        <w:rPr>
+          <w:lang w:eastAsia="zh-CN" w:bidi="hi-IN"/>
+        </w:rPr>
+        <w:t xml:space="preserve"> twoje urządzenie musi wspierać wirtualizację. Możesz to sprawdzić za pomocą polecenia:</w:t>
+      </w:r>
+    </w:p>
+    <w:p>
+      <w:proofErr w:type="spellStart"/>
+      <w:r>
+        <w:rPr>
+          <w:i/>
+          <w:iCs/>
+          <w:lang w:eastAsia="zh-CN" w:bidi="hi-IN"/>
+        </w:rPr>
+        <w:t>kvm</w:t>
+      </w:r>
+      <w:proofErr w:type="spellEnd"/>
+      <w:r>
+        <w:rPr>
+          <w:i/>
+          <w:iCs/>
+          <w:lang w:eastAsia="zh-CN" w:bidi="hi-IN"/>
+        </w:rPr>
+        <w:t>-ok</w:t>
+      </w:r>
+      <w:r>
+        <w:br/>
+      </w:r>
+      <w:r>
+        <w:rPr>
+          <w:lang w:eastAsia="zh-CN" w:bidi="hi-IN"/>
+        </w:rPr>
+        <w:t>Jeżeli twoje urządzenie spełnia wymagania, otrzymasz następujący komunikat:</w:t>
+      </w:r>
+      <w:r>
+        <w:br/>
+      </w:r>
+      <w:r>
+        <w:rPr>
+          <w:i/>
+          <w:iCs/>
+          <w:lang w:eastAsia="zh-CN" w:bidi="hi-IN"/>
+        </w:rPr>
+        <w:t>INFO: /</w:t>
+      </w:r>
+      <w:proofErr w:type="spellStart"/>
+      <w:r>
+        <w:rPr>
+          <w:i/>
+          <w:iCs/>
+          <w:lang w:eastAsia="zh-CN" w:bidi="hi-IN"/>
+        </w:rPr>
+        <w:t>dev</w:t>
+      </w:r>
+      <w:proofErr w:type="spellEnd"/>
+      <w:r>
+        <w:rPr>
+          <w:i/>
+          <w:iCs/>
+          <w:lang w:eastAsia="zh-CN" w:bidi="hi-IN"/>
+        </w:rPr>
+        <w:t>/</w:t>
+      </w:r>
+      <w:proofErr w:type="spellStart"/>
+      <w:r>
+        <w:rPr>
+          <w:i/>
+          <w:iCs/>
+          <w:lang w:eastAsia="zh-CN" w:bidi="hi-IN"/>
+        </w:rPr>
+        <w:t>kvm</w:t>
+      </w:r>
+      <w:proofErr w:type="spellEnd"/>
+      <w:r>
+        <w:rPr>
+          <w:i/>
+          <w:iCs/>
+          <w:lang w:eastAsia="zh-CN" w:bidi="hi-IN"/>
+        </w:rPr>
+        <w:t xml:space="preserve"> </w:t>
+      </w:r>
+      <w:proofErr w:type="spellStart"/>
+      <w:r>
+        <w:rPr>
+          <w:i/>
+          <w:iCs/>
+          <w:lang w:eastAsia="zh-CN" w:bidi="hi-IN"/>
+        </w:rPr>
+        <w:t>exists</w:t>
+      </w:r>
+      <w:proofErr w:type="spellEnd"/>
+      <w:r>
+        <w:br/>
+      </w:r>
+      <w:r>
+        <w:rPr>
+          <w:i/>
+          <w:iCs/>
+          <w:lang w:eastAsia="zh-CN" w:bidi="hi-IN"/>
+        </w:rPr>
+        <w:t xml:space="preserve">KVM </w:t>
+      </w:r>
+      <w:proofErr w:type="spellStart"/>
+      <w:r>
+        <w:rPr>
+          <w:i/>
+          <w:iCs/>
+          <w:lang w:eastAsia="zh-CN" w:bidi="hi-IN"/>
+        </w:rPr>
+        <w:t>acceleration</w:t>
+      </w:r>
+      <w:proofErr w:type="spellEnd"/>
+      <w:r>
+        <w:rPr>
+          <w:i/>
+          <w:iCs/>
+          <w:lang w:eastAsia="zh-CN" w:bidi="hi-IN"/>
+        </w:rPr>
+        <w:t xml:space="preserve"> </w:t>
+      </w:r>
+      <w:proofErr w:type="spellStart"/>
+      <w:r>
+        <w:rPr>
+          <w:i/>
+          <w:iCs/>
+          <w:lang w:eastAsia="zh-CN" w:bidi="hi-IN"/>
+        </w:rPr>
+        <w:t>can</w:t>
+      </w:r>
+      <w:proofErr w:type="spellEnd"/>
+      <w:r>
+        <w:rPr>
+          <w:i/>
+          <w:iCs/>
+          <w:lang w:eastAsia="zh-CN" w:bidi="hi-IN"/>
+        </w:rPr>
+        <w:t xml:space="preserve"> be </w:t>
+      </w:r>
+      <w:proofErr w:type="spellStart"/>
+      <w:r>
+        <w:rPr>
+          <w:i/>
+          <w:iCs/>
+          <w:lang w:eastAsia="zh-CN" w:bidi="hi-IN"/>
+        </w:rPr>
+        <w:t>used</w:t>
+      </w:r>
+      <w:proofErr w:type="spellEnd"/>
+    </w:p>
+    <w:p>
+      <w:pPr>
+        <w:rPr>
+          <w:i/>
+          <w:iCs/>
+        </w:rPr>
+      </w:pPr>
+    </w:p>
+    <w:p/>
+    <w:p>
+      <w:pPr>
+        <w:jc w:val="both"/>
+        <w:rPr>
+          <w:lang w:val="en-GB"/>
+        </w:rPr>
+      </w:pPr>
+    </w:p>
+    <w:p>
+      <w:pPr>
+        <w:spacing w:after="0" w:line="240" w:lineRule="auto"/>
+        <w:rPr>
+          <w:rFonts w:asciiTheme="majorHAnsi" w:eastAsiaTheme="majorEastAsia" w:hAnsiTheme="majorHAnsi" w:cstheme="majorBidi"/>
+          <w:color w:val="0F4761" w:themeColor="accent1" w:themeShade="BF"/>
+          <w:sz w:val="40"/>
+          <w:szCs w:val="40"/>
+        </w:rPr>
+      </w:pPr>
+      <w:r>
+        <w:br w:type="page"/>
+      </w:r>
+    </w:p>
+    <w:p>
+      <w:pPr>
+        <w:pStyle w:val="Nagwek1"/>
+        <w:jc w:val="both"/>
+      </w:pPr>
+      <w:r>
+        <w:lastRenderedPageBreak/>
         <w:t>Instrukcja Uruchomienia</w:t>
       </w:r>
     </w:p>
@@ -152,7 +1223,31 @@
         <w:jc w:val="both"/>
       </w:pPr>
       <w:r>
-        <w:t>Środowisko LogInt docelowo działa całodobowo, oraz nieustannie  egzekuje integracje przy otrzymaniu nowych raportów z bazy danych. W celu uruchomienia systemu LogInt należy wykonać poniższe kroki:</w:t>
+        <w:t xml:space="preserve">Środowisko </w:t>
+      </w:r>
+      <w:proofErr w:type="spellStart"/>
+      <w:r>
+        <w:t>LogInt</w:t>
+      </w:r>
+      <w:proofErr w:type="spellEnd"/>
+      <w:r>
+        <w:t xml:space="preserve"> docelowo działa całodobowo, oraz nieustannie  </w:t>
+      </w:r>
+      <w:proofErr w:type="spellStart"/>
+      <w:r>
+        <w:t>egzekuje</w:t>
+      </w:r>
+      <w:proofErr w:type="spellEnd"/>
+      <w:r>
+        <w:t xml:space="preserve"> integracje przy otrzymaniu nowych raportów z bazy danych. W celu uruchomienia systemu </w:t>
+      </w:r>
+      <w:proofErr w:type="spellStart"/>
+      <w:r>
+        <w:t>LogInt</w:t>
+      </w:r>
+      <w:proofErr w:type="spellEnd"/>
+      <w:r>
+        <w:t xml:space="preserve"> należy wykonać poniższe kroki:</w:t>
       </w:r>
     </w:p>
     <w:p>
@@ -178,8 +1273,13 @@
         <w:jc w:val="both"/>
       </w:pPr>
       <w:r>
-        <w:t>Przenieś się do katalogu roboczego systemy LogInt</w:t>
-      </w:r>
+        <w:t xml:space="preserve">Przenieś się do katalogu roboczego systemy </w:t>
+      </w:r>
+      <w:proofErr w:type="spellStart"/>
+      <w:r>
+        <w:t>LogInt</w:t>
+      </w:r>
+      <w:proofErr w:type="spellEnd"/>
     </w:p>
     <w:p>
       <w:pPr>
@@ -191,8 +1291,13 @@
         <w:jc w:val="both"/>
       </w:pPr>
       <w:r>
-        <w:t>cd LogIntProject</w:t>
-      </w:r>
+        <w:t xml:space="preserve">cd </w:t>
+      </w:r>
+      <w:proofErr w:type="spellStart"/>
+      <w:r>
+        <w:t>LogIntProject</w:t>
+      </w:r>
+      <w:proofErr w:type="spellEnd"/>
     </w:p>
     <w:p>
       <w:pPr>
@@ -204,8 +1309,21 @@
         <w:jc w:val="both"/>
       </w:pPr>
       <w:r>
-        <w:t>uruchom docker compose</w:t>
-      </w:r>
+        <w:t xml:space="preserve">uruchom </w:t>
+      </w:r>
+      <w:proofErr w:type="spellStart"/>
+      <w:r>
+        <w:t>docker</w:t>
+      </w:r>
+      <w:proofErr w:type="spellEnd"/>
+      <w:r>
+        <w:t xml:space="preserve"> </w:t>
+      </w:r>
+      <w:proofErr w:type="spellStart"/>
+      <w:r>
+        <w:t>compose</w:t>
+      </w:r>
+      <w:proofErr w:type="spellEnd"/>
     </w:p>
     <w:p>
       <w:pPr>
@@ -216,9 +1334,27 @@
         </w:numPr>
         <w:jc w:val="both"/>
       </w:pPr>
-      <w:r>
-        <w:t>docker-compose up –build</w:t>
-      </w:r>
+      <w:proofErr w:type="spellStart"/>
+      <w:r>
+        <w:t>docker-compose</w:t>
+      </w:r>
+      <w:proofErr w:type="spellEnd"/>
+      <w:r>
+        <w:t xml:space="preserve"> </w:t>
+      </w:r>
+      <w:proofErr w:type="spellStart"/>
+      <w:r>
+        <w:t>up</w:t>
+      </w:r>
+      <w:proofErr w:type="spellEnd"/>
+      <w:r>
+        <w:t xml:space="preserve"> –</w:t>
+      </w:r>
+      <w:proofErr w:type="spellStart"/>
+      <w:r>
+        <w:t>build</w:t>
+      </w:r>
+      <w:proofErr w:type="spellEnd"/>
     </w:p>
     <w:p>
       <w:pPr>
@@ -275,7 +1411,15 @@
         <w:jc w:val="both"/>
       </w:pPr>
       <w:r>
-        <w:t>Uruchom wcześniej przygotowany emulator o nazwie „executoner”</w:t>
+        <w:t>Uruchom wcześniej przygotowany emulator o nazwie „</w:t>
+      </w:r>
+      <w:proofErr w:type="spellStart"/>
+      <w:r>
+        <w:t>executoner</w:t>
+      </w:r>
+      <w:proofErr w:type="spellEnd"/>
+      <w:r>
+        <w:t>”</w:t>
       </w:r>
     </w:p>
     <w:p>
@@ -287,9 +1431,17 @@
         </w:rPr>
       </w:pPr>
       <w:r>
-        <w:t xml:space="preserve">Po uruchomieniu obu środowisk emualtor dostępny jest w wersji okienkowej na urządzeniu użytkownika, a obszar kreacji dostępny jest pod adresem: </w:t>
-      </w:r>
-      <w:hyperlink r:id="rId8" w:history="1">
+        <w:t xml:space="preserve">Po uruchomieniu obu środowisk </w:t>
+      </w:r>
+      <w:proofErr w:type="spellStart"/>
+      <w:r>
+        <w:t>emualtor</w:t>
+      </w:r>
+      <w:proofErr w:type="spellEnd"/>
+      <w:r>
+        <w:t xml:space="preserve"> dostępny jest w wersji okienkowej na urządzeniu użytkownika, a obszar kreacji dostępny jest pod adresem: </w:t>
+      </w:r>
+      <w:hyperlink r:id="rId9" w:history="1">
         <w:r>
           <w:rPr>
             <w:rStyle w:val="Hipercze"/>
@@ -303,11 +1455,31 @@
         <w:jc w:val="both"/>
       </w:pPr>
       <w:r>
-        <w:t xml:space="preserve">Aby jednakowo korzystać ze środowiska kreacji oraz środowiska wykonywalnego rekomendowane jest używanie dwóch emulatorów (jeden do wykonywania egzekucji, a drugi jako pomoc przy tworzeniu kroków w skrypcie wykonywalnym). Drugi emulator </w:t>
-      </w:r>
-      <w:r>
-        <w:lastRenderedPageBreak/>
-        <w:t>zaleca się stworzyć poprzez kopię pierwszego (executoner), oraz zmienienie jego nazwy na odpowiadającą użytkownikowi. Zaleca się również zmniejszenie ilości ramu przypisanego do niego, w celu optymalizacji działania całego środowiska LogInt.</w:t>
+        <w:t>Aby jednakowo korzystać ze środowiska kreacji oraz środowiska wykonywalnego rekomendowane jest używanie dwóch emulatorów (jeden do wykonywania egzekucji, a drugi jako pomoc przy tworzeniu kroków w skrypcie wykonywalnym). Drugi emulator zaleca się stworzyć poprzez kopię pierwszego (</w:t>
+      </w:r>
+      <w:proofErr w:type="spellStart"/>
+      <w:r>
+        <w:t>executoner</w:t>
+      </w:r>
+      <w:proofErr w:type="spellEnd"/>
+      <w:r>
+        <w:t xml:space="preserve">), oraz zmienienie jego nazwy na odpowiadającą użytkownikowi. Zaleca się również zmniejszenie ilości </w:t>
+      </w:r>
+      <w:proofErr w:type="spellStart"/>
+      <w:r>
+        <w:t>ramu</w:t>
+      </w:r>
+      <w:proofErr w:type="spellEnd"/>
+      <w:r>
+        <w:t xml:space="preserve"> przypisanego do niego, w celu optymalizacji działania całego środowiska </w:t>
+      </w:r>
+      <w:proofErr w:type="spellStart"/>
+      <w:r>
+        <w:t>LogInt</w:t>
+      </w:r>
+      <w:proofErr w:type="spellEnd"/>
+      <w:r>
+        <w:t>.</w:t>
       </w:r>
     </w:p>
     <w:p>
@@ -338,8 +1510,13 @@
         <w:jc w:val="both"/>
       </w:pPr>
       <w:r>
-        <w:t>Przejdź do zakładki Sources</w:t>
-      </w:r>
+        <w:t xml:space="preserve">Przejdź do zakładki </w:t>
+      </w:r>
+      <w:proofErr w:type="spellStart"/>
+      <w:r>
+        <w:t>Sources</w:t>
+      </w:r>
+      <w:proofErr w:type="spellEnd"/>
     </w:p>
     <w:p>
       <w:pPr>
@@ -351,8 +1528,13 @@
         <w:jc w:val="both"/>
       </w:pPr>
       <w:r>
-        <w:t>New source</w:t>
-      </w:r>
+        <w:t xml:space="preserve">New </w:t>
+      </w:r>
+      <w:proofErr w:type="spellStart"/>
+      <w:r>
+        <w:t>source</w:t>
+      </w:r>
+      <w:proofErr w:type="spellEnd"/>
     </w:p>
     <w:p>
       <w:pPr>
@@ -364,7 +1546,15 @@
         <w:jc w:val="both"/>
       </w:pPr>
       <w:r>
-        <w:t>Podaj nazwę źródła oraz link do api bazodanowego</w:t>
+        <w:t xml:space="preserve">Podaj nazwę źródła oraz link do </w:t>
+      </w:r>
+      <w:proofErr w:type="spellStart"/>
+      <w:r>
+        <w:t>api</w:t>
+      </w:r>
+      <w:proofErr w:type="spellEnd"/>
+      <w:r>
+        <w:t xml:space="preserve"> bazodanowego</w:t>
       </w:r>
     </w:p>
     <w:p>
@@ -386,8 +1576,13 @@
         <w:jc w:val="both"/>
       </w:pPr>
       <w:r>
-        <w:t>Przejdź do zakładki home</w:t>
-      </w:r>
+        <w:t xml:space="preserve">Przejdź do zakładki </w:t>
+      </w:r>
+      <w:proofErr w:type="spellStart"/>
+      <w:r>
+        <w:t>home</w:t>
+      </w:r>
+      <w:proofErr w:type="spellEnd"/>
     </w:p>
     <w:p>
       <w:pPr>
@@ -398,8 +1593,13 @@
         </w:numPr>
         <w:jc w:val="both"/>
       </w:pPr>
-      <w:r>
-        <w:t>Add Integration</w:t>
+      <w:proofErr w:type="spellStart"/>
+      <w:r>
+        <w:t>Add</w:t>
+      </w:r>
+      <w:proofErr w:type="spellEnd"/>
+      <w:r>
+        <w:t xml:space="preserve"> Integration</w:t>
       </w:r>
     </w:p>
     <w:p>
@@ -412,8 +1612,13 @@
         <w:jc w:val="both"/>
       </w:pPr>
       <w:r>
-        <w:t>Uzupełnij pola w oknie pop up</w:t>
-      </w:r>
+        <w:t xml:space="preserve">Uzupełnij pola w oknie pop </w:t>
+      </w:r>
+      <w:proofErr w:type="spellStart"/>
+      <w:r>
+        <w:t>up</w:t>
+      </w:r>
+      <w:proofErr w:type="spellEnd"/>
     </w:p>
     <w:p>
       <w:pPr>
@@ -424,9 +1629,11 @@
         </w:numPr>
         <w:jc w:val="both"/>
       </w:pPr>
+      <w:proofErr w:type="spellStart"/>
       <w:r>
         <w:t>Save</w:t>
       </w:r>
+      <w:proofErr w:type="spellEnd"/>
     </w:p>
     <w:p>
       <w:pPr>
@@ -434,6 +1641,7 @@
         <w:jc w:val="both"/>
       </w:pPr>
       <w:r>
+        <w:lastRenderedPageBreak/>
         <w:t>Edycja istniejącej integracji:</w:t>
       </w:r>
     </w:p>
@@ -442,7 +1650,23 @@
         <w:jc w:val="both"/>
       </w:pPr>
       <w:r>
-        <w:t>Dotychczas utworzone integracje możesz eytować za pomocą przycisku more info. Możliwe akcje to:</w:t>
+        <w:t xml:space="preserve">Dotychczas utworzone integracje możesz </w:t>
+      </w:r>
+      <w:proofErr w:type="spellStart"/>
+      <w:r>
+        <w:t>eytować</w:t>
+      </w:r>
+      <w:proofErr w:type="spellEnd"/>
+      <w:r>
+        <w:t xml:space="preserve"> za pomocą przycisku </w:t>
+      </w:r>
+      <w:proofErr w:type="spellStart"/>
+      <w:r>
+        <w:t>more</w:t>
+      </w:r>
+      <w:proofErr w:type="spellEnd"/>
+      <w:r>
+        <w:t xml:space="preserve"> info. Możliwe akcje to:</w:t>
       </w:r>
     </w:p>
     <w:p>
@@ -454,8 +1678,13 @@
         </w:numPr>
         <w:jc w:val="both"/>
       </w:pPr>
-      <w:r>
-        <w:t>Deactivate – tymczasowo deaktywuje integracje</w:t>
+      <w:proofErr w:type="spellStart"/>
+      <w:r>
+        <w:t>Deactivate</w:t>
+      </w:r>
+      <w:proofErr w:type="spellEnd"/>
+      <w:r>
+        <w:t xml:space="preserve"> – tymczasowo deaktywuje integracje</w:t>
       </w:r>
     </w:p>
     <w:p>
@@ -480,8 +1709,21 @@
         </w:numPr>
         <w:jc w:val="both"/>
       </w:pPr>
-      <w:r>
-        <w:t>Delete (czerwony przycisk) - usuwa integrację - brak możliwośći przywrócenia</w:t>
+      <w:proofErr w:type="spellStart"/>
+      <w:r>
+        <w:t>Delete</w:t>
+      </w:r>
+      <w:proofErr w:type="spellEnd"/>
+      <w:r>
+        <w:t xml:space="preserve"> (czerwony przycisk) - usuwa integrację - brak </w:t>
+      </w:r>
+      <w:proofErr w:type="spellStart"/>
+      <w:r>
+        <w:t>możliwośći</w:t>
+      </w:r>
+      <w:proofErr w:type="spellEnd"/>
+      <w:r>
+        <w:t xml:space="preserve"> przywrócenia</w:t>
       </w:r>
     </w:p>
     <w:p>
@@ -493,8 +1735,13 @@
         </w:numPr>
         <w:jc w:val="both"/>
       </w:pPr>
-      <w:r>
-        <w:t>Add Driver</w:t>
+      <w:proofErr w:type="spellStart"/>
+      <w:r>
+        <w:t>Add</w:t>
+      </w:r>
+      <w:proofErr w:type="spellEnd"/>
+      <w:r>
+        <w:t xml:space="preserve"> Driver</w:t>
       </w:r>
     </w:p>
     <w:p>
@@ -507,7 +1754,15 @@
         <w:jc w:val="both"/>
       </w:pPr>
       <w:r>
-        <w:t>Funkcja Add Driver jest niezwykle użyteczna gdy dla danej integracji przypisać będziemy mogli kilku kierowców. Wtedy wszystkie akcje podczas egzekucji będą wykonywane tak samo, ale ze zmienionymi danymi logowania do aplikacji. Funkcja ta pozwala uniknąć redundancji integracji w zakładce Home</w:t>
+        <w:t xml:space="preserve">Funkcja </w:t>
+      </w:r>
+      <w:proofErr w:type="spellStart"/>
+      <w:r>
+        <w:t>Add</w:t>
+      </w:r>
+      <w:proofErr w:type="spellEnd"/>
+      <w:r>
+        <w:t xml:space="preserve"> Driver jest niezwykle użyteczna gdy dla danej integracji przypisać będziemy mogli kilku kierowców. Wtedy wszystkie akcje podczas egzekucji będą wykonywane tak samo, ale ze zmienionymi danymi logowania do aplikacji. Funkcja ta pozwala uniknąć redundancji integracji w zakładce Home</w:t>
       </w:r>
     </w:p>
     <w:p>
@@ -524,7 +1779,15 @@
         <w:jc w:val="both"/>
       </w:pPr>
       <w:r>
-        <w:t>W zakładce „history” znajduje się zapis rejestrów jakich działań dokonano w środowisku kreacji (utworzenie integracji / dodanie źródła / dodanie kierowcy). Jest to funkcjonalność szczególnie przydatna gdy systemem będzie zarządzał więcej niż jeden administrator.</w:t>
+        <w:t>W zakładce „</w:t>
+      </w:r>
+      <w:proofErr w:type="spellStart"/>
+      <w:r>
+        <w:t>history</w:t>
+      </w:r>
+      <w:proofErr w:type="spellEnd"/>
+      <w:r>
+        <w:t>” znajduje się zapis rejestrów jakich działań dokonano w środowisku kreacji (utworzenie integracji / dodanie źródła / dodanie kierowcy). Jest to funkcjonalność szczególnie przydatna gdy systemem będzie zarządzał więcej niż jeden administrator.</w:t>
       </w:r>
     </w:p>
     <w:p>
@@ -541,56 +1804,130 @@
         <w:jc w:val="both"/>
       </w:pPr>
       <w:r>
-        <w:t xml:space="preserve">Raporty są to zapisy rejestrów pochodzące z egzekucji integracji. Pozwalają one weryfikować jakie dane oraz z jakiej przyczyny nie zostały przekazane do aplikacji kontrahenta. Zawierają one również dane z pliku json, który został pobrany ze źródła jako </w:t>
-      </w:r>
+        <w:t xml:space="preserve">Raporty są to zapisy rejestrów pochodzące z egzekucji integracji. Pozwalają one weryfikować jakie dane oraz z jakiej przyczyny nie zostały przekazane do aplikacji kontrahenta. Zawierają one również dane z pliku </w:t>
+      </w:r>
+      <w:proofErr w:type="spellStart"/>
+      <w:r>
+        <w:t>json</w:t>
+      </w:r>
+      <w:proofErr w:type="spellEnd"/>
+      <w:r>
+        <w:t>, który został pobrany ze źródła jako źródło danych do przekazania podczas egzekucji. Każdy z raportów można pobrać w formacie pdf klikając ikonę po prawej stronie w każdym wierszu.</w:t>
+      </w:r>
+    </w:p>
+    <w:p>
+      <w:pPr>
+        <w:pStyle w:val="Nagwek2"/>
+        <w:jc w:val="both"/>
+      </w:pPr>
+      <w:r>
+        <w:t>Dodanie nowego skryptu egzekucyjnego:</w:t>
+      </w:r>
+    </w:p>
+    <w:p>
+      <w:pPr>
+        <w:jc w:val="both"/>
+      </w:pPr>
+      <w:r>
+        <w:t xml:space="preserve">W celu poprawnej egzekucji integracji konieczny jest wcześniej przygotowany i sprawdzony skrypt. To właśnie on zostanie wywołany gdy będzie trzeba zrzutować dane z pliku </w:t>
+      </w:r>
+      <w:proofErr w:type="spellStart"/>
+      <w:r>
+        <w:t>json</w:t>
+      </w:r>
+      <w:proofErr w:type="spellEnd"/>
+      <w:r>
+        <w:t xml:space="preserve"> do aplikacji kontrahenta. Jego nazwa musi być taka sama jak ta podana przy tworzeniu integracji. W obecnej wersji skrypty pisane są ręcznie przez administratora. Zawierają one głównie polecenia pakietu Android </w:t>
+      </w:r>
+      <w:proofErr w:type="spellStart"/>
+      <w:r>
+        <w:t>Debug</w:t>
+      </w:r>
+      <w:proofErr w:type="spellEnd"/>
+      <w:r>
+        <w:t xml:space="preserve"> Bridge. Poprawny i przetestowany skrypt należy umieścić w folderze: </w:t>
+      </w:r>
+      <w:proofErr w:type="spellStart"/>
+      <w:r>
+        <w:t>LogIntProject</w:t>
+      </w:r>
+      <w:proofErr w:type="spellEnd"/>
+      <w:r>
+        <w:t xml:space="preserve"> &gt; </w:t>
+      </w:r>
+      <w:proofErr w:type="spellStart"/>
+      <w:r>
+        <w:t>Executoner</w:t>
+      </w:r>
+      <w:proofErr w:type="spellEnd"/>
+      <w:r>
+        <w:t xml:space="preserve"> &gt; scripts</w:t>
+      </w:r>
+      <w:r>
+        <w:br/>
+      </w:r>
+    </w:p>
+    <w:p>
+      <w:pPr>
+        <w:pStyle w:val="Nagwek2"/>
+        <w:jc w:val="both"/>
+      </w:pPr>
+      <w:r>
+        <w:t xml:space="preserve">Dodanie nowej aplikacji (pliku </w:t>
+      </w:r>
+      <w:proofErr w:type="spellStart"/>
+      <w:r>
+        <w:t>apk</w:t>
+      </w:r>
+      <w:proofErr w:type="spellEnd"/>
+      <w:r>
+        <w:t>):</w:t>
+      </w:r>
+    </w:p>
+    <w:p>
+      <w:pPr>
+        <w:jc w:val="both"/>
+      </w:pPr>
+      <w:r>
+        <w:t>Analogicznie jak w przypadku skryptu egzekucyjnego aplikacja będzie używana podczas każdej egzekucji i jest ściśle powiązana ze skryptem. Dodając nową wersję aplikacji najpewniej konieczne będzie również stworzenie lub modyfikacja skryptu. Plik źródłowy z rozszerzeniem .</w:t>
+      </w:r>
+      <w:proofErr w:type="spellStart"/>
+      <w:r>
+        <w:t>apk</w:t>
+      </w:r>
+      <w:proofErr w:type="spellEnd"/>
+      <w:r>
+        <w:t xml:space="preserve"> należy umieszczać w folderze:  </w:t>
+      </w:r>
+      <w:proofErr w:type="spellStart"/>
+      <w:r>
+        <w:t>LogIntProject</w:t>
+      </w:r>
+      <w:proofErr w:type="spellEnd"/>
+      <w:r>
+        <w:t xml:space="preserve"> &gt; </w:t>
+      </w:r>
+      <w:proofErr w:type="spellStart"/>
+      <w:r>
+        <w:t>Executoner</w:t>
+      </w:r>
+      <w:proofErr w:type="spellEnd"/>
+      <w:r>
+        <w:t xml:space="preserve"> &gt; </w:t>
+      </w:r>
+      <w:proofErr w:type="spellStart"/>
+      <w:r>
+        <w:t>apk_files</w:t>
+      </w:r>
+      <w:proofErr w:type="spellEnd"/>
+    </w:p>
+    <w:p>
+      <w:pPr>
+        <w:pStyle w:val="Nagwek1"/>
+        <w:jc w:val="both"/>
+      </w:pPr>
       <w:r>
         <w:lastRenderedPageBreak/>
-        <w:t>źródło danych do przekazania podczas egzekucji. Każdy z raportów można pobrać w formacie pdf klikając ikonę po prawej stronie w każdym wierszu.</w:t>
-      </w:r>
-    </w:p>
-    <w:p>
-      <w:pPr>
-        <w:pStyle w:val="Nagwek2"/>
-        <w:jc w:val="both"/>
-      </w:pPr>
-      <w:r>
-        <w:t>Dodanie nowego skryptu egzekucyjnego:</w:t>
-      </w:r>
-    </w:p>
-    <w:p>
-      <w:pPr>
-        <w:jc w:val="both"/>
-      </w:pPr>
-      <w:r>
-        <w:t>W celu poprawnej egzekucji integracji konieczny jest wcześniej przygotowany i sprawdzony skrypt. To właśnie on zostanie wywołany gdy będzie trzeba zrzutować dane z pliku json do aplikacji kontrahenta. Jego nazwa musi być taka sama jak ta podana przy tworzeniu integracji. W obecnej wersji skrypty pisane są ręcznie przez administratora. Zawierają one głównie polecenia pakietu Android Debug Bridge. Poprawny i przetestowany skrypt należy umieścić w folderze: LogIntProject &gt; Executoner &gt; scripts</w:t>
-      </w:r>
-      <w:r>
-        <w:br/>
-      </w:r>
-    </w:p>
-    <w:p>
-      <w:pPr>
-        <w:pStyle w:val="Nagwek2"/>
-        <w:jc w:val="both"/>
-      </w:pPr>
-      <w:r>
-        <w:t>Dodanie nowej aplikacji (pliku apk):</w:t>
-      </w:r>
-    </w:p>
-    <w:p>
-      <w:pPr>
-        <w:jc w:val="both"/>
-      </w:pPr>
-      <w:r>
-        <w:t>Analogicznie jak w przypadku skryptu egzekucyjnego aplikacja będzie używana podczas każdej egzekucji i jest ściśle powiązana ze skryptem. Dodając nową wersję aplikacji najpewniej konieczne będzie również stworzenie lub modyfikacja skryptu. Plik źródłowy z rozszerzeniem .apk należy umieszczać w folderze:  LogIntProject &gt; Executoner &gt; apk_files</w:t>
-      </w:r>
-    </w:p>
-    <w:p>
-      <w:pPr>
-        <w:pStyle w:val="Nagwek1"/>
-        <w:jc w:val="both"/>
-      </w:pPr>
-      <w:r>
         <w:t>Diagram wdrożenia:</w:t>
       </w:r>
     </w:p>
@@ -628,7 +1965,7 @@
                     </pic:cNvPicPr>
                   </pic:nvPicPr>
                   <pic:blipFill>
-                    <a:blip r:embed="rId9"/>
+                    <a:blip r:embed="rId10"/>
                     <a:stretch>
                       <a:fillRect/>
                     </a:stretch>
@@ -1349,6 +2686,232 @@
       </w:pPr>
     </w:lvl>
   </w:abstractNum>
+  <w:abstractNum w:abstractNumId="6" w15:restartNumberingAfterBreak="0">
+    <w:nsid w:val="7AAF67A6"/>
+    <w:multiLevelType w:val="multilevel"/>
+    <w:tmpl w:val="1BDAD9B8"/>
+    <w:lvl w:ilvl="0">
+      <w:start w:val="1"/>
+      <w:numFmt w:val="decimal"/>
+      <w:lvlText w:val="%1."/>
+      <w:lvlJc w:val="left"/>
+      <w:pPr>
+        <w:tabs>
+          <w:tab w:val="num" w:pos="720"/>
+        </w:tabs>
+        <w:ind w:left="720" w:hanging="360"/>
+      </w:pPr>
+    </w:lvl>
+    <w:lvl w:ilvl="1">
+      <w:start w:val="1"/>
+      <w:numFmt w:val="decimal"/>
+      <w:lvlText w:val="%2."/>
+      <w:lvlJc w:val="left"/>
+      <w:pPr>
+        <w:tabs>
+          <w:tab w:val="num" w:pos="1080"/>
+        </w:tabs>
+        <w:ind w:left="1080" w:hanging="360"/>
+      </w:pPr>
+    </w:lvl>
+    <w:lvl w:ilvl="2">
+      <w:start w:val="1"/>
+      <w:numFmt w:val="decimal"/>
+      <w:lvlText w:val="%3."/>
+      <w:lvlJc w:val="left"/>
+      <w:pPr>
+        <w:tabs>
+          <w:tab w:val="num" w:pos="1440"/>
+        </w:tabs>
+        <w:ind w:left="1440" w:hanging="360"/>
+      </w:pPr>
+    </w:lvl>
+    <w:lvl w:ilvl="3">
+      <w:start w:val="1"/>
+      <w:numFmt w:val="decimal"/>
+      <w:lvlText w:val="%4."/>
+      <w:lvlJc w:val="left"/>
+      <w:pPr>
+        <w:tabs>
+          <w:tab w:val="num" w:pos="1800"/>
+        </w:tabs>
+        <w:ind w:left="1800" w:hanging="360"/>
+      </w:pPr>
+    </w:lvl>
+    <w:lvl w:ilvl="4">
+      <w:start w:val="1"/>
+      <w:numFmt w:val="decimal"/>
+      <w:lvlText w:val="%5."/>
+      <w:lvlJc w:val="left"/>
+      <w:pPr>
+        <w:tabs>
+          <w:tab w:val="num" w:pos="2160"/>
+        </w:tabs>
+        <w:ind w:left="2160" w:hanging="360"/>
+      </w:pPr>
+    </w:lvl>
+    <w:lvl w:ilvl="5">
+      <w:start w:val="1"/>
+      <w:numFmt w:val="decimal"/>
+      <w:lvlText w:val="%6."/>
+      <w:lvlJc w:val="left"/>
+      <w:pPr>
+        <w:tabs>
+          <w:tab w:val="num" w:pos="2520"/>
+        </w:tabs>
+        <w:ind w:left="2520" w:hanging="360"/>
+      </w:pPr>
+    </w:lvl>
+    <w:lvl w:ilvl="6">
+      <w:start w:val="1"/>
+      <w:numFmt w:val="decimal"/>
+      <w:lvlText w:val="%7."/>
+      <w:lvlJc w:val="left"/>
+      <w:pPr>
+        <w:tabs>
+          <w:tab w:val="num" w:pos="2880"/>
+        </w:tabs>
+        <w:ind w:left="2880" w:hanging="360"/>
+      </w:pPr>
+    </w:lvl>
+    <w:lvl w:ilvl="7">
+      <w:start w:val="1"/>
+      <w:numFmt w:val="decimal"/>
+      <w:lvlText w:val="%8."/>
+      <w:lvlJc w:val="left"/>
+      <w:pPr>
+        <w:tabs>
+          <w:tab w:val="num" w:pos="3240"/>
+        </w:tabs>
+        <w:ind w:left="3240" w:hanging="360"/>
+      </w:pPr>
+    </w:lvl>
+    <w:lvl w:ilvl="8">
+      <w:start w:val="1"/>
+      <w:numFmt w:val="decimal"/>
+      <w:lvlText w:val="%9."/>
+      <w:lvlJc w:val="left"/>
+      <w:pPr>
+        <w:tabs>
+          <w:tab w:val="num" w:pos="3600"/>
+        </w:tabs>
+        <w:ind w:left="3600" w:hanging="360"/>
+      </w:pPr>
+    </w:lvl>
+  </w:abstractNum>
+  <w:abstractNum w:abstractNumId="7" w15:restartNumberingAfterBreak="0">
+    <w:nsid w:val="7E3F0B49"/>
+    <w:multiLevelType w:val="multilevel"/>
+    <w:tmpl w:val="4F2A6212"/>
+    <w:lvl w:ilvl="0">
+      <w:start w:val="1"/>
+      <w:numFmt w:val="decimal"/>
+      <w:lvlText w:val="%1."/>
+      <w:lvlJc w:val="left"/>
+      <w:pPr>
+        <w:tabs>
+          <w:tab w:val="num" w:pos="720"/>
+        </w:tabs>
+        <w:ind w:left="720" w:hanging="360"/>
+      </w:pPr>
+    </w:lvl>
+    <w:lvl w:ilvl="1">
+      <w:start w:val="1"/>
+      <w:numFmt w:val="decimal"/>
+      <w:lvlText w:val="%2."/>
+      <w:lvlJc w:val="left"/>
+      <w:pPr>
+        <w:tabs>
+          <w:tab w:val="num" w:pos="1080"/>
+        </w:tabs>
+        <w:ind w:left="1080" w:hanging="360"/>
+      </w:pPr>
+    </w:lvl>
+    <w:lvl w:ilvl="2">
+      <w:start w:val="1"/>
+      <w:numFmt w:val="decimal"/>
+      <w:lvlText w:val="%3."/>
+      <w:lvlJc w:val="left"/>
+      <w:pPr>
+        <w:tabs>
+          <w:tab w:val="num" w:pos="1440"/>
+        </w:tabs>
+        <w:ind w:left="1440" w:hanging="360"/>
+      </w:pPr>
+    </w:lvl>
+    <w:lvl w:ilvl="3">
+      <w:start w:val="1"/>
+      <w:numFmt w:val="decimal"/>
+      <w:lvlText w:val="%4."/>
+      <w:lvlJc w:val="left"/>
+      <w:pPr>
+        <w:tabs>
+          <w:tab w:val="num" w:pos="1800"/>
+        </w:tabs>
+        <w:ind w:left="1800" w:hanging="360"/>
+      </w:pPr>
+    </w:lvl>
+    <w:lvl w:ilvl="4">
+      <w:start w:val="1"/>
+      <w:numFmt w:val="decimal"/>
+      <w:lvlText w:val="%5."/>
+      <w:lvlJc w:val="left"/>
+      <w:pPr>
+        <w:tabs>
+          <w:tab w:val="num" w:pos="2160"/>
+        </w:tabs>
+        <w:ind w:left="2160" w:hanging="360"/>
+      </w:pPr>
+    </w:lvl>
+    <w:lvl w:ilvl="5">
+      <w:start w:val="1"/>
+      <w:numFmt w:val="decimal"/>
+      <w:lvlText w:val="%6."/>
+      <w:lvlJc w:val="left"/>
+      <w:pPr>
+        <w:tabs>
+          <w:tab w:val="num" w:pos="2520"/>
+        </w:tabs>
+        <w:ind w:left="2520" w:hanging="360"/>
+      </w:pPr>
+    </w:lvl>
+    <w:lvl w:ilvl="6">
+      <w:start w:val="1"/>
+      <w:numFmt w:val="decimal"/>
+      <w:lvlText w:val="%7."/>
+      <w:lvlJc w:val="left"/>
+      <w:pPr>
+        <w:tabs>
+          <w:tab w:val="num" w:pos="2880"/>
+        </w:tabs>
+        <w:ind w:left="2880" w:hanging="360"/>
+      </w:pPr>
+    </w:lvl>
+    <w:lvl w:ilvl="7">
+      <w:start w:val="1"/>
+      <w:numFmt w:val="decimal"/>
+      <w:lvlText w:val="%8."/>
+      <w:lvlJc w:val="left"/>
+      <w:pPr>
+        <w:tabs>
+          <w:tab w:val="num" w:pos="3240"/>
+        </w:tabs>
+        <w:ind w:left="3240" w:hanging="360"/>
+      </w:pPr>
+    </w:lvl>
+    <w:lvl w:ilvl="8">
+      <w:start w:val="1"/>
+      <w:numFmt w:val="decimal"/>
+      <w:lvlText w:val="%9."/>
+      <w:lvlJc w:val="left"/>
+      <w:pPr>
+        <w:tabs>
+          <w:tab w:val="num" w:pos="3600"/>
+        </w:tabs>
+        <w:ind w:left="3600" w:hanging="360"/>
+      </w:pPr>
+    </w:lvl>
+  </w:abstractNum>
   <w:num w:numId="1" w16cid:durableId="1535772902">
     <w:abstractNumId w:val="0"/>
   </w:num>
@@ -1366,6 +2929,12 @@
   </w:num>
   <w:num w:numId="6" w16cid:durableId="88548767">
     <w:abstractNumId w:val="1"/>
+  </w:num>
+  <w:num w:numId="7" w16cid:durableId="770471565">
+    <w:abstractNumId w:val="7"/>
+  </w:num>
+  <w:num w:numId="8" w16cid:durableId="1821145920">
+    <w:abstractNumId w:val="6"/>
   </w:num>
 </w:numbering>
 </file>
@@ -2672,6 +4241,23 @@
 </file>
 
 <file path=customXml/item1.xml><?xml version="1.0" encoding="utf-8"?>
+<p:properties xmlns:p="http://schemas.microsoft.com/office/2006/metadata/properties" xmlns:xsi="http://www.w3.org/2001/XMLSchema-instance" xmlns:pc="http://schemas.microsoft.com/office/infopath/2007/PartnerControls">
+  <documentManagement>
+    <_activity xmlns="865bea56-2f71-40e6-a76b-ba3b3049f7f9" xsi:nil="true"/>
+  </documentManagement>
+</p:properties>
+</file>
+
+<file path=customXml/item2.xml><?xml version="1.0" encoding="utf-8"?>
+<?mso-contentType ?>
+<FormTemplates xmlns="http://schemas.microsoft.com/sharepoint/v3/contenttype/forms">
+  <Display>DocumentLibraryForm</Display>
+  <Edit>DocumentLibraryForm</Edit>
+  <New>DocumentLibraryForm</New>
+</FormTemplates>
+</file>
+
+<file path=customXml/item3.xml><?xml version="1.0" encoding="utf-8"?>
 <ct:contentTypeSchema xmlns:ct="http://schemas.microsoft.com/office/2006/metadata/contentType" xmlns:ma="http://schemas.microsoft.com/office/2006/metadata/properties/metaAttributes" ct:_="" ma:_="" ma:contentTypeName="Dokument" ma:contentTypeID="0x010100A12F244EA375E64FA5F3020027FEC67B" ma:contentTypeVersion="13" ma:contentTypeDescription="Utwórz nowy dokument." ma:contentTypeScope="" ma:versionID="c2093c22d0a5c5eb93a8945df097dbb7">
   <xsd:schema xmlns:xsd="http://www.w3.org/2001/XMLSchema" xmlns:xs="http://www.w3.org/2001/XMLSchema" xmlns:p="http://schemas.microsoft.com/office/2006/metadata/properties" xmlns:ns3="879d31f8-d2be-405e-9fe0-f609f7b396d8" xmlns:ns4="865bea56-2f71-40e6-a76b-ba3b3049f7f9" targetNamespace="http://schemas.microsoft.com/office/2006/metadata/properties" ma:root="true" ma:fieldsID="25d79778b69ad1b76cb52699ae26c90c" ns3:_="" ns4:_="">
     <xsd:import namespace="879d31f8-d2be-405e-9fe0-f609f7b396d8"/>
@@ -2892,24 +4478,25 @@
 </ct:contentTypeSchema>
 </file>
 
-<file path=customXml/item2.xml><?xml version="1.0" encoding="utf-8"?>
-<?mso-contentType ?>
-<FormTemplates xmlns="http://schemas.microsoft.com/sharepoint/v3/contenttype/forms">
-  <Display>DocumentLibraryForm</Display>
-  <Edit>DocumentLibraryForm</Edit>
-  <New>DocumentLibraryForm</New>
-</FormTemplates>
+<file path=customXml/itemProps1.xml><?xml version="1.0" encoding="utf-8"?>
+<ds:datastoreItem xmlns:ds="http://schemas.openxmlformats.org/officeDocument/2006/customXml" ds:itemID="{3821BDA3-D8C9-44CD-8456-D2D0FC7B2AFE}">
+  <ds:schemaRefs>
+    <ds:schemaRef ds:uri="http://schemas.microsoft.com/office/2006/metadata/properties"/>
+    <ds:schemaRef ds:uri="http://schemas.microsoft.com/office/infopath/2007/PartnerControls"/>
+    <ds:schemaRef ds:uri="865bea56-2f71-40e6-a76b-ba3b3049f7f9"/>
+  </ds:schemaRefs>
+</ds:datastoreItem>
 </file>
 
-<file path=customXml/item3.xml><?xml version="1.0" encoding="utf-8"?>
-<p:properties xmlns:p="http://schemas.microsoft.com/office/2006/metadata/properties" xmlns:xsi="http://www.w3.org/2001/XMLSchema-instance" xmlns:pc="http://schemas.microsoft.com/office/infopath/2007/PartnerControls">
-  <documentManagement>
-    <_activity xmlns="865bea56-2f71-40e6-a76b-ba3b3049f7f9" xsi:nil="true"/>
-  </documentManagement>
-</p:properties>
+<file path=customXml/itemProps2.xml><?xml version="1.0" encoding="utf-8"?>
+<ds:datastoreItem xmlns:ds="http://schemas.openxmlformats.org/officeDocument/2006/customXml" ds:itemID="{59618D04-EC80-49D1-BFA9-581B010B76A2}">
+  <ds:schemaRefs>
+    <ds:schemaRef ds:uri="http://schemas.microsoft.com/sharepoint/v3/contenttype/forms"/>
+  </ds:schemaRefs>
+</ds:datastoreItem>
 </file>
 
-<file path=customXml/itemProps1.xml><?xml version="1.0" encoding="utf-8"?>
+<file path=customXml/itemProps3.xml><?xml version="1.0" encoding="utf-8"?>
 <ds:datastoreItem xmlns:ds="http://schemas.openxmlformats.org/officeDocument/2006/customXml" ds:itemID="{9CC2983E-2838-46BF-AB65-F56537617198}">
   <ds:schemaRefs>
     <ds:schemaRef ds:uri="http://schemas.microsoft.com/office/2006/metadata/contentType"/>
@@ -2926,22 +4513,4 @@
     <ds:schemaRef ds:uri="http://schemas.microsoft.com/internal/obd"/>
   </ds:schemaRefs>
 </ds:datastoreItem>
-</file>
-
-<file path=customXml/itemProps2.xml><?xml version="1.0" encoding="utf-8"?>
-<ds:datastoreItem xmlns:ds="http://schemas.openxmlformats.org/officeDocument/2006/customXml" ds:itemID="{59618D04-EC80-49D1-BFA9-581B010B76A2}">
-  <ds:schemaRefs>
-    <ds:schemaRef ds:uri="http://schemas.microsoft.com/sharepoint/v3/contenttype/forms"/>
-  </ds:schemaRefs>
-</ds:datastoreItem>
-</file>
-
-<file path=customXml/itemProps3.xml><?xml version="1.0" encoding="utf-8"?>
-<ds:datastoreItem xmlns:ds="http://schemas.openxmlformats.org/officeDocument/2006/customXml" ds:itemID="{3821BDA3-D8C9-44CD-8456-D2D0FC7B2AFE}">
-  <ds:schemaRefs>
-    <ds:schemaRef ds:uri="http://schemas.microsoft.com/office/2006/metadata/properties"/>
-    <ds:schemaRef ds:uri="http://schemas.microsoft.com/office/infopath/2007/PartnerControls"/>
-    <ds:schemaRef ds:uri="865bea56-2f71-40e6-a76b-ba3b3049f7f9"/>
-  </ds:schemaRefs>
-</ds:datastoreItem>
 </file>
</xml_diff>